<commit_message>
Extended Description for Task (word file)
</commit_message>
<xml_diff>
--- a/coolOrange_CandidateChallenge_Exercises.docx
+++ b/coolOrange_CandidateChallenge_Exercises.docx
@@ -16,6 +16,61 @@
           <w:lang w:val="en-US"/>
         </w:rPr>
         <w:t>Candidate Challenge</w:t>
+      </w:r>
+    </w:p>
+    <w:p>
+      <w:pPr>
+        <w:pStyle w:val="Heading1"/>
+        <w:rPr>
+          <w:rFonts w:ascii="Segoe UI" w:hAnsi="Segoe UI" w:cs="Segoe UI"/>
+          <w:lang w:val="en-US"/>
+        </w:rPr>
+      </w:pPr>
+      <w:r>
+        <w:rPr>
+          <w:rFonts w:ascii="Segoe UI" w:hAnsi="Segoe UI" w:cs="Segoe UI"/>
+          <w:lang w:val="en-US"/>
+        </w:rPr>
+        <w:t>Hello World</w:t>
+      </w:r>
+    </w:p>
+    <w:p>
+      <w:pPr>
+        <w:rPr>
+          <w:lang w:val="en-US"/>
+        </w:rPr>
+      </w:pPr>
+      <w:r>
+        <w:rPr>
+          <w:lang w:val="en-US"/>
+        </w:rPr>
+        <w:t>Hello, candidate! We are happy you reached out to us.</w:t>
+      </w:r>
+    </w:p>
+    <w:p>
+      <w:pPr>
+        <w:rPr>
+          <w:lang w:val="en-US"/>
+        </w:rPr>
+      </w:pPr>
+      <w:r>
+        <w:rPr>
+          <w:lang w:val="en-US"/>
+        </w:rPr>
+        <w:t>We created this challenge to get a grasp on your know-how. For us this document represents a reference point on how to classify your skills. The tasks in this challenge rank from easy to difficult and we therefore don’t expect you to solve everything without difficulties. Just try to solve whatever you can and as much as possible.</w:t>
+      </w:r>
+    </w:p>
+    <w:p>
+      <w:pPr>
+        <w:rPr>
+          <w:lang w:val="en-US"/>
+        </w:rPr>
+      </w:pPr>
+      <w:r>
+        <w:rPr>
+          <w:lang w:val="en-US"/>
+        </w:rPr>
+        <w:t>If you have any questions or encounter a problem, don’t hesitate to contact us!</w:t>
       </w:r>
     </w:p>
     <w:p>
@@ -280,7 +335,25 @@
         <w:rPr>
           <w:lang w:val="en-US"/>
         </w:rPr>
-        <w:t>Implement your methods by refining the ones you find in the classes.</w:t>
+        <w:t xml:space="preserve">Implement </w:t>
+      </w:r>
+      <w:r>
+        <w:rPr>
+          <w:lang w:val="en-US"/>
+        </w:rPr>
+        <w:t xml:space="preserve">the tasks </w:t>
+      </w:r>
+      <w:r>
+        <w:rPr>
+          <w:lang w:val="en-US"/>
+        </w:rPr>
+        <w:t>by refining the ones you find in the classes</w:t>
+      </w:r>
+      <w:r>
+        <w:rPr>
+          <w:lang w:val="en-US"/>
+        </w:rPr>
+        <w:t xml:space="preserve"> or by creating new ones if stated.</w:t>
       </w:r>
     </w:p>
     <w:p>
@@ -339,7 +412,25 @@
         <w:rPr>
           <w:lang w:val="en-US"/>
         </w:rPr>
-        <w:t xml:space="preserve"> to upload the project and send us the link to the public repository and we can review it.</w:t>
+        <w:t xml:space="preserve"> </w:t>
+      </w:r>
+      <w:r>
+        <w:rPr>
+          <w:lang w:val="en-US"/>
+        </w:rPr>
+        <w:t>as your code base. Once</w:t>
+      </w:r>
+      <w:r>
+        <w:rPr>
+          <w:lang w:val="en-US"/>
+        </w:rPr>
+        <w:t xml:space="preserve"> you are finish</w:t>
+      </w:r>
+      <w:r>
+        <w:rPr>
+          <w:lang w:val="en-US"/>
+        </w:rPr>
+        <w:t xml:space="preserve"> send us the link to the public repository and we can review it.</w:t>
       </w:r>
     </w:p>
     <w:p>
@@ -355,7 +446,7 @@
           <w:rFonts w:ascii="Segoe UI" w:hAnsi="Segoe UI" w:cs="Segoe UI"/>
           <w:lang w:val="en-US"/>
         </w:rPr>
-        <w:t>Exercises</w:t>
+        <w:t>Tasks</w:t>
       </w:r>
     </w:p>
     <w:p>
@@ -776,6 +867,7 @@
         <w:rPr>
           <w:lang w:val="en-US"/>
         </w:rPr>
+        <w:lastRenderedPageBreak/>
         <w:t xml:space="preserve">swaps the elements in position </w:t>
       </w:r>
       <w:proofErr w:type="spellStart"/>
@@ -1048,7 +1140,6 @@
           <w:spacing w:val="-10"/>
           <w:lang w:val="en-US"/>
         </w:rPr>
-        <w:lastRenderedPageBreak/>
         <w:t xml:space="preserve">public static int[][] </w:t>
       </w:r>
       <w:proofErr w:type="spellStart"/>
@@ -1446,7 +1537,7 @@
           <w:rFonts w:ascii="Segoe UI" w:hAnsi="Segoe UI" w:cs="Segoe UI"/>
           <w:lang w:val="en-US"/>
         </w:rPr>
-        <w:t>Maximal Length of Ascents in Arrays</w:t>
+        <w:t>Object Orientated Programming</w:t>
       </w:r>
     </w:p>
     <w:p>
@@ -1454,280 +1545,93 @@
         <w:pStyle w:val="ListParagraph"/>
         <w:numPr>
           <w:ilvl w:val="0"/>
-          <w:numId w:val="4"/>
+          <w:numId w:val="7"/>
         </w:numPr>
-        <w:spacing w:after="160" w:line="259" w:lineRule="auto"/>
-        <w:rPr>
-          <w:lang w:val="en-US"/>
-        </w:rPr>
-      </w:pPr>
-      <w:r>
-        <w:rPr>
-          <w:lang w:val="en-US"/>
-        </w:rPr>
-        <w:t xml:space="preserve">Consider an array </w:t>
-      </w:r>
-      <w:r>
-        <w:rPr>
-          <w:rFonts w:ascii="Courier New" w:hAnsi="Courier New" w:cs="Courier New"/>
-          <w:spacing w:val="-10"/>
-          <w:lang w:val="en-US"/>
-        </w:rPr>
-        <w:t>A[1..n]</w:t>
-      </w:r>
-      <w:r>
-        <w:rPr>
-          <w:lang w:val="en-US"/>
-        </w:rPr>
-        <w:t xml:space="preserve"> of integers. </w:t>
-      </w:r>
-      <w:r>
-        <w:rPr>
-          <w:lang w:val="en-US"/>
-        </w:rPr>
-        <w:t>A s</w:t>
-      </w:r>
-      <w:r>
-        <w:rPr>
-          <w:lang w:val="en-US"/>
-        </w:rPr>
-        <w:t xml:space="preserve">ubarray of </w:t>
-      </w:r>
-      <w:r>
-        <w:rPr>
-          <w:rFonts w:ascii="Courier New" w:hAnsi="Courier New" w:cs="Courier New"/>
-          <w:spacing w:val="-10"/>
-          <w:lang w:val="en-US"/>
-        </w:rPr>
-        <w:t>A</w:t>
-      </w:r>
-      <w:r>
-        <w:rPr>
-          <w:lang w:val="en-US"/>
-        </w:rPr>
-        <w:t xml:space="preserve"> is a contiguous segment of </w:t>
-      </w:r>
-      <w:r>
-        <w:rPr>
-          <w:rFonts w:ascii="Courier New" w:hAnsi="Courier New" w:cs="Courier New"/>
-          <w:spacing w:val="-10"/>
-          <w:lang w:val="en-US"/>
-        </w:rPr>
-        <w:t>A</w:t>
-      </w:r>
-      <w:r>
-        <w:rPr>
-          <w:lang w:val="en-US"/>
-        </w:rPr>
-        <w:t xml:space="preserve">. We denote the subarray from position </w:t>
-      </w:r>
-      <w:r>
-        <w:rPr>
-          <w:rFonts w:ascii="Courier New" w:hAnsi="Courier New" w:cs="Courier New"/>
-          <w:spacing w:val="-10"/>
-          <w:lang w:val="en-US"/>
-        </w:rPr>
-        <w:t>k</w:t>
-      </w:r>
-      <w:r>
-        <w:rPr>
-          <w:lang w:val="en-US"/>
-        </w:rPr>
-        <w:t xml:space="preserve"> to position l as </w:t>
-      </w:r>
-      <w:r>
-        <w:rPr>
-          <w:rFonts w:ascii="Courier New" w:hAnsi="Courier New" w:cs="Courier New"/>
-          <w:spacing w:val="-10"/>
-          <w:lang w:val="en-US"/>
-        </w:rPr>
-        <w:t>A[</w:t>
+        <w:rPr>
+          <w:lang w:val="en-US"/>
+        </w:rPr>
+      </w:pPr>
+      <w:r>
+        <w:rPr>
+          <w:lang w:val="en-US"/>
+        </w:rPr>
+        <w:t xml:space="preserve">Define a class </w:t>
+      </w:r>
+      <w:r>
+        <w:rPr>
+          <w:rFonts w:ascii="Courier New" w:hAnsi="Courier New" w:cs="Courier New"/>
+          <w:spacing w:val="-10"/>
+          <w:lang w:val="en-US"/>
+        </w:rPr>
+        <w:t>Task</w:t>
+      </w:r>
+      <w:r>
+        <w:rPr>
+          <w:lang w:val="en-US"/>
+        </w:rPr>
+        <w:t xml:space="preserve"> modeling simple </w:t>
       </w:r>
       <w:proofErr w:type="spellStart"/>
       <w:r>
         <w:rPr>
-          <w:rFonts w:ascii="Courier New" w:hAnsi="Courier New" w:cs="Courier New"/>
-          <w:spacing w:val="-10"/>
-          <w:lang w:val="en-US"/>
-        </w:rPr>
-        <w:t>k..l</w:t>
+          <w:lang w:val="en-US"/>
+        </w:rPr>
+        <w:t>everyday’s</w:t>
       </w:r>
       <w:proofErr w:type="spellEnd"/>
       <w:r>
         <w:rPr>
-          <w:rFonts w:ascii="Courier New" w:hAnsi="Courier New" w:cs="Courier New"/>
-          <w:spacing w:val="-10"/>
-          <w:lang w:val="en-US"/>
-        </w:rPr>
-        <w:t>]</w:t>
-      </w:r>
-      <w:r>
-        <w:rPr>
-          <w:lang w:val="en-US"/>
-        </w:rPr>
-        <w:t xml:space="preserve">. The subarray </w:t>
-      </w:r>
-      <w:r>
-        <w:rPr>
-          <w:rFonts w:ascii="Courier New" w:hAnsi="Courier New" w:cs="Courier New"/>
-          <w:spacing w:val="-10"/>
-          <w:lang w:val="en-US"/>
-        </w:rPr>
-        <w:t>A[</w:t>
-      </w:r>
-      <w:proofErr w:type="spellStart"/>
-      <w:r>
-        <w:rPr>
-          <w:rFonts w:ascii="Courier New" w:hAnsi="Courier New" w:cs="Courier New"/>
-          <w:spacing w:val="-10"/>
-          <w:lang w:val="en-US"/>
-        </w:rPr>
-        <w:t>k..l</w:t>
-      </w:r>
-      <w:proofErr w:type="spellEnd"/>
-      <w:r>
-        <w:rPr>
-          <w:rFonts w:ascii="Courier New" w:hAnsi="Courier New" w:cs="Courier New"/>
-          <w:spacing w:val="-10"/>
-          <w:lang w:val="en-US"/>
-        </w:rPr>
-        <w:t>]</w:t>
-      </w:r>
-      <w:r>
-        <w:rPr>
-          <w:lang w:val="en-US"/>
-        </w:rPr>
-        <w:t xml:space="preserve"> is an ascent if </w:t>
-      </w:r>
-      <w:r>
-        <w:rPr>
-          <w:rFonts w:ascii="Courier New" w:hAnsi="Courier New" w:cs="Courier New"/>
-          <w:spacing w:val="-10"/>
-          <w:lang w:val="en-US"/>
-        </w:rPr>
-        <w:t>A[j] ≤ A[j + 1]</w:t>
-      </w:r>
-      <w:r>
-        <w:rPr>
-          <w:lang w:val="en-US"/>
-        </w:rPr>
-        <w:t xml:space="preserve"> for all </w:t>
-      </w:r>
-      <w:r>
-        <w:rPr>
-          <w:rFonts w:ascii="Courier New" w:hAnsi="Courier New" w:cs="Courier New"/>
-          <w:spacing w:val="-10"/>
-          <w:lang w:val="en-US"/>
-        </w:rPr>
-        <w:t>j</w:t>
-      </w:r>
-      <w:r>
-        <w:rPr>
-          <w:lang w:val="en-US"/>
-        </w:rPr>
-        <w:t xml:space="preserve"> where </w:t>
-      </w:r>
-      <w:r>
-        <w:rPr>
-          <w:rFonts w:ascii="Courier New" w:hAnsi="Courier New" w:cs="Courier New"/>
-          <w:spacing w:val="-10"/>
-          <w:lang w:val="en-US"/>
-        </w:rPr>
-        <w:t>k ≤ j &lt; l</w:t>
-      </w:r>
-      <w:r>
-        <w:rPr>
-          <w:lang w:val="en-US"/>
-        </w:rPr>
-        <w:t xml:space="preserve">. In other words, an ascent is a nondecreasing segment of A. We want to compute the maximal length of an ascent in </w:t>
-      </w:r>
-      <w:r>
-        <w:rPr>
-          <w:rFonts w:ascii="Courier New" w:hAnsi="Courier New" w:cs="Courier New"/>
-          <w:spacing w:val="-10"/>
-          <w:lang w:val="en-US"/>
-        </w:rPr>
-        <w:t>A</w:t>
-      </w:r>
-      <w:r>
-        <w:rPr>
-          <w:lang w:val="en-US"/>
-        </w:rPr>
-        <w:t xml:space="preserve">. For instance, for the array </w:t>
-      </w:r>
-      <w:r>
-        <w:rPr>
-          <w:rFonts w:ascii="Courier New" w:hAnsi="Courier New" w:cs="Courier New"/>
-          <w:spacing w:val="-10"/>
-          <w:lang w:val="en-US"/>
-        </w:rPr>
-        <w:t>A = [3, 1, 4, 2, 4, 4, 5, 3]</w:t>
-      </w:r>
-      <w:r>
-        <w:rPr>
-          <w:lang w:val="en-US"/>
-        </w:rPr>
-        <w:t xml:space="preserve">, the maximal length of an ascent would be 4, because the subarray </w:t>
-      </w:r>
-      <w:r>
-        <w:rPr>
-          <w:rFonts w:ascii="Courier New" w:hAnsi="Courier New" w:cs="Courier New"/>
-          <w:spacing w:val="-10"/>
-          <w:lang w:val="en-US"/>
-        </w:rPr>
-        <w:t>A[4..7] = [2, 4, 4, 5]</w:t>
-      </w:r>
-      <w:r>
-        <w:rPr>
-          <w:lang w:val="en-US"/>
-        </w:rPr>
-        <w:t xml:space="preserve"> is the longest ascent in that array. </w:t>
-      </w:r>
-      <w:proofErr w:type="spellStart"/>
-      <w:r>
-        <w:t>We</w:t>
-      </w:r>
-      <w:proofErr w:type="spellEnd"/>
-      <w:r>
+          <w:lang w:val="en-US"/>
+        </w:rPr>
+        <w:t xml:space="preserve"> tasks, such as “</w:t>
+      </w:r>
+      <w:r>
+        <w:rPr>
+          <w:lang w:val="en-US"/>
+        </w:rPr>
+        <w:t xml:space="preserve">Doing </w:t>
+      </w:r>
+      <w:r>
+        <w:rPr>
+          <w:lang w:val="en-US"/>
+        </w:rPr>
+        <w:t>Homework”,</w:t>
+      </w:r>
+      <w:r>
+        <w:rPr>
+          <w:lang w:val="en-US"/>
+        </w:rPr>
         <w:t xml:space="preserve"> </w:t>
       </w:r>
-      <w:proofErr w:type="spellStart"/>
-      <w:r>
-        <w:t>are</w:t>
-      </w:r>
-      <w:proofErr w:type="spellEnd"/>
-      <w:r>
-        <w:t xml:space="preserve"> </w:t>
-      </w:r>
-      <w:proofErr w:type="spellStart"/>
-      <w:r>
-        <w:t>interested</w:t>
-      </w:r>
-      <w:proofErr w:type="spellEnd"/>
-      <w:r>
-        <w:t xml:space="preserve"> in an </w:t>
-      </w:r>
-      <w:proofErr w:type="spellStart"/>
-      <w:r>
-        <w:t>efficient</w:t>
-      </w:r>
-      <w:proofErr w:type="spellEnd"/>
-      <w:r>
-        <w:t xml:space="preserve"> </w:t>
-      </w:r>
-      <w:proofErr w:type="spellStart"/>
-      <w:r>
-        <w:t>algorithm</w:t>
-      </w:r>
-      <w:proofErr w:type="spellEnd"/>
-      <w:r>
-        <w:t>.</w:t>
-      </w:r>
-      <w:r>
-        <w:rPr>
-          <w:lang w:val="en-US"/>
-        </w:rPr>
-        <w:t xml:space="preserve"> </w:t>
+      <w:r>
+        <w:rPr>
+          <w:lang w:val="en-US"/>
+        </w:rPr>
+        <w:t>“</w:t>
+      </w:r>
+      <w:r>
+        <w:rPr>
+          <w:lang w:val="en-US"/>
+        </w:rPr>
+        <w:t>Eating Lunch</w:t>
+      </w:r>
+      <w:r>
+        <w:rPr>
+          <w:lang w:val="en-US"/>
+        </w:rPr>
+        <w:t>”, “</w:t>
+      </w:r>
+      <w:r>
+        <w:rPr>
+          <w:lang w:val="en-US"/>
+        </w:rPr>
+        <w:t>Programming</w:t>
+      </w:r>
+      <w:r>
+        <w:rPr>
+          <w:lang w:val="en-US"/>
+        </w:rPr>
+        <w:t>”.</w:t>
       </w:r>
     </w:p>
     <w:p>
@@ -1735,45 +1639,285 @@
         <w:pStyle w:val="ListParagraph"/>
         <w:numPr>
           <w:ilvl w:val="0"/>
-          <w:numId w:val="0"/>
+          <w:numId w:val="6"/>
         </w:numPr>
-        <w:ind w:left="360"/>
-        <w:rPr>
-          <w:lang w:val="en-US"/>
-        </w:rPr>
-      </w:pPr>
+        <w:ind w:left="1134"/>
+        <w:rPr>
+          <w:lang w:val="en-US"/>
+        </w:rPr>
+      </w:pPr>
+      <w:r>
+        <w:rPr>
+          <w:lang w:val="en-US"/>
+        </w:rPr>
+        <w:t xml:space="preserve">The class should implement </w:t>
+      </w:r>
+      <w:r>
+        <w:rPr>
+          <w:lang w:val="en-US"/>
+        </w:rPr>
+        <w:t>your</w:t>
+      </w:r>
+      <w:r>
+        <w:rPr>
+          <w:lang w:val="en-US"/>
+        </w:rPr>
+        <w:t xml:space="preserve"> interfaces </w:t>
+      </w:r>
+      <w:proofErr w:type="spellStart"/>
+      <w:r>
+        <w:rPr>
+          <w:rFonts w:ascii="Courier New" w:hAnsi="Courier New" w:cs="Courier New"/>
+          <w:spacing w:val="-10"/>
+          <w:lang w:val="en-US"/>
+        </w:rPr>
+        <w:t>IP</w:t>
+      </w:r>
+      <w:r>
+        <w:rPr>
+          <w:rFonts w:ascii="Courier New" w:hAnsi="Courier New" w:cs="Courier New"/>
+          <w:spacing w:val="-10"/>
+          <w:lang w:val="en-US"/>
+        </w:rPr>
+        <w:t>riority</w:t>
+      </w:r>
+      <w:proofErr w:type="spellEnd"/>
+      <w:r>
+        <w:rPr>
+          <w:lang w:val="en-US"/>
+        </w:rPr>
+        <w:t xml:space="preserve">, </w:t>
+      </w:r>
+      <w:proofErr w:type="spellStart"/>
+      <w:r>
+        <w:rPr>
+          <w:rFonts w:ascii="Courier New" w:hAnsi="Courier New" w:cs="Courier New"/>
+          <w:spacing w:val="-10"/>
+          <w:lang w:val="en-US"/>
+        </w:rPr>
+        <w:t>IC</w:t>
+      </w:r>
+      <w:r>
+        <w:rPr>
+          <w:rFonts w:ascii="Courier New" w:hAnsi="Courier New" w:cs="Courier New"/>
+          <w:spacing w:val="-10"/>
+          <w:lang w:val="en-US"/>
+        </w:rPr>
+        <w:t>omplexity</w:t>
+      </w:r>
+      <w:proofErr w:type="spellEnd"/>
+      <w:r>
+        <w:rPr>
+          <w:lang w:val="en-US"/>
+        </w:rPr>
+        <w:t>, and</w:t>
+      </w:r>
+      <w:r>
+        <w:rPr>
+          <w:lang w:val="en-US"/>
+        </w:rPr>
+        <w:t xml:space="preserve"> the</w:t>
+      </w:r>
+      <w:r>
+        <w:rPr>
+          <w:lang w:val="en-US"/>
+        </w:rPr>
+        <w:t xml:space="preserve"> </w:t>
+      </w:r>
+      <w:proofErr w:type="spellStart"/>
+      <w:r>
+        <w:rPr>
+          <w:rFonts w:ascii="Courier New" w:hAnsi="Courier New" w:cs="Courier New"/>
+          <w:spacing w:val="-10"/>
+          <w:lang w:val="en-US"/>
+        </w:rPr>
+        <w:t>IC</w:t>
+      </w:r>
+      <w:r>
+        <w:rPr>
+          <w:rFonts w:ascii="Courier New" w:hAnsi="Courier New" w:cs="Courier New"/>
+          <w:spacing w:val="-10"/>
+          <w:lang w:val="en-US"/>
+        </w:rPr>
+        <w:t>omparable</w:t>
+      </w:r>
+      <w:proofErr w:type="spellEnd"/>
+      <w:r>
+        <w:rPr>
+          <w:rFonts w:ascii="Courier New" w:hAnsi="Courier New" w:cs="Courier New"/>
+          <w:spacing w:val="-10"/>
+          <w:lang w:val="en-US"/>
+        </w:rPr>
+        <w:t xml:space="preserve"> </w:t>
+      </w:r>
+      <w:r>
+        <w:rPr>
+          <w:lang w:val="en-US"/>
+        </w:rPr>
+        <w:t>from the System namespace.</w:t>
+      </w:r>
     </w:p>
     <w:p>
       <w:pPr>
         <w:pStyle w:val="ListParagraph"/>
         <w:numPr>
           <w:ilvl w:val="0"/>
-          <w:numId w:val="0"/>
+          <w:numId w:val="6"/>
         </w:numPr>
-        <w:ind w:left="360"/>
-        <w:rPr>
-          <w:lang w:val="en-US"/>
-        </w:rPr>
-      </w:pPr>
-      <w:r>
-        <w:rPr>
-          <w:lang w:val="en-US"/>
-        </w:rPr>
-        <w:t xml:space="preserve">Implement your </w:t>
-      </w:r>
-      <w:r>
-        <w:rPr>
-          <w:i/>
-          <w:iCs/>
-          <w:lang w:val="en-US"/>
-        </w:rPr>
-        <w:t>iterative</w:t>
-      </w:r>
-      <w:r>
-        <w:rPr>
-          <w:lang w:val="en-US"/>
-        </w:rPr>
-        <w:t xml:space="preserve"> algorithm </w:t>
+        <w:ind w:left="1134"/>
+        <w:rPr>
+          <w:lang w:val="en-US"/>
+        </w:rPr>
+      </w:pPr>
+      <w:r>
+        <w:rPr>
+          <w:lang w:val="en-US"/>
+        </w:rPr>
+        <w:t xml:space="preserve">Every task has three variables: </w:t>
+      </w:r>
+      <w:r>
+        <w:rPr>
+          <w:rFonts w:ascii="Courier New" w:hAnsi="Courier New" w:cs="Courier New"/>
+          <w:spacing w:val="-10"/>
+          <w:lang w:val="en-US"/>
+        </w:rPr>
+        <w:t>name</w:t>
+      </w:r>
+      <w:r>
+        <w:rPr>
+          <w:lang w:val="en-US"/>
+        </w:rPr>
+        <w:t xml:space="preserve">, </w:t>
+      </w:r>
+      <w:r>
+        <w:rPr>
+          <w:rFonts w:ascii="Courier New" w:hAnsi="Courier New" w:cs="Courier New"/>
+          <w:spacing w:val="-10"/>
+          <w:lang w:val="en-US"/>
+        </w:rPr>
+        <w:t>priority</w:t>
+      </w:r>
+      <w:r>
+        <w:rPr>
+          <w:lang w:val="en-US"/>
+        </w:rPr>
+        <w:t xml:space="preserve">, and </w:t>
+      </w:r>
+      <w:r>
+        <w:rPr>
+          <w:rFonts w:ascii="Courier New" w:hAnsi="Courier New" w:cs="Courier New"/>
+          <w:spacing w:val="-10"/>
+          <w:lang w:val="en-US"/>
+        </w:rPr>
+        <w:t>complexity</w:t>
+      </w:r>
+    </w:p>
+    <w:p>
+      <w:pPr>
+        <w:pStyle w:val="ListParagraph"/>
+        <w:numPr>
+          <w:ilvl w:val="0"/>
+          <w:numId w:val="6"/>
+        </w:numPr>
+        <w:ind w:left="1134"/>
+        <w:rPr>
+          <w:lang w:val="en-US"/>
+        </w:rPr>
+      </w:pPr>
+      <w:r>
+        <w:rPr>
+          <w:lang w:val="en-US"/>
+        </w:rPr>
+        <w:t xml:space="preserve">The constructor sets up a </w:t>
+      </w:r>
+      <w:r>
+        <w:rPr>
+          <w:rFonts w:ascii="Courier New" w:hAnsi="Courier New" w:cs="Courier New"/>
+          <w:spacing w:val="-10"/>
+          <w:lang w:val="en-US"/>
+        </w:rPr>
+        <w:t>Task</w:t>
+      </w:r>
+      <w:r>
+        <w:rPr>
+          <w:lang w:val="en-US"/>
+        </w:rPr>
+        <w:t xml:space="preserve"> object with the given </w:t>
+      </w:r>
+      <w:r>
+        <w:rPr>
+          <w:rFonts w:ascii="Courier New" w:hAnsi="Courier New" w:cs="Courier New"/>
+          <w:spacing w:val="-10"/>
+          <w:lang w:val="en-US"/>
+        </w:rPr>
+        <w:t>name</w:t>
+      </w:r>
+      <w:r>
+        <w:rPr>
+          <w:lang w:val="en-US"/>
+        </w:rPr>
+        <w:t xml:space="preserve">, no </w:t>
+      </w:r>
+      <w:r>
+        <w:rPr>
+          <w:rFonts w:ascii="Courier New" w:hAnsi="Courier New" w:cs="Courier New"/>
+          <w:spacing w:val="-10"/>
+          <w:lang w:val="en-US"/>
+        </w:rPr>
+        <w:t>complexity</w:t>
+      </w:r>
+      <w:r>
+        <w:rPr>
+          <w:lang w:val="en-US"/>
+        </w:rPr>
+        <w:t xml:space="preserve">, and </w:t>
+      </w:r>
+      <w:r>
+        <w:rPr>
+          <w:rFonts w:ascii="Courier New" w:hAnsi="Courier New" w:cs="Courier New"/>
+          <w:spacing w:val="-10"/>
+          <w:lang w:val="en-US"/>
+        </w:rPr>
+        <w:t>priority</w:t>
+      </w:r>
+      <w:r>
+        <w:rPr>
+          <w:lang w:val="en-US"/>
+        </w:rPr>
+        <w:t xml:space="preserve"> </w:t>
+      </w:r>
+      <w:r>
+        <w:rPr>
+          <w:lang w:val="en-US"/>
+        </w:rPr>
+        <w:t xml:space="preserve">equals to </w:t>
+      </w:r>
+      <w:r>
+        <w:rPr>
+          <w:rFonts w:ascii="Courier New" w:hAnsi="Courier New" w:cs="Courier New"/>
+          <w:spacing w:val="-10"/>
+          <w:lang w:val="en-US"/>
+        </w:rPr>
+        <w:t>MED_PRIORITY</w:t>
+      </w:r>
+    </w:p>
+    <w:p>
+      <w:pPr>
+        <w:pStyle w:val="ListParagraph"/>
+        <w:numPr>
+          <w:ilvl w:val="0"/>
+          <w:numId w:val="6"/>
+        </w:numPr>
+        <w:ind w:left="1134"/>
+        <w:rPr>
+          <w:lang w:val="en-US"/>
+        </w:rPr>
+      </w:pPr>
+      <w:r>
+        <w:rPr>
+          <w:lang w:val="en-US"/>
+        </w:rPr>
+        <w:t xml:space="preserve">The class should implement all the abstract methods defined in interfaces </w:t>
       </w:r>
       <w:proofErr w:type="spellStart"/>
       <w:r>
@@ -1782,58 +1926,22 @@
           <w:spacing w:val="-10"/>
           <w:lang w:val="en-US"/>
         </w:rPr>
-        <w:t>maxAscent</w:t>
+        <w:t>IP</w:t>
+      </w:r>
+      <w:r>
+        <w:rPr>
+          <w:rFonts w:ascii="Courier New" w:hAnsi="Courier New" w:cs="Courier New"/>
+          <w:spacing w:val="-10"/>
+          <w:lang w:val="en-US"/>
+        </w:rPr>
+        <w:t>riority</w:t>
       </w:r>
       <w:proofErr w:type="spellEnd"/>
       <w:r>
         <w:rPr>
-          <w:rFonts w:ascii="Courier New" w:hAnsi="Courier New" w:cs="Courier New"/>
-          <w:spacing w:val="-10"/>
-          <w:lang w:val="en-US"/>
-        </w:rPr>
-        <w:t>(A)</w:t>
-      </w:r>
-      <w:r>
-        <w:rPr>
-          <w:lang w:val="en-US"/>
-        </w:rPr>
-        <w:t xml:space="preserve"> that takes an array </w:t>
-      </w:r>
-      <w:r>
-        <w:rPr>
-          <w:rFonts w:ascii="Courier New" w:hAnsi="Courier New" w:cs="Courier New"/>
-          <w:spacing w:val="-10"/>
-          <w:lang w:val="en-US"/>
-        </w:rPr>
-        <w:t>A</w:t>
-      </w:r>
-      <w:r>
-        <w:rPr>
-          <w:lang w:val="en-US"/>
-        </w:rPr>
-        <w:t xml:space="preserve"> of integers as input and returns the </w:t>
-      </w:r>
-      <w:r>
-        <w:rPr>
-          <w:i/>
-          <w:iCs/>
-          <w:lang w:val="en-US"/>
-        </w:rPr>
-        <w:t>maximal</w:t>
-      </w:r>
-      <w:r>
-        <w:rPr>
-          <w:lang w:val="en-US"/>
-        </w:rPr>
-        <w:t xml:space="preserve"> length of an ascent in </w:t>
-      </w:r>
-      <w:r>
-        <w:rPr>
-          <w:rFonts w:ascii="Courier New" w:hAnsi="Courier New" w:cs="Courier New"/>
-          <w:spacing w:val="-10"/>
-          <w:lang w:val="en-US"/>
-        </w:rPr>
-        <w:t>A</w:t>
+          <w:lang w:val="en-US"/>
+        </w:rPr>
+        <w:t xml:space="preserve"> and</w:t>
       </w:r>
       <w:r>
         <w:rPr>
@@ -1841,12 +1949,6 @@
         </w:rPr>
         <w:t xml:space="preserve"> </w:t>
       </w:r>
-      <w:r>
-        <w:rPr>
-          <w:lang w:val="en-US"/>
-        </w:rPr>
-        <w:t xml:space="preserve">in the </w:t>
-      </w:r>
       <w:proofErr w:type="spellStart"/>
       <w:r>
         <w:rPr>
@@ -1854,21 +1956,745 @@
           <w:spacing w:val="-10"/>
           <w:lang w:val="en-US"/>
         </w:rPr>
-        <w:t>maxAscentsInArrays</w:t>
+        <w:t>IC</w:t>
+      </w:r>
+      <w:r>
+        <w:rPr>
+          <w:rFonts w:ascii="Courier New" w:hAnsi="Courier New" w:cs="Courier New"/>
+          <w:spacing w:val="-10"/>
+          <w:lang w:val="en-US"/>
+        </w:rPr>
+        <w:t>omplexity</w:t>
       </w:r>
       <w:proofErr w:type="spellEnd"/>
-      <w:r>
-        <w:rPr>
-          <w:lang w:val="en-US"/>
-        </w:rPr>
-        <w:t xml:space="preserve"> class</w:t>
-      </w:r>
-      <w:r>
-        <w:rPr>
-          <w:lang w:val="en-US"/>
-        </w:rPr>
-        <w:t>.</w:t>
-      </w:r>
+    </w:p>
+    <w:p>
+      <w:pPr>
+        <w:pStyle w:val="ListParagraph"/>
+        <w:numPr>
+          <w:ilvl w:val="0"/>
+          <w:numId w:val="6"/>
+        </w:numPr>
+        <w:ind w:left="1134"/>
+        <w:rPr>
+          <w:lang w:val="en-US"/>
+        </w:rPr>
+      </w:pPr>
+      <w:r>
+        <w:rPr>
+          <w:lang w:val="en-US"/>
+        </w:rPr>
+        <w:t xml:space="preserve">Implement the </w:t>
+      </w:r>
+      <w:r>
+        <w:rPr>
+          <w:rFonts w:ascii="Courier New" w:hAnsi="Courier New" w:cs="Courier New"/>
+          <w:spacing w:val="-10"/>
+          <w:lang w:val="en-US"/>
+        </w:rPr>
+        <w:t>c</w:t>
+      </w:r>
+      <w:proofErr w:type="spellStart"/>
+      <w:r>
+        <w:rPr>
+          <w:rFonts w:ascii="Courier New" w:hAnsi="Courier New" w:cs="Courier New"/>
+          <w:spacing w:val="-10"/>
+          <w:lang w:val="en-US"/>
+        </w:rPr>
+        <w:t>ompareTo</w:t>
+      </w:r>
+      <w:proofErr w:type="spellEnd"/>
+      <w:r>
+        <w:rPr>
+          <w:rFonts w:ascii="Courier New" w:hAnsi="Courier New" w:cs="Courier New"/>
+          <w:spacing w:val="-10"/>
+          <w:lang w:val="en-US"/>
+        </w:rPr>
+        <w:t>()</w:t>
+      </w:r>
+      <w:r>
+        <w:rPr>
+          <w:lang w:val="en-US"/>
+        </w:rPr>
+        <w:t xml:space="preserve"> method declared in the </w:t>
+      </w:r>
+      <w:r>
+        <w:rPr>
+          <w:rFonts w:ascii="Courier New" w:hAnsi="Courier New" w:cs="Courier New"/>
+          <w:spacing w:val="-10"/>
+          <w:lang w:val="en-US"/>
+        </w:rPr>
+        <w:t>Comparable</w:t>
+      </w:r>
+      <w:r>
+        <w:rPr>
+          <w:lang w:val="en-US"/>
+        </w:rPr>
+        <w:t xml:space="preserve"> interface, that compares</w:t>
+      </w:r>
+      <w:r>
+        <w:rPr>
+          <w:lang w:val="en-US"/>
+        </w:rPr>
+        <w:t xml:space="preserve"> </w:t>
+      </w:r>
+      <w:r>
+        <w:rPr>
+          <w:lang w:val="en-US"/>
+        </w:rPr>
+        <w:t>this Task with another. The comparison should be based on the tasks’ priorities.</w:t>
+      </w:r>
+    </w:p>
+    <w:p>
+      <w:pPr>
+        <w:pStyle w:val="ListParagraph"/>
+        <w:numPr>
+          <w:ilvl w:val="0"/>
+          <w:numId w:val="6"/>
+        </w:numPr>
+        <w:ind w:left="1134"/>
+        <w:rPr>
+          <w:lang w:val="en-US"/>
+        </w:rPr>
+      </w:pPr>
+      <w:r>
+        <w:rPr>
+          <w:lang w:val="en-US"/>
+        </w:rPr>
+        <w:t xml:space="preserve">Define the interface </w:t>
+      </w:r>
+      <w:proofErr w:type="spellStart"/>
+      <w:r>
+        <w:rPr>
+          <w:rFonts w:ascii="Courier New" w:hAnsi="Courier New" w:cs="Courier New"/>
+          <w:spacing w:val="-10"/>
+          <w:lang w:val="en-US"/>
+        </w:rPr>
+        <w:t>IP</w:t>
+      </w:r>
+      <w:r>
+        <w:rPr>
+          <w:rFonts w:ascii="Courier New" w:hAnsi="Courier New" w:cs="Courier New"/>
+          <w:spacing w:val="-10"/>
+          <w:lang w:val="en-US"/>
+        </w:rPr>
+        <w:t>riority</w:t>
+      </w:r>
+      <w:proofErr w:type="spellEnd"/>
+      <w:r>
+        <w:rPr>
+          <w:lang w:val="en-US"/>
+        </w:rPr>
+        <w:t>, that defines</w:t>
+      </w:r>
+      <w:r>
+        <w:rPr>
+          <w:lang w:val="en-US"/>
+        </w:rPr>
+        <w:t xml:space="preserve"> </w:t>
+      </w:r>
+    </w:p>
+    <w:p>
+      <w:pPr>
+        <w:pStyle w:val="ListParagraph"/>
+        <w:numPr>
+          <w:ilvl w:val="1"/>
+          <w:numId w:val="6"/>
+        </w:numPr>
+        <w:ind w:left="1701"/>
+        <w:rPr>
+          <w:lang w:val="en-US"/>
+        </w:rPr>
+      </w:pPr>
+      <w:r>
+        <w:rPr>
+          <w:lang w:val="en-US"/>
+        </w:rPr>
+        <w:t>three levels of priority (</w:t>
+      </w:r>
+      <w:r>
+        <w:rPr>
+          <w:rFonts w:ascii="Courier New" w:hAnsi="Courier New" w:cs="Courier New"/>
+          <w:spacing w:val="-10"/>
+          <w:lang w:val="en-US"/>
+        </w:rPr>
+        <w:t>MIN_PRIORITY</w:t>
+      </w:r>
+      <w:r>
+        <w:rPr>
+          <w:lang w:val="en-US"/>
+        </w:rPr>
+        <w:t xml:space="preserve">, </w:t>
+      </w:r>
+      <w:r>
+        <w:rPr>
+          <w:rFonts w:ascii="Courier New" w:hAnsi="Courier New" w:cs="Courier New"/>
+          <w:spacing w:val="-10"/>
+          <w:lang w:val="en-US"/>
+        </w:rPr>
+        <w:t>MED_PRIORITY</w:t>
+      </w:r>
+      <w:r>
+        <w:rPr>
+          <w:lang w:val="en-US"/>
+        </w:rPr>
+        <w:t xml:space="preserve">, </w:t>
+      </w:r>
+      <w:r>
+        <w:rPr>
+          <w:rFonts w:ascii="Courier New" w:hAnsi="Courier New" w:cs="Courier New"/>
+          <w:spacing w:val="-10"/>
+          <w:lang w:val="en-US"/>
+        </w:rPr>
+        <w:t>MAX_PRIORITY</w:t>
+      </w:r>
+      <w:r>
+        <w:rPr>
+          <w:lang w:val="en-US"/>
+        </w:rPr>
+        <w:t>)</w:t>
+      </w:r>
+    </w:p>
+    <w:p>
+      <w:pPr>
+        <w:pStyle w:val="ListParagraph"/>
+        <w:numPr>
+          <w:ilvl w:val="1"/>
+          <w:numId w:val="6"/>
+        </w:numPr>
+        <w:ind w:left="1701"/>
+        <w:rPr>
+          <w:lang w:val="en-US"/>
+        </w:rPr>
+      </w:pPr>
+      <w:r>
+        <w:rPr>
+          <w:lang w:val="en-US"/>
+        </w:rPr>
+        <w:lastRenderedPageBreak/>
+        <w:t xml:space="preserve">abstract methods </w:t>
+      </w:r>
+      <w:proofErr w:type="spellStart"/>
+      <w:r>
+        <w:rPr>
+          <w:rFonts w:ascii="Courier New" w:hAnsi="Courier New" w:cs="Courier New"/>
+          <w:spacing w:val="-10"/>
+          <w:lang w:val="en-US"/>
+        </w:rPr>
+        <w:t>setPriority</w:t>
+      </w:r>
+      <w:proofErr w:type="spellEnd"/>
+      <w:r>
+        <w:rPr>
+          <w:rFonts w:ascii="Courier New" w:hAnsi="Courier New" w:cs="Courier New"/>
+          <w:spacing w:val="-10"/>
+          <w:lang w:val="en-US"/>
+        </w:rPr>
+        <w:t>()</w:t>
+      </w:r>
+      <w:r>
+        <w:rPr>
+          <w:lang w:val="en-US"/>
+        </w:rPr>
+        <w:t xml:space="preserve"> that sets the object's priority level, and </w:t>
+      </w:r>
+      <w:proofErr w:type="spellStart"/>
+      <w:r>
+        <w:rPr>
+          <w:rFonts w:ascii="Courier New" w:hAnsi="Courier New" w:cs="Courier New"/>
+          <w:spacing w:val="-10"/>
+          <w:lang w:val="en-US"/>
+        </w:rPr>
+        <w:t>getPriority</w:t>
+      </w:r>
+      <w:proofErr w:type="spellEnd"/>
+      <w:r>
+        <w:rPr>
+          <w:rFonts w:ascii="Courier New" w:hAnsi="Courier New" w:cs="Courier New"/>
+          <w:spacing w:val="-10"/>
+          <w:lang w:val="en-US"/>
+        </w:rPr>
+        <w:t>()</w:t>
+      </w:r>
+      <w:r>
+        <w:rPr>
+          <w:lang w:val="en-US"/>
+        </w:rPr>
+        <w:t xml:space="preserve"> that</w:t>
+      </w:r>
+      <w:r>
+        <w:rPr>
+          <w:lang w:val="en-US"/>
+        </w:rPr>
+        <w:t xml:space="preserve"> </w:t>
+      </w:r>
+      <w:r>
+        <w:rPr>
+          <w:lang w:val="en-US"/>
+        </w:rPr>
+        <w:t>returns the object's priority level</w:t>
+      </w:r>
+    </w:p>
+    <w:p>
+      <w:pPr>
+        <w:pStyle w:val="ListParagraph"/>
+        <w:numPr>
+          <w:ilvl w:val="0"/>
+          <w:numId w:val="6"/>
+        </w:numPr>
+        <w:ind w:left="1134"/>
+        <w:rPr>
+          <w:lang w:val="en-US"/>
+        </w:rPr>
+      </w:pPr>
+      <w:r>
+        <w:rPr>
+          <w:lang w:val="en-US"/>
+        </w:rPr>
+        <w:t xml:space="preserve">Define the interface </w:t>
+      </w:r>
+      <w:proofErr w:type="spellStart"/>
+      <w:r>
+        <w:rPr>
+          <w:rFonts w:ascii="Courier New" w:hAnsi="Courier New" w:cs="Courier New"/>
+          <w:spacing w:val="-10"/>
+          <w:lang w:val="en-US"/>
+        </w:rPr>
+        <w:t>IC</w:t>
+      </w:r>
+      <w:r>
+        <w:rPr>
+          <w:rFonts w:ascii="Courier New" w:hAnsi="Courier New" w:cs="Courier New"/>
+          <w:spacing w:val="-10"/>
+          <w:lang w:val="en-US"/>
+        </w:rPr>
+        <w:t>omplexity</w:t>
+      </w:r>
+      <w:proofErr w:type="spellEnd"/>
+      <w:r>
+        <w:rPr>
+          <w:lang w:val="en-US"/>
+        </w:rPr>
+        <w:t xml:space="preserve"> that defines the abstract methods </w:t>
+      </w:r>
+      <w:proofErr w:type="spellStart"/>
+      <w:r>
+        <w:rPr>
+          <w:rFonts w:ascii="Courier New" w:hAnsi="Courier New" w:cs="Courier New"/>
+          <w:spacing w:val="-10"/>
+          <w:lang w:val="en-US"/>
+        </w:rPr>
+        <w:t>setComplexit</w:t>
+      </w:r>
+      <w:r>
+        <w:rPr>
+          <w:rFonts w:ascii="Courier New" w:hAnsi="Courier New" w:cs="Courier New"/>
+          <w:spacing w:val="-10"/>
+          <w:lang w:val="en-US"/>
+        </w:rPr>
+        <w:t>y</w:t>
+      </w:r>
+      <w:proofErr w:type="spellEnd"/>
+      <w:r>
+        <w:rPr>
+          <w:rFonts w:ascii="Courier New" w:hAnsi="Courier New" w:cs="Courier New"/>
+          <w:spacing w:val="-10"/>
+          <w:lang w:val="en-US"/>
+        </w:rPr>
+        <w:t>()</w:t>
+      </w:r>
+      <w:r>
+        <w:rPr>
+          <w:lang w:val="en-US"/>
+        </w:rPr>
+        <w:t xml:space="preserve"> that sets</w:t>
+      </w:r>
+      <w:r>
+        <w:rPr>
+          <w:lang w:val="en-US"/>
+        </w:rPr>
+        <w:t xml:space="preserve"> </w:t>
+      </w:r>
+      <w:r>
+        <w:rPr>
+          <w:lang w:val="en-US"/>
+        </w:rPr>
+        <w:t xml:space="preserve">the object's complexity level and </w:t>
+      </w:r>
+      <w:proofErr w:type="spellStart"/>
+      <w:r>
+        <w:rPr>
+          <w:rFonts w:ascii="Courier New" w:hAnsi="Courier New" w:cs="Courier New"/>
+          <w:spacing w:val="-10"/>
+          <w:lang w:val="en-US"/>
+        </w:rPr>
+        <w:t>getComplexity</w:t>
+      </w:r>
+      <w:proofErr w:type="spellEnd"/>
+      <w:r>
+        <w:rPr>
+          <w:rFonts w:ascii="Courier New" w:hAnsi="Courier New" w:cs="Courier New"/>
+          <w:spacing w:val="-10"/>
+          <w:lang w:val="en-US"/>
+        </w:rPr>
+        <w:t>()</w:t>
+      </w:r>
+      <w:r>
+        <w:rPr>
+          <w:lang w:val="en-US"/>
+        </w:rPr>
+        <w:t xml:space="preserve"> that returns the object's complexity level</w:t>
+      </w:r>
+    </w:p>
+    <w:p>
+      <w:pPr>
+        <w:pStyle w:val="ListParagraph"/>
+        <w:numPr>
+          <w:ilvl w:val="0"/>
+          <w:numId w:val="6"/>
+        </w:numPr>
+        <w:ind w:left="1134"/>
+        <w:rPr>
+          <w:lang w:val="en-US"/>
+        </w:rPr>
+      </w:pPr>
+      <w:r>
+        <w:rPr>
+          <w:lang w:val="en-US"/>
+        </w:rPr>
+        <w:t xml:space="preserve">Finally, define a class </w:t>
+      </w:r>
+      <w:proofErr w:type="spellStart"/>
+      <w:r>
+        <w:rPr>
+          <w:rFonts w:ascii="Courier New" w:hAnsi="Courier New" w:cs="Courier New"/>
+          <w:spacing w:val="-10"/>
+          <w:lang w:val="en-US"/>
+        </w:rPr>
+        <w:t>TaskDriver</w:t>
+      </w:r>
+      <w:proofErr w:type="spellEnd"/>
+      <w:r>
+        <w:rPr>
+          <w:lang w:val="en-US"/>
+        </w:rPr>
+        <w:t xml:space="preserve"> with a main method that creates three instances of </w:t>
+      </w:r>
+      <w:r>
+        <w:rPr>
+          <w:rFonts w:ascii="Courier New" w:hAnsi="Courier New" w:cs="Courier New"/>
+          <w:spacing w:val="-10"/>
+          <w:lang w:val="en-US"/>
+        </w:rPr>
+        <w:t>Task</w:t>
+      </w:r>
+    </w:p>
+    <w:p>
+      <w:pPr>
+        <w:pStyle w:val="ListParagraph"/>
+        <w:numPr>
+          <w:ilvl w:val="1"/>
+          <w:numId w:val="6"/>
+        </w:numPr>
+        <w:ind w:left="1701"/>
+        <w:rPr>
+          <w:lang w:val="en-US"/>
+        </w:rPr>
+      </w:pPr>
+      <w:r>
+        <w:rPr>
+          <w:lang w:val="en-US"/>
+        </w:rPr>
+        <w:t>prints out as shown in the output window below</w:t>
+      </w:r>
+      <w:r>
+        <w:rPr>
+          <w:lang w:val="en-US"/>
+        </w:rPr>
+        <w:t xml:space="preserve"> </w:t>
+      </w:r>
+    </w:p>
+    <w:p>
+      <w:pPr>
+        <w:pStyle w:val="ListParagraph"/>
+        <w:numPr>
+          <w:ilvl w:val="2"/>
+          <w:numId w:val="6"/>
+        </w:numPr>
+        <w:ind w:left="2268"/>
+        <w:rPr>
+          <w:lang w:val="en-US"/>
+        </w:rPr>
+      </w:pPr>
+      <w:r>
+        <w:rPr>
+          <w:lang w:val="en-US"/>
+        </w:rPr>
+        <w:t>the four tasks</w:t>
+      </w:r>
+    </w:p>
+    <w:p>
+      <w:pPr>
+        <w:pStyle w:val="ListParagraph"/>
+        <w:numPr>
+          <w:ilvl w:val="2"/>
+          <w:numId w:val="6"/>
+        </w:numPr>
+        <w:ind w:left="2268"/>
+        <w:rPr>
+          <w:lang w:val="en-US"/>
+        </w:rPr>
+      </w:pPr>
+      <w:r>
+        <w:rPr>
+          <w:lang w:val="en-US"/>
+        </w:rPr>
+        <w:t>the task that has the highest priority</w:t>
+      </w:r>
+    </w:p>
+    <w:p>
+      <w:pPr>
+        <w:rPr>
+          <w:lang w:val="en-US"/>
+        </w:rPr>
+      </w:pPr>
+    </w:p>
+    <w:p>
+      <w:pPr>
+        <w:ind w:left="720"/>
+        <w:rPr>
+          <w:lang w:val="en-US"/>
+        </w:rPr>
+      </w:pPr>
+      <w:r>
+        <w:rPr>
+          <w:lang w:val="en-US"/>
+        </w:rPr>
+        <w:t>Output:</w:t>
+      </w:r>
+    </w:p>
+    <w:p>
+      <w:pPr>
+        <w:pBdr>
+          <w:top w:val="single" w:sz="4" w:space="1" w:color="auto"/>
+          <w:left w:val="single" w:sz="4" w:space="4" w:color="auto"/>
+          <w:bottom w:val="single" w:sz="4" w:space="1" w:color="auto"/>
+          <w:right w:val="single" w:sz="4" w:space="4" w:color="auto"/>
+        </w:pBdr>
+        <w:ind w:left="720"/>
+        <w:rPr>
+          <w:rFonts w:ascii="Courier New" w:hAnsi="Courier New" w:cs="Courier New"/>
+          <w:spacing w:val="-10"/>
+          <w:lang w:val="en-US"/>
+        </w:rPr>
+      </w:pPr>
+      <w:r>
+        <w:rPr>
+          <w:rFonts w:ascii="Courier New" w:hAnsi="Courier New" w:cs="Courier New"/>
+          <w:spacing w:val="-10"/>
+          <w:lang w:val="en-US"/>
+        </w:rPr>
+        <w:t>TO-DO</w:t>
+      </w:r>
+    </w:p>
+    <w:p>
+      <w:pPr>
+        <w:pBdr>
+          <w:top w:val="single" w:sz="4" w:space="1" w:color="auto"/>
+          <w:left w:val="single" w:sz="4" w:space="4" w:color="auto"/>
+          <w:bottom w:val="single" w:sz="4" w:space="1" w:color="auto"/>
+          <w:right w:val="single" w:sz="4" w:space="4" w:color="auto"/>
+        </w:pBdr>
+        <w:ind w:left="720"/>
+        <w:rPr>
+          <w:rFonts w:ascii="Courier New" w:hAnsi="Courier New" w:cs="Courier New"/>
+          <w:spacing w:val="-10"/>
+          <w:lang w:val="en-US"/>
+        </w:rPr>
+      </w:pPr>
+      <w:r>
+        <w:rPr>
+          <w:rFonts w:ascii="Courier New" w:hAnsi="Courier New" w:cs="Courier New"/>
+          <w:spacing w:val="-10"/>
+          <w:lang w:val="en-US"/>
+        </w:rPr>
+        <w:t>---------</w:t>
+      </w:r>
+    </w:p>
+    <w:p>
+      <w:pPr>
+        <w:pBdr>
+          <w:top w:val="single" w:sz="4" w:space="1" w:color="auto"/>
+          <w:left w:val="single" w:sz="4" w:space="4" w:color="auto"/>
+          <w:bottom w:val="single" w:sz="4" w:space="1" w:color="auto"/>
+          <w:right w:val="single" w:sz="4" w:space="4" w:color="auto"/>
+        </w:pBdr>
+        <w:ind w:left="720"/>
+        <w:rPr>
+          <w:rFonts w:ascii="Courier New" w:hAnsi="Courier New" w:cs="Courier New"/>
+          <w:spacing w:val="-10"/>
+          <w:lang w:val="en-US"/>
+        </w:rPr>
+      </w:pPr>
+      <w:r>
+        <w:rPr>
+          <w:rFonts w:ascii="Courier New" w:hAnsi="Courier New" w:cs="Courier New"/>
+          <w:spacing w:val="-10"/>
+          <w:lang w:val="en-US"/>
+        </w:rPr>
+        <w:t xml:space="preserve">Doing </w:t>
+      </w:r>
+      <w:r>
+        <w:rPr>
+          <w:rFonts w:ascii="Courier New" w:hAnsi="Courier New" w:cs="Courier New"/>
+          <w:spacing w:val="-10"/>
+          <w:lang w:val="en-US"/>
+        </w:rPr>
+        <w:t>Homework priority: 10 complexity: 8</w:t>
+      </w:r>
+    </w:p>
+    <w:p>
+      <w:pPr>
+        <w:pBdr>
+          <w:top w:val="single" w:sz="4" w:space="1" w:color="auto"/>
+          <w:left w:val="single" w:sz="4" w:space="4" w:color="auto"/>
+          <w:bottom w:val="single" w:sz="4" w:space="1" w:color="auto"/>
+          <w:right w:val="single" w:sz="4" w:space="4" w:color="auto"/>
+        </w:pBdr>
+        <w:ind w:left="720"/>
+        <w:rPr>
+          <w:rFonts w:ascii="Courier New" w:hAnsi="Courier New" w:cs="Courier New"/>
+          <w:spacing w:val="-10"/>
+          <w:lang w:val="en-US"/>
+        </w:rPr>
+      </w:pPr>
+      <w:r>
+        <w:rPr>
+          <w:rFonts w:ascii="Courier New" w:hAnsi="Courier New" w:cs="Courier New"/>
+          <w:spacing w:val="-10"/>
+          <w:lang w:val="en-US"/>
+        </w:rPr>
+        <w:t>Eat</w:t>
+      </w:r>
+      <w:r>
+        <w:rPr>
+          <w:rFonts w:ascii="Courier New" w:hAnsi="Courier New" w:cs="Courier New"/>
+          <w:spacing w:val="-10"/>
+          <w:lang w:val="en-US"/>
+        </w:rPr>
+        <w:t>ing</w:t>
+      </w:r>
+      <w:r>
+        <w:rPr>
+          <w:rFonts w:ascii="Courier New" w:hAnsi="Courier New" w:cs="Courier New"/>
+          <w:spacing w:val="-10"/>
+          <w:lang w:val="en-US"/>
+        </w:rPr>
+        <w:t xml:space="preserve"> </w:t>
+      </w:r>
+      <w:r>
+        <w:rPr>
+          <w:rFonts w:ascii="Courier New" w:hAnsi="Courier New" w:cs="Courier New"/>
+          <w:spacing w:val="-10"/>
+          <w:lang w:val="en-US"/>
+        </w:rPr>
+        <w:t>L</w:t>
+      </w:r>
+      <w:r>
+        <w:rPr>
+          <w:rFonts w:ascii="Courier New" w:hAnsi="Courier New" w:cs="Courier New"/>
+          <w:spacing w:val="-10"/>
+          <w:lang w:val="en-US"/>
+        </w:rPr>
+        <w:t>unch priority: 1 complexity: 2</w:t>
+      </w:r>
+    </w:p>
+    <w:p>
+      <w:pPr>
+        <w:pBdr>
+          <w:top w:val="single" w:sz="4" w:space="1" w:color="auto"/>
+          <w:left w:val="single" w:sz="4" w:space="4" w:color="auto"/>
+          <w:bottom w:val="single" w:sz="4" w:space="1" w:color="auto"/>
+          <w:right w:val="single" w:sz="4" w:space="4" w:color="auto"/>
+        </w:pBdr>
+        <w:ind w:left="720"/>
+        <w:rPr>
+          <w:rFonts w:ascii="Courier New" w:hAnsi="Courier New" w:cs="Courier New"/>
+          <w:spacing w:val="-10"/>
+          <w:lang w:val="en-US"/>
+        </w:rPr>
+      </w:pPr>
+      <w:r>
+        <w:rPr>
+          <w:rFonts w:ascii="Courier New" w:hAnsi="Courier New" w:cs="Courier New"/>
+          <w:spacing w:val="-10"/>
+          <w:lang w:val="en-US"/>
+        </w:rPr>
+        <w:t xml:space="preserve">Programming </w:t>
+      </w:r>
+      <w:r>
+        <w:rPr>
+          <w:rFonts w:ascii="Courier New" w:hAnsi="Courier New" w:cs="Courier New"/>
+          <w:spacing w:val="-10"/>
+          <w:lang w:val="en-US"/>
+        </w:rPr>
+        <w:t>priority: 5 complexity: 5</w:t>
+      </w:r>
+    </w:p>
+    <w:p>
+      <w:pPr>
+        <w:pBdr>
+          <w:top w:val="single" w:sz="4" w:space="1" w:color="auto"/>
+          <w:left w:val="single" w:sz="4" w:space="4" w:color="auto"/>
+          <w:bottom w:val="single" w:sz="4" w:space="1" w:color="auto"/>
+          <w:right w:val="single" w:sz="4" w:space="4" w:color="auto"/>
+        </w:pBdr>
+        <w:ind w:left="720"/>
+        <w:rPr>
+          <w:rFonts w:ascii="Courier New" w:hAnsi="Courier New" w:cs="Courier New"/>
+          <w:spacing w:val="-10"/>
+          <w:lang w:val="en-US"/>
+        </w:rPr>
+      </w:pPr>
+    </w:p>
+    <w:p>
+      <w:pPr>
+        <w:pBdr>
+          <w:top w:val="single" w:sz="4" w:space="1" w:color="auto"/>
+          <w:left w:val="single" w:sz="4" w:space="4" w:color="auto"/>
+          <w:bottom w:val="single" w:sz="4" w:space="1" w:color="auto"/>
+          <w:right w:val="single" w:sz="4" w:space="4" w:color="auto"/>
+        </w:pBdr>
+        <w:ind w:left="720"/>
+        <w:rPr>
+          <w:rFonts w:ascii="Courier New" w:hAnsi="Courier New" w:cs="Courier New"/>
+          <w:spacing w:val="-10"/>
+          <w:lang w:val="en-US"/>
+        </w:rPr>
+      </w:pPr>
+      <w:r>
+        <w:rPr>
+          <w:rFonts w:ascii="Courier New" w:hAnsi="Courier New" w:cs="Courier New"/>
+          <w:spacing w:val="-10"/>
+          <w:lang w:val="en-US"/>
+        </w:rPr>
+        <w:t xml:space="preserve">Doing </w:t>
+      </w:r>
+      <w:r>
+        <w:rPr>
+          <w:rFonts w:ascii="Courier New" w:hAnsi="Courier New" w:cs="Courier New"/>
+          <w:spacing w:val="-10"/>
+          <w:lang w:val="en-US"/>
+        </w:rPr>
+        <w:t>Homework is one of the most important tasks</w:t>
+      </w:r>
+    </w:p>
+    <w:p>
+      <w:pPr>
+        <w:rPr>
+          <w:lang w:val="en-US"/>
+        </w:rPr>
+      </w:pPr>
     </w:p>
     <w:p>
       <w:pPr>
@@ -2368,6 +3194,95 @@
 <file path=word/numbering.xml><?xml version="1.0" encoding="utf-8"?>
 <w:numbering xmlns:wpc="http://schemas.microsoft.com/office/word/2010/wordprocessingCanvas" xmlns:cx="http://schemas.microsoft.com/office/drawing/2014/chartex" xmlns:cx1="http://schemas.microsoft.com/office/drawing/2015/9/8/chartex" xmlns:cx2="http://schemas.microsoft.com/office/drawing/2015/10/21/chartex" xmlns:cx3="http://schemas.microsoft.com/office/drawing/2016/5/9/chartex" xmlns:cx4="http://schemas.microsoft.com/office/drawing/2016/5/10/chartex" xmlns:cx5="http://schemas.microsoft.com/office/drawing/2016/5/11/chartex" xmlns:cx6="http://schemas.microsoft.com/office/drawing/2016/5/12/chartex" xmlns:cx7="http://schemas.microsoft.com/office/drawing/2016/5/13/chartex" xmlns:cx8="http://schemas.microsoft.com/office/drawing/2016/5/14/chartex" xmlns:mc="http://schemas.openxmlformats.org/markup-compatibility/2006" xmlns:aink="http://schemas.microsoft.com/office/drawing/2016/ink" xmlns:am3d="http://schemas.microsoft.com/office/drawing/2017/model3d" xmlns:o="urn:schemas-microsoft-com:office:office" xmlns:r="http://schemas.openxmlformats.org/officeDocument/2006/relationships" xmlns:m="http://schemas.openxmlformats.org/officeDocument/2006/math" xmlns:v="urn:schemas-microsoft-com:vml" xmlns:wp14="http://schemas.microsoft.com/office/word/2010/wordprocessingDrawing" xmlns:wp="http://schemas.openxmlformats.org/drawingml/2006/wordprocessingDrawing" xmlns:w10="urn:schemas-microsoft-com:office:word" xmlns:w="http://schemas.openxmlformats.org/wordprocessingml/2006/main" xmlns:w14="http://schemas.microsoft.com/office/word/2010/wordml" xmlns:w15="http://schemas.microsoft.com/office/word/2012/wordml" xmlns:w16cex="http://schemas.microsoft.com/office/word/2018/wordml/cex" xmlns:w16cid="http://schemas.microsoft.com/office/word/2016/wordml/cid" xmlns:w16="http://schemas.microsoft.com/office/word/2018/wordml" xmlns:w16se="http://schemas.microsoft.com/office/word/2015/wordml/symex" xmlns:wpg="http://schemas.microsoft.com/office/word/2010/wordprocessingGroup" xmlns:wpi="http://schemas.microsoft.com/office/word/2010/wordprocessingInk" xmlns:wne="http://schemas.microsoft.com/office/word/2006/wordml" xmlns:wps="http://schemas.microsoft.com/office/word/2010/wordprocessingShape" mc:Ignorable="w14 w15 w16se w16cid w16 w16cex wp14">
   <w:abstractNum w:abstractNumId="0" w15:restartNumberingAfterBreak="0">
+    <w:nsid w:val="0A157C5F"/>
+    <w:multiLevelType w:val="hybridMultilevel"/>
+    <w:tmpl w:val="0B4CA5F6"/>
+    <w:lvl w:ilvl="0" w:tplc="1000000F">
+      <w:start w:val="1"/>
+      <w:numFmt w:val="decimal"/>
+      <w:lvlText w:val="%1."/>
+      <w:lvlJc w:val="left"/>
+      <w:pPr>
+        <w:ind w:left="720" w:hanging="360"/>
+      </w:pPr>
+      <w:rPr>
+        <w:rFonts w:hint="default"/>
+      </w:rPr>
+    </w:lvl>
+    <w:lvl w:ilvl="1" w:tplc="10000019" w:tentative="1">
+      <w:start w:val="1"/>
+      <w:numFmt w:val="lowerLetter"/>
+      <w:lvlText w:val="%2."/>
+      <w:lvlJc w:val="left"/>
+      <w:pPr>
+        <w:ind w:left="1440" w:hanging="360"/>
+      </w:pPr>
+    </w:lvl>
+    <w:lvl w:ilvl="2" w:tplc="1000001B" w:tentative="1">
+      <w:start w:val="1"/>
+      <w:numFmt w:val="lowerRoman"/>
+      <w:lvlText w:val="%3."/>
+      <w:lvlJc w:val="right"/>
+      <w:pPr>
+        <w:ind w:left="2160" w:hanging="180"/>
+      </w:pPr>
+    </w:lvl>
+    <w:lvl w:ilvl="3" w:tplc="1000000F" w:tentative="1">
+      <w:start w:val="1"/>
+      <w:numFmt w:val="decimal"/>
+      <w:lvlText w:val="%4."/>
+      <w:lvlJc w:val="left"/>
+      <w:pPr>
+        <w:ind w:left="2880" w:hanging="360"/>
+      </w:pPr>
+    </w:lvl>
+    <w:lvl w:ilvl="4" w:tplc="10000019" w:tentative="1">
+      <w:start w:val="1"/>
+      <w:numFmt w:val="lowerLetter"/>
+      <w:lvlText w:val="%5."/>
+      <w:lvlJc w:val="left"/>
+      <w:pPr>
+        <w:ind w:left="3600" w:hanging="360"/>
+      </w:pPr>
+    </w:lvl>
+    <w:lvl w:ilvl="5" w:tplc="1000001B" w:tentative="1">
+      <w:start w:val="1"/>
+      <w:numFmt w:val="lowerRoman"/>
+      <w:lvlText w:val="%6."/>
+      <w:lvlJc w:val="right"/>
+      <w:pPr>
+        <w:ind w:left="4320" w:hanging="180"/>
+      </w:pPr>
+    </w:lvl>
+    <w:lvl w:ilvl="6" w:tplc="1000000F" w:tentative="1">
+      <w:start w:val="1"/>
+      <w:numFmt w:val="decimal"/>
+      <w:lvlText w:val="%7."/>
+      <w:lvlJc w:val="left"/>
+      <w:pPr>
+        <w:ind w:left="5040" w:hanging="360"/>
+      </w:pPr>
+    </w:lvl>
+    <w:lvl w:ilvl="7" w:tplc="10000019" w:tentative="1">
+      <w:start w:val="1"/>
+      <w:numFmt w:val="lowerLetter"/>
+      <w:lvlText w:val="%8."/>
+      <w:lvlJc w:val="left"/>
+      <w:pPr>
+        <w:ind w:left="5760" w:hanging="360"/>
+      </w:pPr>
+    </w:lvl>
+    <w:lvl w:ilvl="8" w:tplc="1000001B" w:tentative="1">
+      <w:start w:val="1"/>
+      <w:numFmt w:val="lowerRoman"/>
+      <w:lvlText w:val="%9."/>
+      <w:lvlJc w:val="right"/>
+      <w:pPr>
+        <w:ind w:left="6480" w:hanging="180"/>
+      </w:pPr>
+    </w:lvl>
+  </w:abstractNum>
+  <w:abstractNum w:abstractNumId="1" w15:restartNumberingAfterBreak="0">
     <w:nsid w:val="21502265"/>
     <w:multiLevelType w:val="hybridMultilevel"/>
     <w:tmpl w:val="2592C2AA"/>
@@ -2456,7 +3371,7 @@
       </w:pPr>
     </w:lvl>
   </w:abstractNum>
-  <w:abstractNum w:abstractNumId="1" w15:restartNumberingAfterBreak="0">
+  <w:abstractNum w:abstractNumId="2" w15:restartNumberingAfterBreak="0">
     <w:nsid w:val="26D14CC9"/>
     <w:multiLevelType w:val="hybridMultilevel"/>
     <w:tmpl w:val="756898DE"/>
@@ -2545,7 +3460,7 @@
       </w:pPr>
     </w:lvl>
   </w:abstractNum>
-  <w:abstractNum w:abstractNumId="2" w15:restartNumberingAfterBreak="0">
+  <w:abstractNum w:abstractNumId="3" w15:restartNumberingAfterBreak="0">
     <w:nsid w:val="53B05080"/>
     <w:multiLevelType w:val="hybridMultilevel"/>
     <w:tmpl w:val="045A68AE"/>
@@ -2659,7 +3574,7 @@
       </w:rPr>
     </w:lvl>
   </w:abstractNum>
-  <w:abstractNum w:abstractNumId="3" w15:restartNumberingAfterBreak="0">
+  <w:abstractNum w:abstractNumId="4" w15:restartNumberingAfterBreak="0">
     <w:nsid w:val="5B255749"/>
     <w:multiLevelType w:val="hybridMultilevel"/>
     <w:tmpl w:val="4532EBE6"/>
@@ -2748,7 +3663,7 @@
       </w:pPr>
     </w:lvl>
   </w:abstractNum>
-  <w:abstractNum w:abstractNumId="4" w15:restartNumberingAfterBreak="0">
+  <w:abstractNum w:abstractNumId="5" w15:restartNumberingAfterBreak="0">
     <w:nsid w:val="60E800D7"/>
     <w:multiLevelType w:val="hybridMultilevel"/>
     <w:tmpl w:val="8EE69D5A"/>
@@ -2837,20 +3752,138 @@
       </w:pPr>
     </w:lvl>
   </w:abstractNum>
+  <w:abstractNum w:abstractNumId="6" w15:restartNumberingAfterBreak="0">
+    <w:nsid w:val="78B579D4"/>
+    <w:multiLevelType w:val="hybridMultilevel"/>
+    <w:tmpl w:val="771CD6EE"/>
+    <w:lvl w:ilvl="0" w:tplc="3E64023E">
+      <w:numFmt w:val="bullet"/>
+      <w:lvlText w:val="-"/>
+      <w:lvlJc w:val="left"/>
+      <w:pPr>
+        <w:ind w:left="720" w:hanging="360"/>
+      </w:pPr>
+      <w:rPr>
+        <w:rFonts w:ascii="Arial" w:eastAsiaTheme="minorHAnsi" w:hAnsi="Arial" w:cs="Arial" w:hint="default"/>
+      </w:rPr>
+    </w:lvl>
+    <w:lvl w:ilvl="1" w:tplc="10000003">
+      <w:start w:val="1"/>
+      <w:numFmt w:val="bullet"/>
+      <w:lvlText w:val="o"/>
+      <w:lvlJc w:val="left"/>
+      <w:pPr>
+        <w:ind w:left="1440" w:hanging="360"/>
+      </w:pPr>
+      <w:rPr>
+        <w:rFonts w:ascii="Courier New" w:hAnsi="Courier New" w:cs="Courier New" w:hint="default"/>
+      </w:rPr>
+    </w:lvl>
+    <w:lvl w:ilvl="2" w:tplc="10000005">
+      <w:start w:val="1"/>
+      <w:numFmt w:val="bullet"/>
+      <w:lvlText w:val=""/>
+      <w:lvlJc w:val="left"/>
+      <w:pPr>
+        <w:ind w:left="2160" w:hanging="360"/>
+      </w:pPr>
+      <w:rPr>
+        <w:rFonts w:ascii="Wingdings" w:hAnsi="Wingdings" w:cs="Wingdings" w:hint="default"/>
+      </w:rPr>
+    </w:lvl>
+    <w:lvl w:ilvl="3" w:tplc="10000001" w:tentative="1">
+      <w:start w:val="1"/>
+      <w:numFmt w:val="bullet"/>
+      <w:lvlText w:val=""/>
+      <w:lvlJc w:val="left"/>
+      <w:pPr>
+        <w:ind w:left="2880" w:hanging="360"/>
+      </w:pPr>
+      <w:rPr>
+        <w:rFonts w:ascii="Symbol" w:hAnsi="Symbol" w:cs="Symbol" w:hint="default"/>
+      </w:rPr>
+    </w:lvl>
+    <w:lvl w:ilvl="4" w:tplc="10000003" w:tentative="1">
+      <w:start w:val="1"/>
+      <w:numFmt w:val="bullet"/>
+      <w:lvlText w:val="o"/>
+      <w:lvlJc w:val="left"/>
+      <w:pPr>
+        <w:ind w:left="3600" w:hanging="360"/>
+      </w:pPr>
+      <w:rPr>
+        <w:rFonts w:ascii="Courier New" w:hAnsi="Courier New" w:cs="Courier New" w:hint="default"/>
+      </w:rPr>
+    </w:lvl>
+    <w:lvl w:ilvl="5" w:tplc="10000005" w:tentative="1">
+      <w:start w:val="1"/>
+      <w:numFmt w:val="bullet"/>
+      <w:lvlText w:val=""/>
+      <w:lvlJc w:val="left"/>
+      <w:pPr>
+        <w:ind w:left="4320" w:hanging="360"/>
+      </w:pPr>
+      <w:rPr>
+        <w:rFonts w:ascii="Wingdings" w:hAnsi="Wingdings" w:cs="Wingdings" w:hint="default"/>
+      </w:rPr>
+    </w:lvl>
+    <w:lvl w:ilvl="6" w:tplc="10000001" w:tentative="1">
+      <w:start w:val="1"/>
+      <w:numFmt w:val="bullet"/>
+      <w:lvlText w:val=""/>
+      <w:lvlJc w:val="left"/>
+      <w:pPr>
+        <w:ind w:left="5040" w:hanging="360"/>
+      </w:pPr>
+      <w:rPr>
+        <w:rFonts w:ascii="Symbol" w:hAnsi="Symbol" w:cs="Symbol" w:hint="default"/>
+      </w:rPr>
+    </w:lvl>
+    <w:lvl w:ilvl="7" w:tplc="10000003" w:tentative="1">
+      <w:start w:val="1"/>
+      <w:numFmt w:val="bullet"/>
+      <w:lvlText w:val="o"/>
+      <w:lvlJc w:val="left"/>
+      <w:pPr>
+        <w:ind w:left="5760" w:hanging="360"/>
+      </w:pPr>
+      <w:rPr>
+        <w:rFonts w:ascii="Courier New" w:hAnsi="Courier New" w:cs="Courier New" w:hint="default"/>
+      </w:rPr>
+    </w:lvl>
+    <w:lvl w:ilvl="8" w:tplc="10000005" w:tentative="1">
+      <w:start w:val="1"/>
+      <w:numFmt w:val="bullet"/>
+      <w:lvlText w:val=""/>
+      <w:lvlJc w:val="left"/>
+      <w:pPr>
+        <w:ind w:left="6480" w:hanging="360"/>
+      </w:pPr>
+      <w:rPr>
+        <w:rFonts w:ascii="Wingdings" w:hAnsi="Wingdings" w:cs="Wingdings" w:hint="default"/>
+      </w:rPr>
+    </w:lvl>
+  </w:abstractNum>
   <w:num w:numId="1">
+    <w:abstractNumId w:val="3"/>
+  </w:num>
+  <w:num w:numId="2">
+    <w:abstractNumId w:val="4"/>
+  </w:num>
+  <w:num w:numId="3">
+    <w:abstractNumId w:val="1"/>
+  </w:num>
+  <w:num w:numId="4">
     <w:abstractNumId w:val="2"/>
   </w:num>
-  <w:num w:numId="2">
-    <w:abstractNumId w:val="3"/>
+  <w:num w:numId="5">
+    <w:abstractNumId w:val="5"/>
   </w:num>
-  <w:num w:numId="3">
+  <w:num w:numId="6">
+    <w:abstractNumId w:val="6"/>
+  </w:num>
+  <w:num w:numId="7">
     <w:abstractNumId w:val="0"/>
-  </w:num>
-  <w:num w:numId="4">
-    <w:abstractNumId w:val="1"/>
-  </w:num>
-  <w:num w:numId="5">
-    <w:abstractNumId w:val="4"/>
   </w:num>
 </w:numbering>
 </file>

</xml_diff>

<commit_message>
Updated document and Project with NUnit
- removed Class for MaxAscentsInArray as not required anymore
- Replace MSTest with NUnit
- Update document with UnitTest exercise
</commit_message>
<xml_diff>
--- a/coolOrange_CandidateChallenge_Exercises.docx
+++ b/coolOrange_CandidateChallenge_Exercises.docx
@@ -177,47 +177,42 @@
         <w:rPr>
           <w:lang w:val="en-US"/>
         </w:rPr>
-        <w:t xml:space="preserve">Download the zip file </w:t>
-      </w:r>
-      <w:r>
-        <w:rPr>
-          <w:lang w:val="en-US"/>
-        </w:rPr>
-        <w:t>“</w:t>
-      </w:r>
-      <w:r>
-        <w:rPr>
-          <w:highlight w:val="yellow"/>
-          <w:lang w:val="en-US"/>
-        </w:rPr>
-        <w:t>.</w:t>
-      </w:r>
-      <w:proofErr w:type="spellStart"/>
-      <w:r>
-        <w:rPr>
-          <w:highlight w:val="yellow"/>
-          <w:lang w:val="en-US"/>
-        </w:rPr>
-        <w:t>zip</w:t>
-      </w:r>
-      <w:r>
-        <w:rPr>
-          <w:lang w:val="en-US"/>
-        </w:rPr>
-        <w:t>”</w:t>
-      </w:r>
-      <w:r>
-        <w:rPr>
-          <w:lang w:val="en-US"/>
-        </w:rPr>
-        <w:t>to</w:t>
-      </w:r>
-      <w:proofErr w:type="spellEnd"/>
-      <w:r>
-        <w:rPr>
-          <w:lang w:val="en-US"/>
-        </w:rPr>
-        <w:t xml:space="preserve"> some directory and unzip it. (That zip file contains a “project”.)</w:t>
+        <w:t xml:space="preserve">Download the </w:t>
+      </w:r>
+      <w:hyperlink r:id="rId7" w:history="1">
+        <w:r>
+          <w:rPr>
+            <w:rStyle w:val="Hyperlink"/>
+            <w:lang w:val="en-US"/>
+          </w:rPr>
+          <w:t xml:space="preserve">Zip </w:t>
+        </w:r>
+        <w:r>
+          <w:rPr>
+            <w:rStyle w:val="Hyperlink"/>
+            <w:lang w:val="en-US"/>
+          </w:rPr>
+          <w:t>f</w:t>
+        </w:r>
+        <w:r>
+          <w:rPr>
+            <w:rStyle w:val="Hyperlink"/>
+            <w:lang w:val="en-US"/>
+          </w:rPr>
+          <w:t>ile</w:t>
+        </w:r>
+      </w:hyperlink>
+      <w:r>
+        <w:rPr>
+          <w:lang w:val="en-US"/>
+        </w:rPr>
+        <w:t xml:space="preserve"> </w:t>
+      </w:r>
+      <w:r>
+        <w:rPr>
+          <w:lang w:val="en-US"/>
+        </w:rPr>
+        <w:t>to some directory and unzip it. (That zip file contains a “project”.)</w:t>
       </w:r>
     </w:p>
     <w:p>
@@ -244,7 +239,7 @@
         </w:rPr>
         <w:t xml:space="preserve">your favorite C# IDE (we recommend </w:t>
       </w:r>
-      <w:hyperlink r:id="rId7" w:history="1">
+      <w:hyperlink r:id="rId8" w:history="1">
         <w:r>
           <w:rPr>
             <w:rStyle w:val="Hyperlink"/>
@@ -399,7 +394,7 @@
         </w:rPr>
         <w:t xml:space="preserve">Use </w:t>
       </w:r>
-      <w:hyperlink r:id="rId8" w:history="1">
+      <w:hyperlink r:id="rId9" w:history="1">
         <w:r>
           <w:rPr>
             <w:rStyle w:val="Hyperlink"/>
@@ -622,7 +617,25 @@
           <w:spacing w:val="-10"/>
           <w:lang w:val="en-US"/>
         </w:rPr>
-        <w:t xml:space="preserve">(int[] A, int </w:t>
+        <w:t>(</w:t>
+      </w:r>
+      <w:proofErr w:type="gramStart"/>
+      <w:r>
+        <w:rPr>
+          <w:rFonts w:ascii="Courier New" w:hAnsi="Courier New" w:cs="Courier New"/>
+          <w:spacing w:val="-10"/>
+          <w:lang w:val="en-US"/>
+        </w:rPr>
+        <w:t>int[</w:t>
+      </w:r>
+      <w:proofErr w:type="gramEnd"/>
+      <w:r>
+        <w:rPr>
+          <w:rFonts w:ascii="Courier New" w:hAnsi="Courier New" w:cs="Courier New"/>
+          <w:spacing w:val="-10"/>
+          <w:lang w:val="en-US"/>
+        </w:rPr>
+        <w:t xml:space="preserve">] A, int </w:t>
       </w:r>
       <w:proofErr w:type="spellStart"/>
       <w:r>
@@ -729,7 +742,25 @@
           <w:spacing w:val="-10"/>
           <w:lang w:val="en-US"/>
         </w:rPr>
-        <w:t xml:space="preserve">(int[] A, int </w:t>
+        <w:t>(</w:t>
+      </w:r>
+      <w:proofErr w:type="gramStart"/>
+      <w:r>
+        <w:rPr>
+          <w:rFonts w:ascii="Courier New" w:hAnsi="Courier New" w:cs="Courier New"/>
+          <w:spacing w:val="-10"/>
+          <w:lang w:val="en-US"/>
+        </w:rPr>
+        <w:t>int[</w:t>
+      </w:r>
+      <w:proofErr w:type="gramEnd"/>
+      <w:r>
+        <w:rPr>
+          <w:rFonts w:ascii="Courier New" w:hAnsi="Courier New" w:cs="Courier New"/>
+          <w:spacing w:val="-10"/>
+          <w:lang w:val="en-US"/>
+        </w:rPr>
+        <w:t xml:space="preserve">] A, int </w:t>
       </w:r>
       <w:proofErr w:type="spellStart"/>
       <w:r>
@@ -804,6 +835,19 @@
         <w:pStyle w:val="ListParagraph"/>
         <w:numPr>
           <w:ilvl w:val="0"/>
+          <w:numId w:val="0"/>
+        </w:numPr>
+        <w:ind w:left="360"/>
+        <w:rPr>
+          <w:lang w:val="en-US"/>
+        </w:rPr>
+      </w:pPr>
+    </w:p>
+    <w:p>
+      <w:pPr>
+        <w:pStyle w:val="ListParagraph"/>
+        <w:numPr>
+          <w:ilvl w:val="0"/>
           <w:numId w:val="2"/>
         </w:numPr>
         <w:spacing w:after="160" w:line="259" w:lineRule="auto"/>
@@ -819,7 +863,26 @@
           <w:spacing w:val="-10"/>
           <w:lang w:val="en-US"/>
         </w:rPr>
-        <w:t xml:space="preserve">public static void swap(int[] A, int </w:t>
+        <w:lastRenderedPageBreak/>
+        <w:t>public static void swap(</w:t>
+      </w:r>
+      <w:proofErr w:type="gramStart"/>
+      <w:r>
+        <w:rPr>
+          <w:rFonts w:ascii="Courier New" w:hAnsi="Courier New" w:cs="Courier New"/>
+          <w:spacing w:val="-10"/>
+          <w:lang w:val="en-US"/>
+        </w:rPr>
+        <w:t>int[</w:t>
+      </w:r>
+      <w:proofErr w:type="gramEnd"/>
+      <w:r>
+        <w:rPr>
+          <w:rFonts w:ascii="Courier New" w:hAnsi="Courier New" w:cs="Courier New"/>
+          <w:spacing w:val="-10"/>
+          <w:lang w:val="en-US"/>
+        </w:rPr>
+        <w:t xml:space="preserve">] A, int </w:t>
       </w:r>
       <w:proofErr w:type="spellStart"/>
       <w:r>
@@ -867,7 +930,6 @@
         <w:rPr>
           <w:lang w:val="en-US"/>
         </w:rPr>
-        <w:lastRenderedPageBreak/>
         <w:t xml:space="preserve">swaps the elements in position </w:t>
       </w:r>
       <w:proofErr w:type="spellStart"/>
@@ -936,7 +998,25 @@
           <w:spacing w:val="-10"/>
           <w:lang w:val="en-US"/>
         </w:rPr>
-        <w:t xml:space="preserve">(int[] A, int </w:t>
+        <w:t>(</w:t>
+      </w:r>
+      <w:proofErr w:type="gramStart"/>
+      <w:r>
+        <w:rPr>
+          <w:rFonts w:ascii="Courier New" w:hAnsi="Courier New" w:cs="Courier New"/>
+          <w:spacing w:val="-10"/>
+          <w:lang w:val="en-US"/>
+        </w:rPr>
+        <w:t>int[</w:t>
+      </w:r>
+      <w:proofErr w:type="gramEnd"/>
+      <w:r>
+        <w:rPr>
+          <w:rFonts w:ascii="Courier New" w:hAnsi="Courier New" w:cs="Courier New"/>
+          <w:spacing w:val="-10"/>
+          <w:lang w:val="en-US"/>
+        </w:rPr>
+        <w:t xml:space="preserve">] A, int </w:t>
       </w:r>
       <w:proofErr w:type="spellStart"/>
       <w:r>
@@ -1039,7 +1119,25 @@
           <w:spacing w:val="-10"/>
           <w:lang w:val="en-US"/>
         </w:rPr>
-        <w:t xml:space="preserve">public static int[] </w:t>
+        <w:t xml:space="preserve">public static </w:t>
+      </w:r>
+      <w:proofErr w:type="gramStart"/>
+      <w:r>
+        <w:rPr>
+          <w:rFonts w:ascii="Courier New" w:hAnsi="Courier New" w:cs="Courier New"/>
+          <w:spacing w:val="-10"/>
+          <w:lang w:val="en-US"/>
+        </w:rPr>
+        <w:t>int[</w:t>
+      </w:r>
+      <w:proofErr w:type="gramEnd"/>
+      <w:r>
+        <w:rPr>
+          <w:rFonts w:ascii="Courier New" w:hAnsi="Courier New" w:cs="Courier New"/>
+          <w:spacing w:val="-10"/>
+          <w:lang w:val="en-US"/>
+        </w:rPr>
+        <w:t xml:space="preserve">] </w:t>
       </w:r>
       <w:proofErr w:type="spellStart"/>
       <w:r>
@@ -1140,7 +1238,25 @@
           <w:spacing w:val="-10"/>
           <w:lang w:val="en-US"/>
         </w:rPr>
-        <w:t xml:space="preserve">public static int[][] </w:t>
+        <w:t xml:space="preserve">public static </w:t>
+      </w:r>
+      <w:proofErr w:type="gramStart"/>
+      <w:r>
+        <w:rPr>
+          <w:rFonts w:ascii="Courier New" w:hAnsi="Courier New" w:cs="Courier New"/>
+          <w:spacing w:val="-10"/>
+          <w:lang w:val="en-US"/>
+        </w:rPr>
+        <w:t>int[</w:t>
+      </w:r>
+      <w:proofErr w:type="gramEnd"/>
+      <w:r>
+        <w:rPr>
+          <w:rFonts w:ascii="Courier New" w:hAnsi="Courier New" w:cs="Courier New"/>
+          <w:spacing w:val="-10"/>
+          <w:lang w:val="en-US"/>
+        </w:rPr>
+        <w:t xml:space="preserve">][] </w:t>
       </w:r>
       <w:proofErr w:type="spellStart"/>
       <w:r>
@@ -1243,7 +1359,25 @@
           <w:spacing w:val="-10"/>
           <w:lang w:val="en-US"/>
         </w:rPr>
-        <w:t xml:space="preserve">public static int[] </w:t>
+        <w:t xml:space="preserve">public static </w:t>
+      </w:r>
+      <w:proofErr w:type="gramStart"/>
+      <w:r>
+        <w:rPr>
+          <w:rFonts w:ascii="Courier New" w:hAnsi="Courier New" w:cs="Courier New"/>
+          <w:spacing w:val="-10"/>
+          <w:lang w:val="en-US"/>
+        </w:rPr>
+        <w:t>int[</w:t>
+      </w:r>
+      <w:proofErr w:type="gramEnd"/>
+      <w:r>
+        <w:rPr>
+          <w:rFonts w:ascii="Courier New" w:hAnsi="Courier New" w:cs="Courier New"/>
+          <w:spacing w:val="-10"/>
+          <w:lang w:val="en-US"/>
+        </w:rPr>
+        <w:t xml:space="preserve">] </w:t>
       </w:r>
       <w:proofErr w:type="spellStart"/>
       <w:r>
@@ -1345,7 +1479,25 @@
           <w:spacing w:val="-10"/>
           <w:lang w:val="en-US"/>
         </w:rPr>
-        <w:t>(int[] A, int q)</w:t>
+        <w:t>(</w:t>
+      </w:r>
+      <w:proofErr w:type="gramStart"/>
+      <w:r>
+        <w:rPr>
+          <w:rFonts w:ascii="Courier New" w:hAnsi="Courier New" w:cs="Courier New"/>
+          <w:spacing w:val="-10"/>
+          <w:lang w:val="en-US"/>
+        </w:rPr>
+        <w:t>int[</w:t>
+      </w:r>
+      <w:proofErr w:type="gramEnd"/>
+      <w:r>
+        <w:rPr>
+          <w:rFonts w:ascii="Courier New" w:hAnsi="Courier New" w:cs="Courier New"/>
+          <w:spacing w:val="-10"/>
+          <w:lang w:val="en-US"/>
+        </w:rPr>
+        <w:t>] A, int q)</w:t>
       </w:r>
     </w:p>
     <w:p>
@@ -1526,6 +1678,40 @@
     </w:p>
     <w:p>
       <w:pPr>
+        <w:pStyle w:val="ListParagraph"/>
+        <w:numPr>
+          <w:ilvl w:val="1"/>
+          <w:numId w:val="3"/>
+        </w:numPr>
+        <w:spacing w:after="160" w:line="259" w:lineRule="auto"/>
+        <w:rPr>
+          <w:rFonts w:cs="Segoe UI"/>
+          <w:lang w:val="en-US"/>
+        </w:rPr>
+      </w:pPr>
+      <w:r>
+        <w:rPr>
+          <w:lang w:val="en-US"/>
+        </w:rPr>
+        <w:t xml:space="preserve">For this assignment, we have designed </w:t>
+      </w:r>
+      <w:proofErr w:type="spellStart"/>
+      <w:r>
+        <w:rPr>
+          <w:lang w:val="en-US"/>
+        </w:rPr>
+        <w:t>UnitTests</w:t>
+      </w:r>
+      <w:proofErr w:type="spellEnd"/>
+      <w:r>
+        <w:rPr>
+          <w:lang w:val="en-US"/>
+        </w:rPr>
+        <w:t xml:space="preserve"> that your code should satisfy.</w:t>
+      </w:r>
+    </w:p>
+    <w:p>
+      <w:pPr>
         <w:pStyle w:val="Heading2"/>
         <w:rPr>
           <w:rFonts w:ascii="Segoe UI" w:hAnsi="Segoe UI" w:cs="Segoe UI"/>
@@ -1538,6 +1724,13 @@
           <w:lang w:val="en-US"/>
         </w:rPr>
         <w:t>Object Orientated Programming</w:t>
+      </w:r>
+      <w:r>
+        <w:rPr>
+          <w:rFonts w:ascii="Segoe UI" w:hAnsi="Segoe UI" w:cs="Segoe UI"/>
+          <w:lang w:val="en-US"/>
+        </w:rPr>
+        <w:t xml:space="preserve"> (OOP)</w:t>
       </w:r>
     </w:p>
     <w:p>
@@ -1595,19 +1788,7 @@
         <w:rPr>
           <w:lang w:val="en-US"/>
         </w:rPr>
-        <w:t>Homework”,</w:t>
-      </w:r>
-      <w:r>
-        <w:rPr>
-          <w:lang w:val="en-US"/>
-        </w:rPr>
-        <w:t xml:space="preserve"> </w:t>
-      </w:r>
-      <w:r>
-        <w:rPr>
-          <w:lang w:val="en-US"/>
-        </w:rPr>
-        <w:t>“</w:t>
+        <w:t>Homework”, “</w:t>
       </w:r>
       <w:r>
         <w:rPr>
@@ -1884,13 +2065,7 @@
         <w:rPr>
           <w:lang w:val="en-US"/>
         </w:rPr>
-        <w:t xml:space="preserve"> </w:t>
-      </w:r>
-      <w:r>
-        <w:rPr>
-          <w:lang w:val="en-US"/>
-        </w:rPr>
-        <w:t xml:space="preserve">equals to </w:t>
+        <w:t xml:space="preserve"> equals to </w:t>
       </w:r>
       <w:r>
         <w:rPr>
@@ -1941,13 +2116,7 @@
         <w:rPr>
           <w:lang w:val="en-US"/>
         </w:rPr>
-        <w:t xml:space="preserve"> and</w:t>
-      </w:r>
-      <w:r>
-        <w:rPr>
-          <w:lang w:val="en-US"/>
-        </w:rPr>
-        <w:t xml:space="preserve"> </w:t>
+        <w:t xml:space="preserve"> and </w:t>
       </w:r>
       <w:proofErr w:type="spellStart"/>
       <w:r>
@@ -1984,24 +2153,18 @@
         <w:rPr>
           <w:lang w:val="en-US"/>
         </w:rPr>
+        <w:lastRenderedPageBreak/>
         <w:t xml:space="preserve">Implement the </w:t>
       </w:r>
-      <w:r>
-        <w:rPr>
-          <w:rFonts w:ascii="Courier New" w:hAnsi="Courier New" w:cs="Courier New"/>
-          <w:spacing w:val="-10"/>
-          <w:lang w:val="en-US"/>
-        </w:rPr>
-        <w:t>c</w:t>
-      </w:r>
       <w:proofErr w:type="spellStart"/>
-      <w:r>
-        <w:rPr>
-          <w:rFonts w:ascii="Courier New" w:hAnsi="Courier New" w:cs="Courier New"/>
-          <w:spacing w:val="-10"/>
-          <w:lang w:val="en-US"/>
-        </w:rPr>
-        <w:t>ompareTo</w:t>
+      <w:proofErr w:type="gramStart"/>
+      <w:r>
+        <w:rPr>
+          <w:rFonts w:ascii="Courier New" w:hAnsi="Courier New" w:cs="Courier New"/>
+          <w:spacing w:val="-10"/>
+          <w:lang w:val="en-US"/>
+        </w:rPr>
+        <w:t>compareTo</w:t>
       </w:r>
       <w:proofErr w:type="spellEnd"/>
       <w:r>
@@ -2010,7 +2173,16 @@
           <w:spacing w:val="-10"/>
           <w:lang w:val="en-US"/>
         </w:rPr>
-        <w:t>()</w:t>
+        <w:t>(</w:t>
+      </w:r>
+      <w:proofErr w:type="gramEnd"/>
+      <w:r>
+        <w:rPr>
+          <w:rFonts w:ascii="Courier New" w:hAnsi="Courier New" w:cs="Courier New"/>
+          <w:spacing w:val="-10"/>
+          <w:lang w:val="en-US"/>
+        </w:rPr>
+        <w:t>)</w:t>
       </w:r>
       <w:r>
         <w:rPr>
@@ -2030,19 +2202,7 @@
         <w:rPr>
           <w:lang w:val="en-US"/>
         </w:rPr>
-        <w:t xml:space="preserve"> interface, that compares</w:t>
-      </w:r>
-      <w:r>
-        <w:rPr>
-          <w:lang w:val="en-US"/>
-        </w:rPr>
-        <w:t xml:space="preserve"> </w:t>
-      </w:r>
-      <w:r>
-        <w:rPr>
-          <w:lang w:val="en-US"/>
-        </w:rPr>
-        <w:t>this Task with another. The comparison should be based on the tasks’ priorities.</w:t>
+        <w:t xml:space="preserve"> interface, that compares this Task with another. The comparison should be based on the tasks’ priorities.</w:t>
       </w:r>
     </w:p>
     <w:p>
@@ -2085,13 +2245,7 @@
         <w:rPr>
           <w:lang w:val="en-US"/>
         </w:rPr>
-        <w:t>, that defines</w:t>
-      </w:r>
-      <w:r>
-        <w:rPr>
-          <w:lang w:val="en-US"/>
-        </w:rPr>
-        <w:t xml:space="preserve"> </w:t>
+        <w:t xml:space="preserve">, that defines </w:t>
       </w:r>
     </w:p>
     <w:p>
@@ -2171,10 +2325,10 @@
         <w:rPr>
           <w:lang w:val="en-US"/>
         </w:rPr>
-        <w:lastRenderedPageBreak/>
         <w:t xml:space="preserve">abstract methods </w:t>
       </w:r>
       <w:proofErr w:type="spellStart"/>
+      <w:proofErr w:type="gramStart"/>
       <w:r>
         <w:rPr>
           <w:rFonts w:ascii="Courier New" w:hAnsi="Courier New" w:cs="Courier New"/>
@@ -2190,49 +2344,46 @@
           <w:spacing w:val="-10"/>
           <w:lang w:val="en-US"/>
         </w:rPr>
+        <w:t>(</w:t>
+      </w:r>
+      <w:proofErr w:type="gramEnd"/>
+      <w:r>
+        <w:rPr>
+          <w:rFonts w:ascii="Courier New" w:hAnsi="Courier New" w:cs="Courier New"/>
+          <w:spacing w:val="-10"/>
+          <w:lang w:val="en-US"/>
+        </w:rPr>
+        <w:t>)</w:t>
+      </w:r>
+      <w:r>
+        <w:rPr>
+          <w:lang w:val="en-US"/>
+        </w:rPr>
+        <w:t xml:space="preserve"> that sets the object's priority level, and </w:t>
+      </w:r>
+      <w:proofErr w:type="spellStart"/>
+      <w:r>
+        <w:rPr>
+          <w:rFonts w:ascii="Courier New" w:hAnsi="Courier New" w:cs="Courier New"/>
+          <w:spacing w:val="-10"/>
+          <w:lang w:val="en-US"/>
+        </w:rPr>
+        <w:t>getPriority</w:t>
+      </w:r>
+      <w:proofErr w:type="spellEnd"/>
+      <w:r>
+        <w:rPr>
+          <w:rFonts w:ascii="Courier New" w:hAnsi="Courier New" w:cs="Courier New"/>
+          <w:spacing w:val="-10"/>
+          <w:lang w:val="en-US"/>
+        </w:rPr>
         <w:t>()</w:t>
       </w:r>
       <w:r>
         <w:rPr>
           <w:lang w:val="en-US"/>
         </w:rPr>
-        <w:t xml:space="preserve"> that sets the object's priority level, and </w:t>
-      </w:r>
-      <w:proofErr w:type="spellStart"/>
-      <w:r>
-        <w:rPr>
-          <w:rFonts w:ascii="Courier New" w:hAnsi="Courier New" w:cs="Courier New"/>
-          <w:spacing w:val="-10"/>
-          <w:lang w:val="en-US"/>
-        </w:rPr>
-        <w:t>getPriority</w:t>
-      </w:r>
-      <w:proofErr w:type="spellEnd"/>
-      <w:r>
-        <w:rPr>
-          <w:rFonts w:ascii="Courier New" w:hAnsi="Courier New" w:cs="Courier New"/>
-          <w:spacing w:val="-10"/>
-          <w:lang w:val="en-US"/>
-        </w:rPr>
-        <w:t>()</w:t>
-      </w:r>
-      <w:r>
-        <w:rPr>
-          <w:lang w:val="en-US"/>
-        </w:rPr>
-        <w:t xml:space="preserve"> that</w:t>
-      </w:r>
-      <w:r>
-        <w:rPr>
-          <w:lang w:val="en-US"/>
-        </w:rPr>
-        <w:t xml:space="preserve"> </w:t>
-      </w:r>
-      <w:r>
-        <w:rPr>
-          <w:lang w:val="en-US"/>
-        </w:rPr>
-        <w:t>returns the object's priority level</w:t>
+        <w:t xml:space="preserve"> that returns the object's priority level</w:t>
       </w:r>
     </w:p>
     <w:p>
@@ -2278,6 +2429,7 @@
         <w:t xml:space="preserve"> that defines the abstract methods </w:t>
       </w:r>
       <w:proofErr w:type="spellStart"/>
+      <w:proofErr w:type="gramStart"/>
       <w:r>
         <w:rPr>
           <w:rFonts w:ascii="Courier New" w:hAnsi="Courier New" w:cs="Courier New"/>
@@ -2301,25 +2453,22 @@
           <w:spacing w:val="-10"/>
           <w:lang w:val="en-US"/>
         </w:rPr>
-        <w:t>()</w:t>
-      </w:r>
-      <w:r>
-        <w:rPr>
-          <w:lang w:val="en-US"/>
-        </w:rPr>
-        <w:t xml:space="preserve"> that sets</w:t>
-      </w:r>
-      <w:r>
-        <w:rPr>
-          <w:lang w:val="en-US"/>
-        </w:rPr>
-        <w:t xml:space="preserve"> </w:t>
-      </w:r>
-      <w:r>
-        <w:rPr>
-          <w:lang w:val="en-US"/>
-        </w:rPr>
-        <w:t xml:space="preserve">the object's complexity level and </w:t>
+        <w:t>(</w:t>
+      </w:r>
+      <w:proofErr w:type="gramEnd"/>
+      <w:r>
+        <w:rPr>
+          <w:rFonts w:ascii="Courier New" w:hAnsi="Courier New" w:cs="Courier New"/>
+          <w:spacing w:val="-10"/>
+          <w:lang w:val="en-US"/>
+        </w:rPr>
+        <w:t>)</w:t>
+      </w:r>
+      <w:r>
+        <w:rPr>
+          <w:lang w:val="en-US"/>
+        </w:rPr>
+        <w:t xml:space="preserve"> that sets the object's complexity level and </w:t>
       </w:r>
       <w:proofErr w:type="spellStart"/>
       <w:r>
@@ -2430,7 +2579,19 @@
         <w:rPr>
           <w:lang w:val="en-US"/>
         </w:rPr>
-        <w:t>the four tasks</w:t>
+        <w:t xml:space="preserve">the </w:t>
+      </w:r>
+      <w:r>
+        <w:rPr>
+          <w:lang w:val="en-US"/>
+        </w:rPr>
+        <w:t>three</w:t>
+      </w:r>
+      <w:r>
+        <w:rPr>
+          <w:lang w:val="en-US"/>
+        </w:rPr>
+        <w:t xml:space="preserve"> tasks</w:t>
       </w:r>
     </w:p>
     <w:p>
@@ -2449,7 +2610,19 @@
         <w:rPr>
           <w:lang w:val="en-US"/>
         </w:rPr>
-        <w:t>the task that has the highest priority</w:t>
+        <w:t xml:space="preserve">the task </w:t>
+      </w:r>
+      <w:r>
+        <w:rPr>
+          <w:lang w:val="en-US"/>
+        </w:rPr>
+        <w:t>which</w:t>
+      </w:r>
+      <w:r>
+        <w:rPr>
+          <w:lang w:val="en-US"/>
+        </w:rPr>
+        <w:t xml:space="preserve"> has the highest priority</w:t>
       </w:r>
     </w:p>
     <w:p>
@@ -2698,43 +2871,367 @@
     </w:p>
     <w:p>
       <w:pPr>
-        <w:pStyle w:val="Heading2"/>
-        <w:rPr>
-          <w:rFonts w:ascii="Segoe UI" w:hAnsi="Segoe UI" w:cs="Segoe UI"/>
-          <w:lang w:val="en-US"/>
-        </w:rPr>
-      </w:pPr>
-      <w:r>
-        <w:rPr>
-          <w:rFonts w:ascii="Segoe UI" w:hAnsi="Segoe UI" w:cs="Segoe UI"/>
-          <w:lang w:val="en-US"/>
-        </w:rPr>
-        <w:t>Unit Tests</w:t>
-      </w:r>
-    </w:p>
-    <w:p>
-      <w:pPr>
-        <w:rPr>
-          <w:lang w:val="en-US"/>
-        </w:rPr>
-      </w:pPr>
-      <w:r>
-        <w:rPr>
-          <w:lang w:val="en-US"/>
-        </w:rPr>
-        <w:tab/>
-      </w:r>
-      <w:r>
-        <w:rPr>
-          <w:lang w:val="en-US"/>
-        </w:rPr>
-        <w:t>For this assignment, we have designed tests that your code should satisfy.</w:t>
+        <w:pStyle w:val="ListParagraph"/>
+        <w:numPr>
+          <w:ilvl w:val="0"/>
+          <w:numId w:val="7"/>
+        </w:numPr>
+        <w:rPr>
+          <w:lang w:val="en-US"/>
+        </w:rPr>
+      </w:pPr>
+      <w:r>
+        <w:rPr>
+          <w:lang w:val="en-US"/>
+        </w:rPr>
+        <w:t xml:space="preserve">Create </w:t>
+      </w:r>
+      <w:proofErr w:type="spellStart"/>
+      <w:r>
+        <w:rPr>
+          <w:lang w:val="en-US"/>
+        </w:rPr>
+        <w:t>UnitTests</w:t>
+      </w:r>
+      <w:proofErr w:type="spellEnd"/>
+      <w:r>
+        <w:rPr>
+          <w:lang w:val="en-US"/>
+        </w:rPr>
+        <w:t xml:space="preserve"> </w:t>
+      </w:r>
+      <w:r>
+        <w:rPr>
+          <w:lang w:val="en-US"/>
+        </w:rPr>
+        <w:t xml:space="preserve">in the </w:t>
+      </w:r>
+      <w:proofErr w:type="spellStart"/>
+      <w:r>
+        <w:rPr>
+          <w:i/>
+          <w:iCs/>
+          <w:lang w:val="en-US"/>
+        </w:rPr>
+        <w:t>coolOrange_CandidateChallengeTest</w:t>
+      </w:r>
+      <w:proofErr w:type="spellEnd"/>
+      <w:r>
+        <w:rPr>
+          <w:i/>
+          <w:iCs/>
+          <w:lang w:val="en-US"/>
+        </w:rPr>
+        <w:t xml:space="preserve"> </w:t>
+      </w:r>
+      <w:r>
+        <w:rPr>
+          <w:lang w:val="en-US"/>
+        </w:rPr>
+        <w:t>project</w:t>
+      </w:r>
+      <w:r>
+        <w:rPr>
+          <w:i/>
+          <w:iCs/>
+          <w:lang w:val="en-US"/>
+        </w:rPr>
+        <w:t xml:space="preserve"> </w:t>
+      </w:r>
+      <w:r>
+        <w:rPr>
+          <w:lang w:val="en-US"/>
+        </w:rPr>
+        <w:t>so you are sure all methods in the</w:t>
+      </w:r>
+      <w:r>
+        <w:rPr>
+          <w:lang w:val="en-US"/>
+        </w:rPr>
+        <w:t xml:space="preserve"> class</w:t>
+      </w:r>
+      <w:r>
+        <w:rPr>
+          <w:lang w:val="en-US"/>
+        </w:rPr>
+        <w:t xml:space="preserve"> </w:t>
+      </w:r>
+      <w:r>
+        <w:rPr>
+          <w:rFonts w:ascii="Courier New" w:hAnsi="Courier New" w:cs="Courier New"/>
+          <w:spacing w:val="-10"/>
+          <w:lang w:val="en-US"/>
+        </w:rPr>
+        <w:t>Task</w:t>
+      </w:r>
+      <w:r>
+        <w:rPr>
+          <w:rFonts w:ascii="Courier New" w:hAnsi="Courier New" w:cs="Courier New"/>
+          <w:spacing w:val="-10"/>
+          <w:lang w:val="en-US"/>
+        </w:rPr>
+        <w:t xml:space="preserve"> </w:t>
+      </w:r>
+      <w:r>
+        <w:rPr>
+          <w:lang w:val="en-US"/>
+        </w:rPr>
+        <w:t xml:space="preserve">are working as intended. In case you are an advanced developer, write the </w:t>
+      </w:r>
+      <w:proofErr w:type="spellStart"/>
+      <w:r>
+        <w:rPr>
+          <w:lang w:val="en-US"/>
+        </w:rPr>
+        <w:t>UnitTests</w:t>
+      </w:r>
+      <w:proofErr w:type="spellEnd"/>
+      <w:r>
+        <w:rPr>
+          <w:lang w:val="en-US"/>
+        </w:rPr>
+        <w:t xml:space="preserve"> before implementing the </w:t>
+      </w:r>
+      <w:r>
+        <w:rPr>
+          <w:lang w:val="en-US"/>
+        </w:rPr>
+        <w:t>methods</w:t>
+      </w:r>
+      <w:r>
+        <w:rPr>
+          <w:lang w:val="en-US"/>
+        </w:rPr>
+        <w:t>. (Test Driven Development)</w:t>
+      </w:r>
+      <w:r>
+        <w:rPr>
+          <w:lang w:val="en-US"/>
+        </w:rPr>
+        <w:t>.</w:t>
+      </w:r>
+    </w:p>
+    <w:p>
+      <w:pPr>
+        <w:pStyle w:val="ListParagraph"/>
+        <w:numPr>
+          <w:ilvl w:val="1"/>
+          <w:numId w:val="6"/>
+        </w:numPr>
+        <w:rPr>
+          <w:lang w:val="en-US"/>
+        </w:rPr>
+      </w:pPr>
+      <w:r>
+        <w:rPr>
+          <w:lang w:val="en-US"/>
+        </w:rPr>
+        <w:t xml:space="preserve">Use </w:t>
+      </w:r>
+      <w:hyperlink r:id="rId10" w:history="1">
+        <w:proofErr w:type="spellStart"/>
+        <w:r>
+          <w:rPr>
+            <w:rStyle w:val="Hyperlink"/>
+            <w:lang w:val="en-US"/>
+          </w:rPr>
+          <w:t>NUnit</w:t>
+        </w:r>
+        <w:proofErr w:type="spellEnd"/>
+      </w:hyperlink>
+      <w:r>
+        <w:rPr>
+          <w:lang w:val="en-US"/>
+        </w:rPr>
+        <w:t xml:space="preserve"> as unit testing framework. It is already referenced in the</w:t>
+      </w:r>
+      <w:r>
+        <w:rPr>
+          <w:lang w:val="en-US"/>
+        </w:rPr>
+        <w:t xml:space="preserve"> </w:t>
+      </w:r>
+      <w:r>
+        <w:rPr>
+          <w:lang w:val="en-US"/>
+        </w:rPr>
+        <w:t>project</w:t>
+      </w:r>
+      <w:r>
+        <w:rPr>
+          <w:lang w:val="en-US"/>
+        </w:rPr>
+        <w:t>.</w:t>
+      </w:r>
+    </w:p>
+    <w:p>
+      <w:pPr>
+        <w:pStyle w:val="ListParagraph"/>
+        <w:numPr>
+          <w:ilvl w:val="1"/>
+          <w:numId w:val="6"/>
+        </w:numPr>
+        <w:rPr>
+          <w:lang w:val="en-US"/>
+        </w:rPr>
+      </w:pPr>
+      <w:r>
+        <w:rPr>
+          <w:lang w:val="en-US"/>
+        </w:rPr>
+        <w:t>Define a class</w:t>
+      </w:r>
+      <w:r>
+        <w:rPr>
+          <w:lang w:val="en-US"/>
+        </w:rPr>
+        <w:t xml:space="preserve"> called</w:t>
+      </w:r>
+      <w:r>
+        <w:rPr>
+          <w:lang w:val="en-US"/>
+        </w:rPr>
+        <w:t xml:space="preserve"> </w:t>
+      </w:r>
+      <w:proofErr w:type="spellStart"/>
+      <w:r>
+        <w:rPr>
+          <w:rFonts w:ascii="Courier New" w:hAnsi="Courier New" w:cs="Courier New"/>
+          <w:spacing w:val="-10"/>
+          <w:lang w:val="en-US"/>
+        </w:rPr>
+        <w:t>Tas</w:t>
+      </w:r>
+      <w:r>
+        <w:rPr>
+          <w:rFonts w:ascii="Courier New" w:hAnsi="Courier New" w:cs="Courier New"/>
+          <w:spacing w:val="-10"/>
+          <w:lang w:val="en-US"/>
+        </w:rPr>
+        <w:t>kTests</w:t>
+      </w:r>
+      <w:proofErr w:type="spellEnd"/>
+    </w:p>
+    <w:p>
+      <w:pPr>
+        <w:pStyle w:val="ListParagraph"/>
+        <w:numPr>
+          <w:ilvl w:val="1"/>
+          <w:numId w:val="6"/>
+        </w:numPr>
+        <w:rPr>
+          <w:lang w:val="en-US"/>
+        </w:rPr>
+      </w:pPr>
+      <w:r>
+        <w:rPr>
+          <w:lang w:val="en-US"/>
+        </w:rPr>
+        <w:t xml:space="preserve">Define and implement the according tests for the </w:t>
+      </w:r>
+      <w:r>
+        <w:rPr>
+          <w:rFonts w:ascii="Courier New" w:hAnsi="Courier New" w:cs="Courier New"/>
+          <w:spacing w:val="-10"/>
+          <w:lang w:val="en-US"/>
+        </w:rPr>
+        <w:t>Task</w:t>
+      </w:r>
+      <w:r>
+        <w:rPr>
+          <w:rFonts w:ascii="Courier New" w:hAnsi="Courier New" w:cs="Courier New"/>
+          <w:spacing w:val="-10"/>
+          <w:lang w:val="en-US"/>
+        </w:rPr>
+        <w:t xml:space="preserve"> </w:t>
+      </w:r>
+      <w:r>
+        <w:rPr>
+          <w:lang w:val="en-US"/>
+        </w:rPr>
+        <w:t>class</w:t>
+      </w:r>
+      <w:r>
+        <w:rPr>
+          <w:lang w:val="en-US"/>
+        </w:rPr>
+        <w:t xml:space="preserve"> you create in the previous exercise.</w:t>
+      </w:r>
+    </w:p>
+    <w:p>
+      <w:pPr>
+        <w:pStyle w:val="ListParagraph"/>
+        <w:numPr>
+          <w:ilvl w:val="1"/>
+          <w:numId w:val="6"/>
+        </w:numPr>
+        <w:rPr>
+          <w:lang w:val="en-US"/>
+        </w:rPr>
+      </w:pPr>
+      <w:r>
+        <w:rPr>
+          <w:lang w:val="en-US"/>
+        </w:rPr>
+        <w:t xml:space="preserve">As a reference you can check the </w:t>
+      </w:r>
+      <w:proofErr w:type="spellStart"/>
+      <w:r>
+        <w:rPr>
+          <w:lang w:val="en-US"/>
+        </w:rPr>
+        <w:t>UnitTest</w:t>
+      </w:r>
+      <w:proofErr w:type="spellEnd"/>
+      <w:r>
+        <w:rPr>
+          <w:lang w:val="en-US"/>
+        </w:rPr>
+        <w:t xml:space="preserve"> from the </w:t>
+      </w:r>
+      <w:proofErr w:type="spellStart"/>
+      <w:r>
+        <w:rPr>
+          <w:rFonts w:ascii="Courier New" w:hAnsi="Courier New" w:cs="Courier New"/>
+          <w:spacing w:val="-10"/>
+          <w:lang w:val="en-US"/>
+        </w:rPr>
+        <w:t>PalindromeChecker</w:t>
+      </w:r>
+      <w:r>
+        <w:rPr>
+          <w:rFonts w:ascii="Courier New" w:hAnsi="Courier New" w:cs="Courier New"/>
+          <w:spacing w:val="-10"/>
+          <w:lang w:val="en-US"/>
+        </w:rPr>
+        <w:t>Tests</w:t>
+      </w:r>
+      <w:proofErr w:type="spellEnd"/>
+      <w:r>
+        <w:rPr>
+          <w:rFonts w:ascii="Courier New" w:hAnsi="Courier New" w:cs="Courier New"/>
+          <w:spacing w:val="-10"/>
+          <w:lang w:val="en-US"/>
+        </w:rPr>
+        <w:t xml:space="preserve"> </w:t>
+      </w:r>
+      <w:r>
+        <w:rPr>
+          <w:lang w:val="en-US"/>
+        </w:rPr>
+        <w:t>class</w:t>
+      </w:r>
+      <w:r>
+        <w:rPr>
+          <w:lang w:val="en-US"/>
+        </w:rPr>
+        <w:t>.</w:t>
       </w:r>
     </w:p>
     <w:sectPr>
-      <w:headerReference w:type="default" r:id="rId9"/>
-      <w:footerReference w:type="even" r:id="rId10"/>
-      <w:footerReference w:type="default" r:id="rId11"/>
+      <w:headerReference w:type="default" r:id="rId11"/>
+      <w:footerReference w:type="even" r:id="rId12"/>
+      <w:footerReference w:type="default" r:id="rId13"/>
       <w:pgSz w:w="11900" w:h="16840"/>
       <w:pgMar w:top="1440" w:right="1440" w:bottom="1440" w:left="1440" w:header="708" w:footer="708" w:gutter="0"/>
       <w:cols w:space="708"/>
@@ -3209,7 +3706,7 @@
         <w:rFonts w:hint="default"/>
       </w:rPr>
     </w:lvl>
-    <w:lvl w:ilvl="1" w:tplc="10000019" w:tentative="1">
+    <w:lvl w:ilvl="1" w:tplc="10000019">
       <w:start w:val="1"/>
       <w:numFmt w:val="lowerLetter"/>
       <w:lvlText w:val="%2."/>
@@ -3218,7 +3715,7 @@
         <w:ind w:left="1440" w:hanging="360"/>
       </w:pPr>
     </w:lvl>
-    <w:lvl w:ilvl="2" w:tplc="1000001B" w:tentative="1">
+    <w:lvl w:ilvl="2" w:tplc="1000001B">
       <w:start w:val="1"/>
       <w:numFmt w:val="lowerRoman"/>
       <w:lvlText w:val="%3."/>
@@ -3227,7 +3724,7 @@
         <w:ind w:left="2160" w:hanging="180"/>
       </w:pPr>
     </w:lvl>
-    <w:lvl w:ilvl="3" w:tplc="1000000F" w:tentative="1">
+    <w:lvl w:ilvl="3" w:tplc="1000000F">
       <w:start w:val="1"/>
       <w:numFmt w:val="decimal"/>
       <w:lvlText w:val="%4."/>
@@ -3285,7 +3782,7 @@
   <w:abstractNum w:abstractNumId="1" w15:restartNumberingAfterBreak="0">
     <w:nsid w:val="21502265"/>
     <w:multiLevelType w:val="hybridMultilevel"/>
-    <w:tmpl w:val="2592C2AA"/>
+    <w:tmpl w:val="C8F4E0D4"/>
     <w:lvl w:ilvl="0" w:tplc="1000000F">
       <w:start w:val="1"/>
       <w:numFmt w:val="decimal"/>
@@ -3298,14 +3795,17 @@
         <w:rFonts w:hint="default"/>
       </w:rPr>
     </w:lvl>
-    <w:lvl w:ilvl="1" w:tplc="10000019" w:tentative="1">
-      <w:start w:val="1"/>
-      <w:numFmt w:val="lowerLetter"/>
-      <w:lvlText w:val="%2."/>
+    <w:lvl w:ilvl="1" w:tplc="10000003">
+      <w:start w:val="1"/>
+      <w:numFmt w:val="bullet"/>
+      <w:lvlText w:val="o"/>
       <w:lvlJc w:val="left"/>
       <w:pPr>
         <w:ind w:left="1440" w:hanging="360"/>
       </w:pPr>
+      <w:rPr>
+        <w:rFonts w:ascii="Courier New" w:hAnsi="Courier New" w:cs="Courier New" w:hint="default"/>
+      </w:rPr>
     </w:lvl>
     <w:lvl w:ilvl="2" w:tplc="1000001B" w:tentative="1">
       <w:start w:val="1"/>
@@ -4716,6 +5216,18 @@
       <w:shd w:val="clear" w:color="auto" w:fill="E1DFDD"/>
     </w:rPr>
   </w:style>
+  <w:style w:type="character" w:styleId="FollowedHyperlink">
+    <w:name w:val="FollowedHyperlink"/>
+    <w:basedOn w:val="DefaultParagraphFont"/>
+    <w:uiPriority w:val="99"/>
+    <w:semiHidden/>
+    <w:unhideWhenUsed/>
+    <w:rsid w:val="001F0C95"/>
+    <w:rPr>
+      <w:color w:val="954F72" w:themeColor="followedHyperlink"/>
+      <w:u w:val="single"/>
+    </w:rPr>
+  </w:style>
 </w:styles>
 </file>
 

</xml_diff>

<commit_message>
Renamed ArrayUtility and updated signature of function names
- added .NET Framork 4.5 as requiredmend and adapted solution to it
- renamed ArrayUtility to Array
- updated function names and description for the Array exercise
- removed Readme.md as its empty
</commit_message>
<xml_diff>
--- a/coolOrange_CandidateChallenge_Exercises.docx
+++ b/coolOrange_CandidateChallenge_Exercises.docx
@@ -99,21 +99,7 @@
         <w:rPr>
           <w:lang w:val="en-US"/>
         </w:rPr>
-        <w:t>For a programming task, your solution must contain (</w:t>
-      </w:r>
-      <w:proofErr w:type="spellStart"/>
-      <w:r>
-        <w:rPr>
-          <w:lang w:val="en-US"/>
-        </w:rPr>
-        <w:t>i</w:t>
-      </w:r>
-      <w:proofErr w:type="spellEnd"/>
-      <w:r>
-        <w:rPr>
-          <w:lang w:val="en-US"/>
-        </w:rPr>
-        <w:t xml:space="preserve">) an explanation of your solution to the problem, (ii) the </w:t>
+        <w:t xml:space="preserve">For a programming task, your solution must contain (i) an explanation of your solution to the problem, (ii) the </w:t>
       </w:r>
       <w:r>
         <w:rPr>
@@ -133,14 +119,12 @@
         </w:rPr>
         <w:t>/</w:t>
       </w:r>
-      <w:proofErr w:type="spellStart"/>
-      <w:r>
-        <w:rPr>
-          <w:lang w:val="en-US"/>
-        </w:rPr>
-        <w:t>usings</w:t>
-      </w:r>
-      <w:proofErr w:type="spellEnd"/>
+      <w:r>
+        <w:rPr>
+          <w:lang w:val="en-US"/>
+        </w:rPr>
+        <w:t>using’s</w:t>
+      </w:r>
       <w:r>
         <w:rPr>
           <w:lang w:val="en-US"/>
@@ -200,6 +184,19 @@
         </w:rPr>
         <w:t>)</w:t>
       </w:r>
+      <w:r>
+        <w:rPr>
+          <w:lang w:val="en-US"/>
+        </w:rPr>
+        <w:t xml:space="preserve"> using </w:t>
+      </w:r>
+      <w:r>
+        <w:rPr>
+          <w:u w:val="single"/>
+          <w:lang w:val="en-US"/>
+        </w:rPr>
+        <w:t>.NET Framework v4.5</w:t>
+      </w:r>
     </w:p>
     <w:p>
       <w:pPr>
@@ -219,7 +216,6 @@
         </w:rPr>
         <w:t xml:space="preserve">At this point, you will find the classes in the project </w:t>
       </w:r>
-      <w:proofErr w:type="spellStart"/>
       <w:r>
         <w:rPr>
           <w:i/>
@@ -228,30 +224,19 @@
         </w:rPr>
         <w:t>coolOrange_CandidateChallenge</w:t>
       </w:r>
-      <w:proofErr w:type="spellEnd"/>
       <w:r>
         <w:rPr>
           <w:lang w:val="en-US"/>
         </w:rPr>
         <w:t xml:space="preserve"> and the Test in the </w:t>
       </w:r>
-      <w:proofErr w:type="spellStart"/>
       <w:r>
         <w:rPr>
           <w:i/>
           <w:iCs/>
           <w:lang w:val="en-US"/>
         </w:rPr>
-        <w:t>coolOrange_CandidateChallengeTest</w:t>
-      </w:r>
-      <w:proofErr w:type="spellEnd"/>
-      <w:r>
-        <w:rPr>
-          <w:i/>
-          <w:iCs/>
-          <w:lang w:val="en-US"/>
-        </w:rPr>
-        <w:t xml:space="preserve"> </w:t>
+        <w:t xml:space="preserve">coolOrange_CandidateChallengeTest </w:t>
       </w:r>
       <w:r>
         <w:rPr>
@@ -295,31 +280,6 @@
           <w:lang w:val="en-US"/>
         </w:rPr>
         <w:t xml:space="preserve"> or by creating new ones if stated.</w:t>
-      </w:r>
-    </w:p>
-    <w:p>
-      <w:pPr>
-        <w:pStyle w:val="ListParagraph"/>
-        <w:numPr>
-          <w:ilvl w:val="0"/>
-          <w:numId w:val="5"/>
-        </w:numPr>
-        <w:spacing w:after="160" w:line="259" w:lineRule="auto"/>
-        <w:rPr>
-          <w:lang w:val="en-US"/>
-        </w:rPr>
-      </w:pPr>
-      <w:r>
-        <w:rPr>
-          <w:lang w:val="en-US"/>
-        </w:rPr>
-        <w:t>Make sure that they pass the Unit tests in the test directory</w:t>
-      </w:r>
-      <w:r>
-        <w:rPr>
-          <w:lang w:val="en-US"/>
-        </w:rPr>
-        <w:t>.</w:t>
       </w:r>
     </w:p>
     <w:p>
@@ -430,30 +390,26 @@
         </w:rPr>
         <w:t xml:space="preserve"> the class </w:t>
       </w:r>
-      <w:proofErr w:type="spellStart"/>
-      <w:r>
-        <w:rPr>
-          <w:rFonts w:ascii="Courier New" w:hAnsi="Courier New" w:cs="Courier New"/>
-          <w:spacing w:val="-10"/>
-          <w:lang w:val="en-US"/>
-        </w:rPr>
-        <w:t>ArrayUtility</w:t>
-      </w:r>
-      <w:proofErr w:type="spellEnd"/>
+      <w:r>
+        <w:rPr>
+          <w:rFonts w:ascii="Courier New" w:hAnsi="Courier New" w:cs="Courier New"/>
+          <w:spacing w:val="-10"/>
+          <w:lang w:val="en-US"/>
+        </w:rPr>
+        <w:t>Array</w:t>
+      </w:r>
       <w:r>
         <w:rPr>
           <w:lang w:val="en-US"/>
         </w:rPr>
         <w:t xml:space="preserve">, which offers basic operations over </w:t>
       </w:r>
-      <w:proofErr w:type="spellStart"/>
-      <w:r>
-        <w:rPr>
-          <w:lang w:val="en-US"/>
-        </w:rPr>
-        <w:t>onedimensional</w:t>
-      </w:r>
-      <w:proofErr w:type="spellEnd"/>
+      <w:r>
+        <w:rPr>
+          <w:lang w:val="en-US"/>
+        </w:rPr>
+        <w:t>one-dimensional</w:t>
+      </w:r>
       <w:r>
         <w:rPr>
           <w:lang w:val="en-US"/>
@@ -462,6 +418,7 @@
       </w:r>
       <w:r>
         <w:rPr>
+          <w:rFonts w:eastAsia="Times New Roman"/>
           <w:i/>
           <w:iCs/>
           <w:lang w:val="en-US"/>
@@ -470,12 +427,14 @@
       </w:r>
       <w:r>
         <w:rPr>
-          <w:lang w:val="en-US"/>
-        </w:rPr>
-        <w:t xml:space="preserve"> methods </w:t>
-      </w:r>
-      <w:r>
-        <w:rPr>
+          <w:rFonts w:eastAsia="Times New Roman"/>
+          <w:lang w:val="en-US"/>
+        </w:rPr>
+        <w:t xml:space="preserve"> the static methods </w:t>
+      </w:r>
+      <w:r>
+        <w:rPr>
+          <w:rFonts w:eastAsia="Times New Roman"/>
           <w:i/>
           <w:iCs/>
           <w:lang w:val="en-US"/>
@@ -484,47 +443,36 @@
       </w:r>
       <w:r>
         <w:rPr>
-          <w:lang w:val="en-US"/>
-        </w:rPr>
-        <w:t xml:space="preserve"> be implemented as class methods (i.e., </w:t>
-      </w:r>
-      <w:r>
-        <w:rPr>
-          <w:rFonts w:ascii="Courier New" w:hAnsi="Courier New" w:cs="Courier New"/>
-          <w:spacing w:val="-10"/>
-          <w:lang w:val="en-US"/>
-        </w:rPr>
-        <w:t>static</w:t>
-      </w:r>
-      <w:r>
-        <w:rPr>
-          <w:lang w:val="en-US"/>
-        </w:rPr>
-        <w:t xml:space="preserve"> methods). The signature of the methods in the </w:t>
-      </w:r>
-      <w:proofErr w:type="spellStart"/>
-      <w:r>
-        <w:rPr>
-          <w:rFonts w:ascii="Courier New" w:hAnsi="Courier New" w:cs="Courier New"/>
-          <w:spacing w:val="-10"/>
-          <w:lang w:val="en-US"/>
-        </w:rPr>
-        <w:t>ArrayUtility</w:t>
-      </w:r>
-      <w:proofErr w:type="spellEnd"/>
-      <w:r>
-        <w:rPr>
-          <w:lang w:val="en-US"/>
-        </w:rPr>
-        <w:t xml:space="preserve"> class are the following:</w:t>
-      </w:r>
-    </w:p>
-    <w:p>
-      <w:pPr>
-        <w:rPr>
-          <w:lang w:val="en-US"/>
-        </w:rPr>
-      </w:pPr>
+          <w:rFonts w:eastAsia="Times New Roman"/>
+          <w:lang w:val="en-US"/>
+        </w:rPr>
+        <w:t xml:space="preserve"> be </w:t>
+      </w:r>
+      <w:r>
+        <w:rPr>
+          <w:rFonts w:eastAsia="Times New Roman"/>
+          <w:lang w:val="en-US"/>
+        </w:rPr>
+        <w:t>implemented</w:t>
+      </w:r>
+      <w:r>
+        <w:rPr>
+          <w:lang w:val="en-US"/>
+        </w:rPr>
+        <w:t>.</w:t>
+      </w:r>
+      <w:r>
+        <w:rPr>
+          <w:lang w:val="en-US"/>
+        </w:rPr>
+        <w:t xml:space="preserve"> The</w:t>
+      </w:r>
+      <w:r>
+        <w:rPr>
+          <w:lang w:val="en-US"/>
+        </w:rPr>
+        <w:t xml:space="preserve"> signature of the methods in the class are the following:</w:t>
+      </w:r>
     </w:p>
     <w:p>
       <w:pPr>
@@ -547,7 +495,6 @@
         </w:rPr>
         <w:t xml:space="preserve">public static int </w:t>
       </w:r>
-      <w:proofErr w:type="spellStart"/>
       <w:r>
         <w:rPr>
           <w:rFonts w:ascii="Courier New" w:hAnsi="Courier New" w:cs="Courier New"/>
@@ -564,50 +511,69 @@
         </w:rPr>
         <w:t>indMax</w:t>
       </w:r>
-      <w:proofErr w:type="spellEnd"/>
-      <w:r>
-        <w:rPr>
-          <w:rFonts w:ascii="Courier New" w:hAnsi="Courier New" w:cs="Courier New"/>
-          <w:spacing w:val="-10"/>
-          <w:lang w:val="en-US"/>
-        </w:rPr>
-        <w:t>(</w:t>
-      </w:r>
-      <w:proofErr w:type="gramStart"/>
-      <w:r>
-        <w:rPr>
-          <w:rFonts w:ascii="Courier New" w:hAnsi="Courier New" w:cs="Courier New"/>
-          <w:spacing w:val="-10"/>
-          <w:lang w:val="en-US"/>
-        </w:rPr>
-        <w:t>int[</w:t>
-      </w:r>
-      <w:proofErr w:type="gramEnd"/>
-      <w:r>
-        <w:rPr>
-          <w:rFonts w:ascii="Courier New" w:hAnsi="Courier New" w:cs="Courier New"/>
-          <w:spacing w:val="-10"/>
-          <w:lang w:val="en-US"/>
-        </w:rPr>
-        <w:t xml:space="preserve">] A, int </w:t>
-      </w:r>
-      <w:proofErr w:type="spellStart"/>
-      <w:r>
-        <w:rPr>
-          <w:rFonts w:ascii="Courier New" w:hAnsi="Courier New" w:cs="Courier New"/>
-          <w:spacing w:val="-10"/>
-          <w:lang w:val="en-US"/>
-        </w:rPr>
-        <w:t>i</w:t>
-      </w:r>
-      <w:proofErr w:type="spellEnd"/>
-      <w:r>
-        <w:rPr>
-          <w:rFonts w:ascii="Courier New" w:hAnsi="Courier New" w:cs="Courier New"/>
-          <w:spacing w:val="-10"/>
-          <w:lang w:val="en-US"/>
-        </w:rPr>
-        <w:t>, int j)</w:t>
+      <w:r>
+        <w:rPr>
+          <w:rFonts w:ascii="Courier New" w:hAnsi="Courier New" w:cs="Courier New"/>
+          <w:spacing w:val="-10"/>
+          <w:lang w:val="en-US"/>
+        </w:rPr>
+        <w:t>Value</w:t>
+      </w:r>
+      <w:r>
+        <w:rPr>
+          <w:rFonts w:ascii="Courier New" w:hAnsi="Courier New" w:cs="Courier New"/>
+          <w:spacing w:val="-10"/>
+          <w:lang w:val="en-US"/>
+        </w:rPr>
+        <w:t xml:space="preserve">(int[] </w:t>
+      </w:r>
+      <w:r>
+        <w:rPr>
+          <w:rFonts w:ascii="Courier New" w:hAnsi="Courier New" w:cs="Courier New"/>
+          <w:spacing w:val="-10"/>
+          <w:lang w:val="en-US"/>
+        </w:rPr>
+        <w:t>array</w:t>
+      </w:r>
+      <w:r>
+        <w:rPr>
+          <w:rFonts w:ascii="Courier New" w:hAnsi="Courier New" w:cs="Courier New"/>
+          <w:spacing w:val="-10"/>
+          <w:lang w:val="en-US"/>
+        </w:rPr>
+        <w:t xml:space="preserve">, int </w:t>
+      </w:r>
+      <w:r>
+        <w:rPr>
+          <w:rFonts w:ascii="Courier New" w:hAnsi="Courier New" w:cs="Courier New"/>
+          <w:spacing w:val="-10"/>
+          <w:lang w:val="en-US"/>
+        </w:rPr>
+        <w:t>position1</w:t>
+      </w:r>
+      <w:r>
+        <w:rPr>
+          <w:rFonts w:ascii="Courier New" w:hAnsi="Courier New" w:cs="Courier New"/>
+          <w:spacing w:val="-10"/>
+          <w:lang w:val="en-US"/>
+        </w:rPr>
+        <w:t xml:space="preserve">, int </w:t>
+      </w:r>
+      <w:r>
+        <w:rPr>
+          <w:rFonts w:ascii="Courier New" w:hAnsi="Courier New" w:cs="Courier New"/>
+          <w:spacing w:val="-10"/>
+          <w:lang w:val="en-US"/>
+        </w:rPr>
+        <w:t>position2</w:t>
+      </w:r>
+      <w:r>
+        <w:rPr>
+          <w:rFonts w:ascii="Courier New" w:hAnsi="Courier New" w:cs="Courier New"/>
+          <w:spacing w:val="-10"/>
+          <w:lang w:val="en-US"/>
+        </w:rPr>
+        <w:t>)</w:t>
       </w:r>
     </w:p>
     <w:p>
@@ -628,21 +594,19 @@
         <w:rPr>
           <w:lang w:val="en-US"/>
         </w:rPr>
-        <w:t xml:space="preserve">returns the maximum value occurring in the array A between position </w:t>
-      </w:r>
-      <w:proofErr w:type="spellStart"/>
-      <w:r>
-        <w:rPr>
-          <w:lang w:val="en-US"/>
-        </w:rPr>
-        <w:t>i</w:t>
-      </w:r>
-      <w:proofErr w:type="spellEnd"/>
-      <w:r>
-        <w:rPr>
-          <w:lang w:val="en-US"/>
-        </w:rPr>
-        <w:t xml:space="preserve"> and j.</w:t>
+        <w:t xml:space="preserve">returns the maximum value occurring in the array </w:t>
+      </w:r>
+      <w:r>
+        <w:rPr>
+          <w:lang w:val="en-US"/>
+        </w:rPr>
+        <w:t>two positions</w:t>
+      </w:r>
+      <w:r>
+        <w:rPr>
+          <w:lang w:val="en-US"/>
+        </w:rPr>
+        <w:t>.</w:t>
       </w:r>
     </w:p>
     <w:p>
@@ -672,6 +636,7 @@
           <w:lang w:val="en-US"/>
         </w:rPr>
       </w:pPr>
+      <w:bookmarkStart w:id="0" w:name="OLE_LINK1"/>
       <w:r>
         <w:rPr>
           <w:rFonts w:ascii="Courier New" w:hAnsi="Courier New" w:cs="Courier New"/>
@@ -680,7 +645,6 @@
         </w:rPr>
         <w:t xml:space="preserve">public static int </w:t>
       </w:r>
-      <w:proofErr w:type="spellStart"/>
       <w:r>
         <w:rPr>
           <w:rFonts w:ascii="Courier New" w:hAnsi="Courier New" w:cs="Courier New"/>
@@ -697,52 +661,80 @@
         </w:rPr>
         <w:t>indMinPos</w:t>
       </w:r>
-      <w:proofErr w:type="spellEnd"/>
-      <w:r>
-        <w:rPr>
-          <w:rFonts w:ascii="Courier New" w:hAnsi="Courier New" w:cs="Courier New"/>
-          <w:spacing w:val="-10"/>
-          <w:lang w:val="en-US"/>
-        </w:rPr>
-        <w:t>(</w:t>
-      </w:r>
-      <w:proofErr w:type="gramStart"/>
-      <w:r>
-        <w:rPr>
-          <w:rFonts w:ascii="Courier New" w:hAnsi="Courier New" w:cs="Courier New"/>
-          <w:spacing w:val="-10"/>
-          <w:lang w:val="en-US"/>
-        </w:rPr>
-        <w:t>int[</w:t>
-      </w:r>
-      <w:proofErr w:type="gramEnd"/>
-      <w:r>
-        <w:rPr>
-          <w:rFonts w:ascii="Courier New" w:hAnsi="Courier New" w:cs="Courier New"/>
-          <w:spacing w:val="-10"/>
-          <w:lang w:val="en-US"/>
-        </w:rPr>
-        <w:t xml:space="preserve">] A, int </w:t>
-      </w:r>
-      <w:proofErr w:type="spellStart"/>
-      <w:r>
-        <w:rPr>
-          <w:rFonts w:ascii="Courier New" w:hAnsi="Courier New" w:cs="Courier New"/>
-          <w:spacing w:val="-10"/>
-          <w:lang w:val="en-US"/>
-        </w:rPr>
-        <w:t>i</w:t>
-      </w:r>
-      <w:proofErr w:type="spellEnd"/>
-      <w:r>
-        <w:rPr>
-          <w:rFonts w:ascii="Courier New" w:hAnsi="Courier New" w:cs="Courier New"/>
-          <w:spacing w:val="-10"/>
-          <w:lang w:val="en-US"/>
-        </w:rPr>
-        <w:t>, int j)</w:t>
-      </w:r>
-    </w:p>
+      <w:r>
+        <w:rPr>
+          <w:rFonts w:ascii="Courier New" w:hAnsi="Courier New" w:cs="Courier New"/>
+          <w:spacing w:val="-10"/>
+          <w:lang w:val="en-US"/>
+        </w:rPr>
+        <w:t>ition</w:t>
+      </w:r>
+      <w:r>
+        <w:rPr>
+          <w:rFonts w:ascii="Courier New" w:hAnsi="Courier New" w:cs="Courier New"/>
+          <w:spacing w:val="-10"/>
+          <w:lang w:val="en-US"/>
+        </w:rPr>
+        <w:t>(int[]</w:t>
+      </w:r>
+      <w:r>
+        <w:rPr>
+          <w:rFonts w:ascii="Courier New" w:hAnsi="Courier New" w:cs="Courier New"/>
+          <w:spacing w:val="-10"/>
+          <w:lang w:val="en-US"/>
+        </w:rPr>
+        <w:t xml:space="preserve"> array</w:t>
+      </w:r>
+      <w:r>
+        <w:rPr>
+          <w:rFonts w:ascii="Courier New" w:hAnsi="Courier New" w:cs="Courier New"/>
+          <w:spacing w:val="-10"/>
+          <w:lang w:val="en-US"/>
+        </w:rPr>
+        <w:t xml:space="preserve">, </w:t>
+      </w:r>
+      <w:r>
+        <w:rPr>
+          <w:rFonts w:ascii="Courier New" w:hAnsi="Courier New" w:cs="Courier New"/>
+          <w:spacing w:val="-10"/>
+          <w:lang w:val="en-US"/>
+        </w:rPr>
+        <w:t xml:space="preserve">int </w:t>
+      </w:r>
+      <w:r>
+        <w:rPr>
+          <w:rFonts w:ascii="Courier New" w:hAnsi="Courier New" w:cs="Courier New"/>
+          <w:spacing w:val="-10"/>
+          <w:lang w:val="en-US"/>
+        </w:rPr>
+        <w:t>position1</w:t>
+      </w:r>
+      <w:r>
+        <w:rPr>
+          <w:rFonts w:ascii="Courier New" w:hAnsi="Courier New" w:cs="Courier New"/>
+          <w:spacing w:val="-10"/>
+          <w:lang w:val="en-US"/>
+        </w:rPr>
+        <w:t xml:space="preserve">, int </w:t>
+      </w:r>
+      <w:r>
+        <w:rPr>
+          <w:rFonts w:ascii="Courier New" w:hAnsi="Courier New" w:cs="Courier New"/>
+          <w:spacing w:val="-10"/>
+          <w:lang w:val="en-US"/>
+        </w:rPr>
+        <w:t>position2</w:t>
+      </w:r>
+      <w:r>
+        <w:rPr>
+          <w:rFonts w:ascii="Courier New" w:hAnsi="Courier New" w:cs="Courier New"/>
+          <w:spacing w:val="-10"/>
+          <w:lang w:val="en-US"/>
+        </w:rPr>
+        <w:t>)</w:t>
+      </w:r>
+    </w:p>
+    <w:bookmarkEnd w:id="0"/>
     <w:p>
       <w:pPr>
         <w:pStyle w:val="ListParagraph"/>
@@ -762,21 +754,31 @@
         <w:rPr>
           <w:lang w:val="en-US"/>
         </w:rPr>
-        <w:t xml:space="preserve">returns the position of the minimum value in the array A between position </w:t>
-      </w:r>
-      <w:proofErr w:type="spellStart"/>
-      <w:r>
-        <w:rPr>
-          <w:lang w:val="en-US"/>
-        </w:rPr>
-        <w:t>i</w:t>
-      </w:r>
-      <w:proofErr w:type="spellEnd"/>
-      <w:r>
-        <w:rPr>
-          <w:lang w:val="en-US"/>
-        </w:rPr>
-        <w:t xml:space="preserve"> and j.</w:t>
+        <w:t>r</w:t>
+      </w:r>
+      <w:r>
+        <w:rPr>
+          <w:lang w:val="en-US"/>
+        </w:rPr>
+        <w:t>e</w:t>
+      </w:r>
+      <w:r>
+        <w:rPr>
+          <w:lang w:val="en-US"/>
+        </w:rPr>
+        <w:t xml:space="preserve">turns the position of the minimum value in the array between </w:t>
+      </w:r>
+      <w:r>
+        <w:rPr>
+          <w:lang w:val="en-US"/>
+        </w:rPr>
+        <w:t>two positions</w:t>
+      </w:r>
+      <w:r>
+        <w:rPr>
+          <w:lang w:val="en-US"/>
+        </w:rPr>
+        <w:t>.</w:t>
       </w:r>
     </w:p>
     <w:p>
@@ -841,43 +843,63 @@
           <w:spacing w:val="-10"/>
           <w:lang w:val="en-US"/>
         </w:rPr>
-        <w:t>wap(</w:t>
-      </w:r>
-      <w:proofErr w:type="gramStart"/>
-      <w:r>
-        <w:rPr>
-          <w:rFonts w:ascii="Courier New" w:hAnsi="Courier New" w:cs="Courier New"/>
-          <w:spacing w:val="-10"/>
-          <w:lang w:val="en-US"/>
-        </w:rPr>
-        <w:t>int[</w:t>
-      </w:r>
-      <w:proofErr w:type="gramEnd"/>
-      <w:r>
-        <w:rPr>
-          <w:rFonts w:ascii="Courier New" w:hAnsi="Courier New" w:cs="Courier New"/>
-          <w:spacing w:val="-10"/>
-          <w:lang w:val="en-US"/>
-        </w:rPr>
-        <w:t xml:space="preserve">] A, int </w:t>
-      </w:r>
-      <w:proofErr w:type="spellStart"/>
-      <w:r>
-        <w:rPr>
-          <w:rFonts w:ascii="Courier New" w:hAnsi="Courier New" w:cs="Courier New"/>
-          <w:spacing w:val="-10"/>
-          <w:lang w:val="en-US"/>
-        </w:rPr>
-        <w:t>i</w:t>
-      </w:r>
-      <w:proofErr w:type="spellEnd"/>
-      <w:r>
-        <w:rPr>
-          <w:rFonts w:ascii="Courier New" w:hAnsi="Courier New" w:cs="Courier New"/>
-          <w:spacing w:val="-10"/>
-          <w:lang w:val="en-US"/>
-        </w:rPr>
-        <w:t>, int j</w:t>
+        <w:t xml:space="preserve">wap(int[] </w:t>
+      </w:r>
+      <w:r>
+        <w:rPr>
+          <w:rFonts w:ascii="Courier New" w:hAnsi="Courier New" w:cs="Courier New"/>
+          <w:spacing w:val="-10"/>
+          <w:lang w:val="en-US"/>
+        </w:rPr>
+        <w:t>array</w:t>
+      </w:r>
+      <w:r>
+        <w:rPr>
+          <w:rFonts w:ascii="Courier New" w:hAnsi="Courier New" w:cs="Courier New"/>
+          <w:spacing w:val="-10"/>
+          <w:lang w:val="en-US"/>
+        </w:rPr>
+        <w:t xml:space="preserve">, int </w:t>
+      </w:r>
+      <w:r>
+        <w:rPr>
+          <w:rFonts w:ascii="Courier New" w:hAnsi="Courier New" w:cs="Courier New"/>
+          <w:spacing w:val="-10"/>
+          <w:lang w:val="en-US"/>
+        </w:rPr>
+        <w:t>position</w:t>
+      </w:r>
+      <w:r>
+        <w:rPr>
+          <w:rFonts w:ascii="Courier New" w:hAnsi="Courier New" w:cs="Courier New"/>
+          <w:spacing w:val="-10"/>
+          <w:lang w:val="en-US"/>
+        </w:rPr>
+        <w:t>1</w:t>
+      </w:r>
+      <w:r>
+        <w:rPr>
+          <w:rFonts w:ascii="Courier New" w:hAnsi="Courier New" w:cs="Courier New"/>
+          <w:spacing w:val="-10"/>
+          <w:lang w:val="en-US"/>
+        </w:rPr>
+        <w:t xml:space="preserve">, int </w:t>
+      </w:r>
+      <w:r>
+        <w:rPr>
+          <w:rFonts w:ascii="Courier New" w:hAnsi="Courier New" w:cs="Courier New"/>
+          <w:spacing w:val="-10"/>
+          <w:lang w:val="en-US"/>
+        </w:rPr>
+        <w:t>position</w:t>
+      </w:r>
+      <w:r>
+        <w:rPr>
+          <w:rFonts w:ascii="Courier New" w:hAnsi="Courier New" w:cs="Courier New"/>
+          <w:spacing w:val="-10"/>
+          <w:lang w:val="en-US"/>
+        </w:rPr>
+        <w:t>2</w:t>
       </w:r>
       <w:r>
         <w:rPr>
@@ -907,21 +929,31 @@
         <w:rPr>
           <w:lang w:val="en-US"/>
         </w:rPr>
-        <w:t xml:space="preserve">swaps the elements in position </w:t>
-      </w:r>
-      <w:proofErr w:type="spellStart"/>
-      <w:r>
-        <w:rPr>
-          <w:lang w:val="en-US"/>
-        </w:rPr>
-        <w:t>i</w:t>
-      </w:r>
-      <w:proofErr w:type="spellEnd"/>
-      <w:r>
-        <w:rPr>
-          <w:lang w:val="en-US"/>
-        </w:rPr>
-        <w:t xml:space="preserve"> and j in the array A.</w:t>
+        <w:t xml:space="preserve">swaps the elements </w:t>
+      </w:r>
+      <w:r>
+        <w:rPr>
+          <w:lang w:val="en-US"/>
+        </w:rPr>
+        <w:t>of the two passed position</w:t>
+      </w:r>
+      <w:r>
+        <w:rPr>
+          <w:lang w:val="en-US"/>
+        </w:rPr>
+        <w:t>s</w:t>
+      </w:r>
+      <w:r>
+        <w:rPr>
+          <w:lang w:val="en-US"/>
+        </w:rPr>
+        <w:t xml:space="preserve"> in the array</w:t>
+      </w:r>
+      <w:r>
+        <w:rPr>
+          <w:lang w:val="en-US"/>
+        </w:rPr>
+        <w:t>.</w:t>
       </w:r>
     </w:p>
     <w:p>
@@ -957,9 +989,9 @@
           <w:spacing w:val="-10"/>
           <w:lang w:val="en-US"/>
         </w:rPr>
+        <w:lastRenderedPageBreak/>
         <w:t xml:space="preserve">public static void </w:t>
       </w:r>
-      <w:proofErr w:type="spellStart"/>
       <w:r>
         <w:rPr>
           <w:rFonts w:ascii="Courier New" w:hAnsi="Courier New" w:cs="Courier New"/>
@@ -976,50 +1008,69 @@
         </w:rPr>
         <w:t>hiftLeft</w:t>
       </w:r>
-      <w:proofErr w:type="spellEnd"/>
-      <w:r>
-        <w:rPr>
-          <w:rFonts w:ascii="Courier New" w:hAnsi="Courier New" w:cs="Courier New"/>
-          <w:spacing w:val="-10"/>
-          <w:lang w:val="en-US"/>
-        </w:rPr>
-        <w:t>(</w:t>
-      </w:r>
-      <w:proofErr w:type="gramStart"/>
-      <w:r>
-        <w:rPr>
-          <w:rFonts w:ascii="Courier New" w:hAnsi="Courier New" w:cs="Courier New"/>
-          <w:spacing w:val="-10"/>
-          <w:lang w:val="en-US"/>
-        </w:rPr>
-        <w:t>int[</w:t>
-      </w:r>
-      <w:proofErr w:type="gramEnd"/>
-      <w:r>
-        <w:rPr>
-          <w:rFonts w:ascii="Courier New" w:hAnsi="Courier New" w:cs="Courier New"/>
-          <w:spacing w:val="-10"/>
-          <w:lang w:val="en-US"/>
-        </w:rPr>
-        <w:t xml:space="preserve">] A, int </w:t>
-      </w:r>
-      <w:proofErr w:type="spellStart"/>
-      <w:r>
-        <w:rPr>
-          <w:rFonts w:ascii="Courier New" w:hAnsi="Courier New" w:cs="Courier New"/>
-          <w:spacing w:val="-10"/>
-          <w:lang w:val="en-US"/>
-        </w:rPr>
-        <w:t>i</w:t>
-      </w:r>
-      <w:proofErr w:type="spellEnd"/>
-      <w:r>
-        <w:rPr>
-          <w:rFonts w:ascii="Courier New" w:hAnsi="Courier New" w:cs="Courier New"/>
-          <w:spacing w:val="-10"/>
-          <w:lang w:val="en-US"/>
-        </w:rPr>
-        <w:t>, int j)</w:t>
+      <w:r>
+        <w:rPr>
+          <w:rFonts w:ascii="Courier New" w:hAnsi="Courier New" w:cs="Courier New"/>
+          <w:spacing w:val="-10"/>
+          <w:lang w:val="en-US"/>
+        </w:rPr>
+        <w:t>ByOne</w:t>
+      </w:r>
+      <w:r>
+        <w:rPr>
+          <w:rFonts w:ascii="Courier New" w:hAnsi="Courier New" w:cs="Courier New"/>
+          <w:spacing w:val="-10"/>
+          <w:lang w:val="en-US"/>
+        </w:rPr>
+        <w:t xml:space="preserve">(int[] </w:t>
+      </w:r>
+      <w:r>
+        <w:rPr>
+          <w:rFonts w:ascii="Courier New" w:hAnsi="Courier New" w:cs="Courier New"/>
+          <w:spacing w:val="-10"/>
+          <w:lang w:val="en-US"/>
+        </w:rPr>
+        <w:t>array</w:t>
+      </w:r>
+      <w:r>
+        <w:rPr>
+          <w:rFonts w:ascii="Courier New" w:hAnsi="Courier New" w:cs="Courier New"/>
+          <w:spacing w:val="-10"/>
+          <w:lang w:val="en-US"/>
+        </w:rPr>
+        <w:t xml:space="preserve">, int </w:t>
+      </w:r>
+      <w:r>
+        <w:rPr>
+          <w:rFonts w:ascii="Courier New" w:hAnsi="Courier New" w:cs="Courier New"/>
+          <w:spacing w:val="-10"/>
+          <w:lang w:val="en-US"/>
+        </w:rPr>
+        <w:t>position1</w:t>
+      </w:r>
+      <w:r>
+        <w:rPr>
+          <w:rFonts w:ascii="Courier New" w:hAnsi="Courier New" w:cs="Courier New"/>
+          <w:spacing w:val="-10"/>
+          <w:lang w:val="en-US"/>
+        </w:rPr>
+        <w:t xml:space="preserve">, int </w:t>
+      </w:r>
+      <w:r>
+        <w:rPr>
+          <w:rFonts w:ascii="Courier New" w:hAnsi="Courier New" w:cs="Courier New"/>
+          <w:spacing w:val="-10"/>
+          <w:lang w:val="en-US"/>
+        </w:rPr>
+        <w:t>position2</w:t>
+      </w:r>
+      <w:r>
+        <w:rPr>
+          <w:rFonts w:ascii="Courier New" w:hAnsi="Courier New" w:cs="Courier New"/>
+          <w:spacing w:val="-10"/>
+          <w:lang w:val="en-US"/>
+        </w:rPr>
+        <w:t>)</w:t>
       </w:r>
     </w:p>
     <w:p>
@@ -1039,35 +1090,43 @@
         <w:rPr>
           <w:lang w:val="en-US"/>
         </w:rPr>
-        <w:t xml:space="preserve">shifts to the left all the elements of the array A, from position j down to position </w:t>
-      </w:r>
-      <w:proofErr w:type="spellStart"/>
-      <w:r>
-        <w:rPr>
-          <w:lang w:val="en-US"/>
-        </w:rPr>
-        <w:t>i</w:t>
-      </w:r>
-      <w:proofErr w:type="spellEnd"/>
-      <w:r>
-        <w:rPr>
-          <w:lang w:val="en-US"/>
-        </w:rPr>
-        <w:t xml:space="preserve"> (i.e., moves the element in position k to position k − 1 for all </w:t>
-      </w:r>
-      <w:proofErr w:type="spellStart"/>
-      <w:r>
-        <w:rPr>
-          <w:lang w:val="en-US"/>
-        </w:rPr>
-        <w:t>i</w:t>
-      </w:r>
-      <w:proofErr w:type="spellEnd"/>
-      <w:r>
-        <w:rPr>
-          <w:lang w:val="en-US"/>
-        </w:rPr>
-        <w:t xml:space="preserve"> &lt; k ≤ j, and leaves the position j unchanged).</w:t>
+        <w:t xml:space="preserve">shifts all the elements </w:t>
+      </w:r>
+      <w:r>
+        <w:rPr>
+          <w:lang w:val="en-US"/>
+        </w:rPr>
+        <w:t xml:space="preserve">between the </w:t>
+      </w:r>
+      <w:r>
+        <w:rPr>
+          <w:lang w:val="en-US"/>
+        </w:rPr>
+        <w:t>passed positions</w:t>
+      </w:r>
+      <w:r>
+        <w:rPr>
+          <w:lang w:val="en-US"/>
+        </w:rPr>
+        <w:t xml:space="preserve"> to the left by one position and </w:t>
+      </w:r>
+      <w:r>
+        <w:rPr>
+          <w:lang w:val="en-US"/>
+        </w:rPr>
+        <w:t xml:space="preserve">leaves </w:t>
+      </w:r>
+      <w:r>
+        <w:rPr>
+          <w:lang w:val="en-US"/>
+        </w:rPr>
+        <w:t xml:space="preserve">position2 </w:t>
+      </w:r>
+      <w:r>
+        <w:rPr>
+          <w:lang w:val="en-US"/>
+        </w:rPr>
+        <w:t>unchanged.</w:t>
       </w:r>
     </w:p>
     <w:p>
@@ -1104,27 +1163,8 @@
           <w:spacing w:val="-10"/>
           <w:lang w:val="en-US"/>
         </w:rPr>
-        <w:t xml:space="preserve">public static </w:t>
-      </w:r>
-      <w:proofErr w:type="gramStart"/>
-      <w:r>
-        <w:rPr>
-          <w:rFonts w:ascii="Courier New" w:hAnsi="Courier New" w:cs="Courier New"/>
-          <w:spacing w:val="-10"/>
-          <w:lang w:val="en-US"/>
-        </w:rPr>
-        <w:t>int[</w:t>
-      </w:r>
-      <w:proofErr w:type="gramEnd"/>
-      <w:r>
-        <w:rPr>
-          <w:rFonts w:ascii="Courier New" w:hAnsi="Courier New" w:cs="Courier New"/>
-          <w:spacing w:val="-10"/>
-          <w:lang w:val="en-US"/>
-        </w:rPr>
-        <w:t xml:space="preserve">] </w:t>
-      </w:r>
-      <w:proofErr w:type="spellStart"/>
+        <w:t xml:space="preserve">public static int[] </w:t>
+      </w:r>
       <w:r>
         <w:rPr>
           <w:rFonts w:ascii="Courier New" w:hAnsi="Courier New" w:cs="Courier New"/>
@@ -1139,16 +1179,39 @@
           <w:spacing w:val="-10"/>
           <w:lang w:val="en-US"/>
         </w:rPr>
-        <w:t>reateRandomArray</w:t>
-      </w:r>
-      <w:proofErr w:type="spellEnd"/>
-      <w:r>
-        <w:rPr>
-          <w:rFonts w:ascii="Courier New" w:hAnsi="Courier New" w:cs="Courier New"/>
-          <w:spacing w:val="-10"/>
-          <w:lang w:val="en-US"/>
-        </w:rPr>
-        <w:t>(int size, int min, int max)</w:t>
+        <w:t>reateRandomArray(int size, int min</w:t>
+      </w:r>
+      <w:r>
+        <w:rPr>
+          <w:rFonts w:ascii="Courier New" w:hAnsi="Courier New" w:cs="Courier New"/>
+          <w:spacing w:val="-10"/>
+          <w:lang w:val="en-US"/>
+        </w:rPr>
+        <w:t>Value</w:t>
+      </w:r>
+      <w:r>
+        <w:rPr>
+          <w:rFonts w:ascii="Courier New" w:hAnsi="Courier New" w:cs="Courier New"/>
+          <w:spacing w:val="-10"/>
+          <w:lang w:val="en-US"/>
+        </w:rPr>
+        <w:t>, int max</w:t>
+      </w:r>
+      <w:r>
+        <w:rPr>
+          <w:rFonts w:ascii="Courier New" w:hAnsi="Courier New" w:cs="Courier New"/>
+          <w:spacing w:val="-10"/>
+          <w:lang w:val="en-US"/>
+        </w:rPr>
+        <w:t>Value</w:t>
+      </w:r>
+      <w:r>
+        <w:rPr>
+          <w:rFonts w:ascii="Courier New" w:hAnsi="Courier New" w:cs="Courier New"/>
+          <w:spacing w:val="-10"/>
+          <w:lang w:val="en-US"/>
+        </w:rPr>
+        <w:t>)</w:t>
       </w:r>
     </w:p>
     <w:p>
@@ -1168,21 +1231,31 @@
         <w:rPr>
           <w:lang w:val="en-US"/>
         </w:rPr>
-        <w:t xml:space="preserve">creates and returns an array of size </w:t>
-      </w:r>
-      <w:proofErr w:type="spellStart"/>
-      <w:r>
-        <w:rPr>
-          <w:lang w:val="en-US"/>
-        </w:rPr>
-        <w:t>size</w:t>
-      </w:r>
-      <w:proofErr w:type="spellEnd"/>
-      <w:r>
-        <w:rPr>
-          <w:lang w:val="en-US"/>
-        </w:rPr>
-        <w:t xml:space="preserve">, of random elements with values between min and max (use the </w:t>
+        <w:t xml:space="preserve">creates and returns an array </w:t>
+      </w:r>
+      <w:r>
+        <w:rPr>
+          <w:lang w:val="en-US"/>
+        </w:rPr>
+        <w:t>with the passed</w:t>
+      </w:r>
+      <w:r>
+        <w:rPr>
+          <w:lang w:val="en-US"/>
+        </w:rPr>
+        <w:t xml:space="preserve"> size </w:t>
+      </w:r>
+      <w:r>
+        <w:rPr>
+          <w:lang w:val="en-US"/>
+        </w:rPr>
+        <w:t>and</w:t>
+      </w:r>
+      <w:r>
+        <w:rPr>
+          <w:lang w:val="en-US"/>
+        </w:rPr>
+        <w:t xml:space="preserve"> random values between min and max (use the </w:t>
       </w:r>
       <w:r>
         <w:rPr>
@@ -1233,23 +1306,13 @@
         </w:rPr>
         <w:t xml:space="preserve">public static </w:t>
       </w:r>
-      <w:proofErr w:type="gramStart"/>
-      <w:r>
-        <w:rPr>
-          <w:rFonts w:ascii="Courier New" w:hAnsi="Courier New" w:cs="Courier New"/>
-          <w:spacing w:val="-10"/>
-          <w:lang w:val="en-US"/>
-        </w:rPr>
-        <w:t>int[</w:t>
-      </w:r>
-      <w:proofErr w:type="gramEnd"/>
-      <w:r>
-        <w:rPr>
-          <w:rFonts w:ascii="Courier New" w:hAnsi="Courier New" w:cs="Courier New"/>
-          <w:spacing w:val="-10"/>
-          <w:lang w:val="en-US"/>
-        </w:rPr>
-        <w:t>,]</w:t>
+      <w:r>
+        <w:rPr>
+          <w:rFonts w:ascii="Courier New" w:hAnsi="Courier New" w:cs="Courier New"/>
+          <w:spacing w:val="-10"/>
+          <w:lang w:val="en-US"/>
+        </w:rPr>
+        <w:t>int[,]</w:t>
       </w:r>
       <w:r>
         <w:rPr>
@@ -1259,7 +1322,6 @@
         </w:rPr>
         <w:t xml:space="preserve"> </w:t>
       </w:r>
-      <w:proofErr w:type="spellStart"/>
       <w:r>
         <w:rPr>
           <w:rFonts w:ascii="Courier New" w:hAnsi="Courier New" w:cs="Courier New"/>
@@ -1274,16 +1336,55 @@
           <w:spacing w:val="-10"/>
           <w:lang w:val="en-US"/>
         </w:rPr>
-        <w:t>reateRandomMatrix</w:t>
-      </w:r>
-      <w:proofErr w:type="spellEnd"/>
-      <w:r>
-        <w:rPr>
-          <w:rFonts w:ascii="Courier New" w:hAnsi="Courier New" w:cs="Courier New"/>
-          <w:spacing w:val="-10"/>
-          <w:lang w:val="en-US"/>
-        </w:rPr>
-        <w:t>(int rows, int cols, int min, int max)</w:t>
+        <w:t xml:space="preserve">reateRandomMatrix(int rows, int </w:t>
+      </w:r>
+      <w:r>
+        <w:rPr>
+          <w:rFonts w:ascii="Courier New" w:hAnsi="Courier New" w:cs="Courier New"/>
+          <w:spacing w:val="-10"/>
+          <w:lang w:val="en-US"/>
+        </w:rPr>
+        <w:t>columns</w:t>
+      </w:r>
+      <w:r>
+        <w:rPr>
+          <w:rFonts w:ascii="Courier New" w:hAnsi="Courier New" w:cs="Courier New"/>
+          <w:spacing w:val="-10"/>
+          <w:lang w:val="en-US"/>
+        </w:rPr>
+        <w:t>, int min</w:t>
+      </w:r>
+      <w:r>
+        <w:rPr>
+          <w:rFonts w:ascii="Courier New" w:hAnsi="Courier New" w:cs="Courier New"/>
+          <w:spacing w:val="-10"/>
+          <w:lang w:val="en-US"/>
+        </w:rPr>
+        <w:t>Value</w:t>
+      </w:r>
+      <w:r>
+        <w:rPr>
+          <w:rFonts w:ascii="Courier New" w:hAnsi="Courier New" w:cs="Courier New"/>
+          <w:spacing w:val="-10"/>
+          <w:lang w:val="en-US"/>
+        </w:rPr>
+        <w:t>, int max</w:t>
+      </w:r>
+      <w:r>
+        <w:rPr>
+          <w:rFonts w:ascii="Courier New" w:hAnsi="Courier New" w:cs="Courier New"/>
+          <w:spacing w:val="-10"/>
+          <w:lang w:val="en-US"/>
+        </w:rPr>
+        <w:t>Value</w:t>
+      </w:r>
+      <w:r>
+        <w:rPr>
+          <w:rFonts w:ascii="Courier New" w:hAnsi="Courier New" w:cs="Courier New"/>
+          <w:spacing w:val="-10"/>
+          <w:lang w:val="en-US"/>
+        </w:rPr>
+        <w:t>)</w:t>
       </w:r>
     </w:p>
     <w:p>
@@ -1303,21 +1404,7 @@
         <w:rPr>
           <w:lang w:val="en-US"/>
         </w:rPr>
-        <w:t xml:space="preserve">creates and returns a two-dimensional array with rows </w:t>
-      </w:r>
-      <w:proofErr w:type="spellStart"/>
-      <w:r>
-        <w:rPr>
-          <w:lang w:val="en-US"/>
-        </w:rPr>
-        <w:t>rows</w:t>
-      </w:r>
-      <w:proofErr w:type="spellEnd"/>
-      <w:r>
-        <w:rPr>
-          <w:lang w:val="en-US"/>
-        </w:rPr>
-        <w:t xml:space="preserve"> and cols columns of random elements with values between min and max (use the </w:t>
+        <w:t xml:space="preserve">creates and returns a two-dimensional array with rows and columns of random elements with values between min and max (use the </w:t>
       </w:r>
       <w:r>
         <w:rPr>
@@ -1370,23 +1457,13 @@
         </w:rPr>
         <w:t xml:space="preserve">public static </w:t>
       </w:r>
-      <w:proofErr w:type="gramStart"/>
-      <w:r>
-        <w:rPr>
-          <w:rFonts w:ascii="Courier New" w:hAnsi="Courier New" w:cs="Courier New"/>
-          <w:spacing w:val="-10"/>
-          <w:lang w:val="en-US"/>
-        </w:rPr>
-        <w:t>int[</w:t>
-      </w:r>
-      <w:proofErr w:type="gramEnd"/>
-      <w:r>
-        <w:rPr>
-          <w:rFonts w:ascii="Courier New" w:hAnsi="Courier New" w:cs="Courier New"/>
-          <w:spacing w:val="-10"/>
-          <w:lang w:val="en-US"/>
-        </w:rPr>
-        <w:t>,]</w:t>
+      <w:r>
+        <w:rPr>
+          <w:rFonts w:ascii="Courier New" w:hAnsi="Courier New" w:cs="Courier New"/>
+          <w:spacing w:val="-10"/>
+          <w:lang w:val="en-US"/>
+        </w:rPr>
+        <w:t>int[,]</w:t>
       </w:r>
       <w:r>
         <w:rPr>
@@ -1396,7 +1473,6 @@
         </w:rPr>
         <w:t xml:space="preserve"> </w:t>
       </w:r>
-      <w:proofErr w:type="spellStart"/>
       <w:r>
         <w:rPr>
           <w:rFonts w:ascii="Courier New" w:hAnsi="Courier New" w:cs="Courier New"/>
@@ -1411,16 +1487,15 @@
           <w:spacing w:val="-10"/>
           <w:lang w:val="en-US"/>
         </w:rPr>
-        <w:t>opyArray</w:t>
-      </w:r>
-      <w:proofErr w:type="spellEnd"/>
-      <w:r>
-        <w:rPr>
-          <w:rFonts w:ascii="Courier New" w:hAnsi="Courier New" w:cs="Courier New"/>
-          <w:spacing w:val="-10"/>
-          <w:lang w:val="en-US"/>
-        </w:rPr>
-        <w:t>(int[] A</w:t>
+        <w:t xml:space="preserve">opyArray(int[] </w:t>
+      </w:r>
+      <w:r>
+        <w:rPr>
+          <w:rFonts w:ascii="Courier New" w:hAnsi="Courier New" w:cs="Courier New"/>
+          <w:spacing w:val="-10"/>
+          <w:lang w:val="en-US"/>
+        </w:rPr>
+        <w:t>array</w:t>
       </w:r>
       <w:r>
         <w:rPr>
@@ -1462,7 +1537,19 @@
         <w:rPr>
           <w:lang w:val="en-US"/>
         </w:rPr>
-        <w:t xml:space="preserve"> copy of A.</w:t>
+        <w:t xml:space="preserve"> copy of </w:t>
+      </w:r>
+      <w:r>
+        <w:rPr>
+          <w:lang w:val="en-US"/>
+        </w:rPr>
+        <w:t>the array</w:t>
+      </w:r>
+      <w:r>
+        <w:rPr>
+          <w:lang w:val="en-US"/>
+        </w:rPr>
+        <w:t>.</w:t>
       </w:r>
     </w:p>
     <w:p>
@@ -1500,7 +1587,6 @@
         </w:rPr>
         <w:t xml:space="preserve">public static int </w:t>
       </w:r>
-      <w:proofErr w:type="spellStart"/>
       <w:r>
         <w:rPr>
           <w:rFonts w:ascii="Courier New" w:hAnsi="Courier New" w:cs="Courier New"/>
@@ -1515,34 +1601,39 @@
           <w:spacing w:val="-10"/>
           <w:lang w:val="en-US"/>
         </w:rPr>
-        <w:t>indInSortedArrary</w:t>
-      </w:r>
-      <w:proofErr w:type="spellEnd"/>
-      <w:r>
-        <w:rPr>
-          <w:rFonts w:ascii="Courier New" w:hAnsi="Courier New" w:cs="Courier New"/>
-          <w:spacing w:val="-10"/>
-          <w:lang w:val="en-US"/>
-        </w:rPr>
-        <w:t>(</w:t>
-      </w:r>
-      <w:proofErr w:type="gramStart"/>
-      <w:r>
-        <w:rPr>
-          <w:rFonts w:ascii="Courier New" w:hAnsi="Courier New" w:cs="Courier New"/>
-          <w:spacing w:val="-10"/>
-          <w:lang w:val="en-US"/>
-        </w:rPr>
-        <w:t>int[</w:t>
-      </w:r>
-      <w:proofErr w:type="gramEnd"/>
-      <w:r>
-        <w:rPr>
-          <w:rFonts w:ascii="Courier New" w:hAnsi="Courier New" w:cs="Courier New"/>
-          <w:spacing w:val="-10"/>
-          <w:lang w:val="en-US"/>
-        </w:rPr>
-        <w:t>] A, int q)</w:t>
+        <w:t xml:space="preserve">indInSortedArrary(int[] </w:t>
+      </w:r>
+      <w:r>
+        <w:rPr>
+          <w:rFonts w:ascii="Courier New" w:hAnsi="Courier New" w:cs="Courier New"/>
+          <w:spacing w:val="-10"/>
+          <w:lang w:val="en-US"/>
+        </w:rPr>
+        <w:t>array</w:t>
+      </w:r>
+      <w:r>
+        <w:rPr>
+          <w:rFonts w:ascii="Courier New" w:hAnsi="Courier New" w:cs="Courier New"/>
+          <w:spacing w:val="-10"/>
+          <w:lang w:val="en-US"/>
+        </w:rPr>
+        <w:t xml:space="preserve">, int </w:t>
+      </w:r>
+      <w:r>
+        <w:rPr>
+          <w:rFonts w:ascii="Courier New" w:hAnsi="Courier New" w:cs="Courier New"/>
+          <w:spacing w:val="-10"/>
+          <w:lang w:val="en-US"/>
+        </w:rPr>
+        <w:t>number</w:t>
+      </w:r>
+      <w:r>
+        <w:rPr>
+          <w:rFonts w:ascii="Courier New" w:hAnsi="Courier New" w:cs="Courier New"/>
+          <w:spacing w:val="-10"/>
+          <w:lang w:val="en-US"/>
+        </w:rPr>
+        <w:t>)</w:t>
       </w:r>
     </w:p>
     <w:p>
@@ -1562,7 +1653,109 @@
         <w:rPr>
           <w:lang w:val="en-US"/>
         </w:rPr>
-        <w:t xml:space="preserve">returns a (not the!) position of the number q in the sorted array A (returns −1 if q is not present in A). The method assumes that the array A is sorted, it need not be correct if A is not sorted. </w:t>
+        <w:t xml:space="preserve">returns a </w:t>
+      </w:r>
+      <w:r>
+        <w:rPr>
+          <w:lang w:val="en-US"/>
+        </w:rPr>
+        <w:t xml:space="preserve">random </w:t>
+      </w:r>
+      <w:r>
+        <w:rPr>
+          <w:lang w:val="en-US"/>
+        </w:rPr>
+        <w:t xml:space="preserve">position of the </w:t>
+      </w:r>
+      <w:r>
+        <w:rPr>
+          <w:lang w:val="en-US"/>
+        </w:rPr>
+        <w:t xml:space="preserve">passed </w:t>
+      </w:r>
+      <w:r>
+        <w:rPr>
+          <w:lang w:val="en-US"/>
+        </w:rPr>
+        <w:t>number in the sorted array</w:t>
+      </w:r>
+      <w:r>
+        <w:rPr>
+          <w:lang w:val="en-US"/>
+        </w:rPr>
+        <w:t xml:space="preserve">. The function </w:t>
+      </w:r>
+      <w:r>
+        <w:rPr>
+          <w:lang w:val="en-US"/>
+        </w:rPr>
+        <w:t xml:space="preserve">returns −1 if </w:t>
+      </w:r>
+      <w:r>
+        <w:rPr>
+          <w:lang w:val="en-US"/>
+        </w:rPr>
+        <w:t xml:space="preserve">the </w:t>
+      </w:r>
+      <w:r>
+        <w:rPr>
+          <w:lang w:val="en-US"/>
+        </w:rPr>
+        <w:t>number</w:t>
+      </w:r>
+      <w:r>
+        <w:rPr>
+          <w:lang w:val="en-US"/>
+        </w:rPr>
+        <w:t xml:space="preserve"> is not present in </w:t>
+      </w:r>
+      <w:r>
+        <w:rPr>
+          <w:lang w:val="en-US"/>
+        </w:rPr>
+        <w:t>the array</w:t>
+      </w:r>
+      <w:r>
+        <w:rPr>
+          <w:lang w:val="en-US"/>
+        </w:rPr>
+        <w:t xml:space="preserve">. </w:t>
+      </w:r>
+      <w:r>
+        <w:rPr>
+          <w:lang w:val="en-US"/>
+        </w:rPr>
+        <w:br/>
+      </w:r>
+      <w:r>
+        <w:rPr>
+          <w:lang w:val="en-US"/>
+        </w:rPr>
+        <w:t xml:space="preserve">The method assumes that the array is </w:t>
+      </w:r>
+      <w:r>
+        <w:rPr>
+          <w:lang w:val="en-US"/>
+        </w:rPr>
+        <w:t xml:space="preserve">already </w:t>
+      </w:r>
+      <w:r>
+        <w:rPr>
+          <w:lang w:val="en-US"/>
+        </w:rPr>
+        <w:t>sorted</w:t>
+      </w:r>
+      <w:r>
+        <w:rPr>
+          <w:lang w:val="en-US"/>
+        </w:rPr>
+        <w:t>.</w:t>
+      </w:r>
+      <w:r>
+        <w:rPr>
+          <w:lang w:val="en-US"/>
+        </w:rPr>
+        <w:t xml:space="preserve"> </w:t>
       </w:r>
     </w:p>
     <w:p>
@@ -1703,7 +1896,6 @@
         </w:rPr>
         <w:t xml:space="preserve"> algorithm that takes as input a string and decides whether the string is a palindrome. Implement your algorithm in the </w:t>
       </w:r>
-      <w:proofErr w:type="spellStart"/>
       <w:r>
         <w:rPr>
           <w:rFonts w:ascii="Courier New" w:hAnsi="Courier New" w:cs="Courier New"/>
@@ -1712,7 +1904,6 @@
         </w:rPr>
         <w:t>PalindromeChecker</w:t>
       </w:r>
-      <w:proofErr w:type="spellEnd"/>
       <w:r>
         <w:rPr>
           <w:rFonts w:cs="Segoe UI"/>
@@ -1738,21 +1929,13 @@
         <w:rPr>
           <w:lang w:val="en-US"/>
         </w:rPr>
-        <w:t xml:space="preserve">For this assignment, we have designed </w:t>
-      </w:r>
-      <w:proofErr w:type="spellStart"/>
-      <w:r>
-        <w:rPr>
-          <w:lang w:val="en-US"/>
-        </w:rPr>
-        <w:t>UnitTests</w:t>
-      </w:r>
-      <w:proofErr w:type="spellEnd"/>
-      <w:r>
-        <w:rPr>
-          <w:lang w:val="en-US"/>
-        </w:rPr>
-        <w:t xml:space="preserve"> that your code should satisfy.</w:t>
+        <w:t>For this assignment, we have designed UnitTests that your code should satisfy</w:t>
+      </w:r>
+      <w:r>
+        <w:rPr>
+          <w:lang w:val="en-US"/>
+        </w:rPr>
+        <w:t>.</w:t>
       </w:r>
     </w:p>
     <w:p>
@@ -1776,6 +1959,61 @@
           <w:lang w:val="en-US"/>
         </w:rPr>
         <w:t xml:space="preserve"> (OOP)</w:t>
+      </w:r>
+    </w:p>
+    <w:p>
+      <w:pPr>
+        <w:rPr>
+          <w:lang w:val="en-US"/>
+        </w:rPr>
+      </w:pPr>
+      <w:r>
+        <w:rPr>
+          <w:lang w:val="en-US"/>
+        </w:rPr>
+        <w:t xml:space="preserve">The exercise consists of two parts: </w:t>
+      </w:r>
+      <w:r>
+        <w:rPr>
+          <w:lang w:val="en-US"/>
+        </w:rPr>
+        <w:t xml:space="preserve">One part </w:t>
+      </w:r>
+      <w:r>
+        <w:rPr>
+          <w:lang w:val="en-US"/>
+        </w:rPr>
+        <w:t xml:space="preserve">(1.) </w:t>
+      </w:r>
+      <w:r>
+        <w:rPr>
+          <w:lang w:val="en-US"/>
+        </w:rPr>
+        <w:t xml:space="preserve">is the implementation of classes, </w:t>
+      </w:r>
+      <w:r>
+        <w:rPr>
+          <w:lang w:val="en-US"/>
+        </w:rPr>
+        <w:t>interfaces, and</w:t>
+      </w:r>
+      <w:r>
+        <w:rPr>
+          <w:lang w:val="en-US"/>
+        </w:rPr>
+        <w:t xml:space="preserve"> functions</w:t>
+      </w:r>
+      <w:r>
+        <w:rPr>
+          <w:lang w:val="en-US"/>
+        </w:rPr>
+        <w:t>… the other part (2.) is defining and implementing the according UnitTests. If you like challenges or have already experience with UnitTests, start with defining and implementing them first. (Test-driven development)</w:t>
+      </w:r>
+      <w:r>
+        <w:rPr>
+          <w:lang w:val="en-US"/>
+        </w:rPr>
+        <w:t xml:space="preserve"> </w:t>
       </w:r>
     </w:p>
     <w:p>
@@ -1807,21 +2045,7 @@
         <w:rPr>
           <w:lang w:val="en-US"/>
         </w:rPr>
-        <w:t xml:space="preserve"> modeling simple </w:t>
-      </w:r>
-      <w:proofErr w:type="spellStart"/>
-      <w:r>
-        <w:rPr>
-          <w:lang w:val="en-US"/>
-        </w:rPr>
-        <w:t>everyday’s</w:t>
-      </w:r>
-      <w:proofErr w:type="spellEnd"/>
-      <w:r>
-        <w:rPr>
-          <w:lang w:val="en-US"/>
-        </w:rPr>
-        <w:t xml:space="preserve"> tasks, such as “</w:t>
+        <w:t xml:space="preserve"> modeling simple everyday’s tasks, such as “</w:t>
       </w:r>
       <w:r>
         <w:rPr>
@@ -1890,7 +2114,6 @@
         </w:rPr>
         <w:t xml:space="preserve"> interfaces </w:t>
       </w:r>
-      <w:proofErr w:type="spellStart"/>
       <w:r>
         <w:rPr>
           <w:rFonts w:ascii="Courier New" w:hAnsi="Courier New" w:cs="Courier New"/>
@@ -1907,14 +2130,12 @@
         </w:rPr>
         <w:t>riority</w:t>
       </w:r>
-      <w:proofErr w:type="spellEnd"/>
       <w:r>
         <w:rPr>
           <w:lang w:val="en-US"/>
         </w:rPr>
         <w:t xml:space="preserve">, </w:t>
       </w:r>
-      <w:proofErr w:type="spellStart"/>
       <w:r>
         <w:rPr>
           <w:rFonts w:ascii="Courier New" w:hAnsi="Courier New" w:cs="Courier New"/>
@@ -1931,7 +2152,6 @@
         </w:rPr>
         <w:t>omplexity</w:t>
       </w:r>
-      <w:proofErr w:type="spellEnd"/>
       <w:r>
         <w:rPr>
           <w:lang w:val="en-US"/>
@@ -1950,7 +2170,6 @@
         </w:rPr>
         <w:t xml:space="preserve"> </w:t>
       </w:r>
-      <w:proofErr w:type="spellStart"/>
       <w:r>
         <w:rPr>
           <w:rFonts w:ascii="Courier New" w:hAnsi="Courier New" w:cs="Courier New"/>
@@ -1967,7 +2186,6 @@
         </w:rPr>
         <w:t>omparable</w:t>
       </w:r>
-      <w:proofErr w:type="spellEnd"/>
       <w:r>
         <w:rPr>
           <w:rFonts w:ascii="Courier New" w:hAnsi="Courier New" w:cs="Courier New"/>
@@ -2185,9 +2403,9 @@
         <w:rPr>
           <w:lang w:val="en-US"/>
         </w:rPr>
+        <w:lastRenderedPageBreak/>
         <w:t xml:space="preserve">The class should implement all the abstract methods defined in interfaces </w:t>
       </w:r>
-      <w:proofErr w:type="spellStart"/>
       <w:r>
         <w:rPr>
           <w:rFonts w:ascii="Courier New" w:hAnsi="Courier New" w:cs="Courier New"/>
@@ -2204,14 +2422,12 @@
         </w:rPr>
         <w:t>riority</w:t>
       </w:r>
-      <w:proofErr w:type="spellEnd"/>
       <w:r>
         <w:rPr>
           <w:lang w:val="en-US"/>
         </w:rPr>
         <w:t xml:space="preserve"> and </w:t>
       </w:r>
-      <w:proofErr w:type="spellStart"/>
       <w:r>
         <w:rPr>
           <w:rFonts w:ascii="Courier New" w:hAnsi="Courier New" w:cs="Courier New"/>
@@ -2228,7 +2444,6 @@
         </w:rPr>
         <w:t>omplexity</w:t>
       </w:r>
-      <w:proofErr w:type="spellEnd"/>
     </w:p>
     <w:p>
       <w:pPr>
@@ -2248,8 +2463,6 @@
         </w:rPr>
         <w:t xml:space="preserve">Implement the </w:t>
       </w:r>
-      <w:proofErr w:type="spellStart"/>
-      <w:proofErr w:type="gramStart"/>
       <w:r>
         <w:rPr>
           <w:rFonts w:ascii="Courier New" w:hAnsi="Courier New" w:cs="Courier New"/>
@@ -2264,25 +2477,7 @@
           <w:spacing w:val="-10"/>
           <w:lang w:val="en-US"/>
         </w:rPr>
-        <w:t>ompareTo</w:t>
-      </w:r>
-      <w:proofErr w:type="spellEnd"/>
-      <w:r>
-        <w:rPr>
-          <w:rFonts w:ascii="Courier New" w:hAnsi="Courier New" w:cs="Courier New"/>
-          <w:spacing w:val="-10"/>
-          <w:lang w:val="en-US"/>
-        </w:rPr>
-        <w:t>(</w:t>
-      </w:r>
-      <w:proofErr w:type="gramEnd"/>
-      <w:r>
-        <w:rPr>
-          <w:rFonts w:ascii="Courier New" w:hAnsi="Courier New" w:cs="Courier New"/>
-          <w:spacing w:val="-10"/>
-          <w:lang w:val="en-US"/>
-        </w:rPr>
-        <w:t>)</w:t>
+        <w:t>ompareTo()</w:t>
       </w:r>
       <w:r>
         <w:rPr>
@@ -2334,10 +2529,8 @@
         <w:rPr>
           <w:lang w:val="en-US"/>
         </w:rPr>
-        <w:lastRenderedPageBreak/>
         <w:t xml:space="preserve">Define the interface </w:t>
       </w:r>
-      <w:proofErr w:type="spellStart"/>
       <w:r>
         <w:rPr>
           <w:rFonts w:ascii="Courier New" w:hAnsi="Courier New" w:cs="Courier New"/>
@@ -2354,7 +2547,6 @@
         </w:rPr>
         <w:t>riority</w:t>
       </w:r>
-      <w:proofErr w:type="spellEnd"/>
       <w:r>
         <w:rPr>
           <w:lang w:val="en-US"/>
@@ -2441,8 +2633,6 @@
         </w:rPr>
         <w:t xml:space="preserve">abstract methods </w:t>
       </w:r>
-      <w:proofErr w:type="spellStart"/>
-      <w:proofErr w:type="gramStart"/>
       <w:r>
         <w:rPr>
           <w:rFonts w:ascii="Courier New" w:hAnsi="Courier New" w:cs="Courier New"/>
@@ -2457,25 +2647,7 @@
           <w:spacing w:val="-10"/>
           <w:lang w:val="en-US"/>
         </w:rPr>
-        <w:t>etPriority</w:t>
-      </w:r>
-      <w:proofErr w:type="spellEnd"/>
-      <w:r>
-        <w:rPr>
-          <w:rFonts w:ascii="Courier New" w:hAnsi="Courier New" w:cs="Courier New"/>
-          <w:spacing w:val="-10"/>
-          <w:lang w:val="en-US"/>
-        </w:rPr>
-        <w:t>(</w:t>
-      </w:r>
-      <w:proofErr w:type="gramEnd"/>
-      <w:r>
-        <w:rPr>
-          <w:rFonts w:ascii="Courier New" w:hAnsi="Courier New" w:cs="Courier New"/>
-          <w:spacing w:val="-10"/>
-          <w:lang w:val="en-US"/>
-        </w:rPr>
-        <w:t>)</w:t>
+        <w:t>etPriority()</w:t>
       </w:r>
       <w:r>
         <w:rPr>
@@ -2483,7 +2655,6 @@
         </w:rPr>
         <w:t xml:space="preserve"> that sets the object's priority level, and </w:t>
       </w:r>
-      <w:proofErr w:type="spellStart"/>
       <w:r>
         <w:rPr>
           <w:rFonts w:ascii="Courier New" w:hAnsi="Courier New" w:cs="Courier New"/>
@@ -2498,16 +2669,7 @@
           <w:spacing w:val="-10"/>
           <w:lang w:val="en-US"/>
         </w:rPr>
-        <w:t>etPriority</w:t>
-      </w:r>
-      <w:proofErr w:type="spellEnd"/>
-      <w:r>
-        <w:rPr>
-          <w:rFonts w:ascii="Courier New" w:hAnsi="Courier New" w:cs="Courier New"/>
-          <w:spacing w:val="-10"/>
-          <w:lang w:val="en-US"/>
-        </w:rPr>
-        <w:t>()</w:t>
+        <w:t>etPriority()</w:t>
       </w:r>
       <w:r>
         <w:rPr>
@@ -2534,7 +2696,6 @@
         </w:rPr>
         <w:t xml:space="preserve">Define the interface </w:t>
       </w:r>
-      <w:proofErr w:type="spellStart"/>
       <w:r>
         <w:rPr>
           <w:rFonts w:ascii="Courier New" w:hAnsi="Courier New" w:cs="Courier New"/>
@@ -2551,15 +2712,12 @@
         </w:rPr>
         <w:t>omplexity</w:t>
       </w:r>
-      <w:proofErr w:type="spellEnd"/>
       <w:r>
         <w:rPr>
           <w:lang w:val="en-US"/>
         </w:rPr>
         <w:t xml:space="preserve"> that defines the abstract methods </w:t>
       </w:r>
-      <w:proofErr w:type="spellStart"/>
-      <w:proofErr w:type="gramStart"/>
       <w:r>
         <w:rPr>
           <w:rFonts w:ascii="Courier New" w:hAnsi="Courier New" w:cs="Courier New"/>
@@ -2582,25 +2740,7 @@
           <w:spacing w:val="-10"/>
           <w:lang w:val="en-US"/>
         </w:rPr>
-        <w:t>y</w:t>
-      </w:r>
-      <w:proofErr w:type="spellEnd"/>
-      <w:r>
-        <w:rPr>
-          <w:rFonts w:ascii="Courier New" w:hAnsi="Courier New" w:cs="Courier New"/>
-          <w:spacing w:val="-10"/>
-          <w:lang w:val="en-US"/>
-        </w:rPr>
-        <w:t>(</w:t>
-      </w:r>
-      <w:proofErr w:type="gramEnd"/>
-      <w:r>
-        <w:rPr>
-          <w:rFonts w:ascii="Courier New" w:hAnsi="Courier New" w:cs="Courier New"/>
-          <w:spacing w:val="-10"/>
-          <w:lang w:val="en-US"/>
-        </w:rPr>
-        <w:t>)</w:t>
+        <w:t>y()</w:t>
       </w:r>
       <w:r>
         <w:rPr>
@@ -2608,7 +2748,6 @@
         </w:rPr>
         <w:t xml:space="preserve"> that sets the object's complexity level and </w:t>
       </w:r>
-      <w:proofErr w:type="spellStart"/>
       <w:r>
         <w:rPr>
           <w:rFonts w:ascii="Courier New" w:hAnsi="Courier New" w:cs="Courier New"/>
@@ -2625,7 +2764,6 @@
         </w:rPr>
         <w:t>etComplexity</w:t>
       </w:r>
-      <w:proofErr w:type="spellEnd"/>
       <w:r>
         <w:rPr>
           <w:rFonts w:ascii="Courier New" w:hAnsi="Courier New" w:cs="Courier New"/>
@@ -2659,7 +2797,6 @@
         </w:rPr>
         <w:t xml:space="preserve">Finally, define a class </w:t>
       </w:r>
-      <w:proofErr w:type="spellStart"/>
       <w:r>
         <w:rPr>
           <w:rFonts w:ascii="Courier New" w:hAnsi="Courier New" w:cs="Courier New"/>
@@ -2668,7 +2805,6 @@
         </w:rPr>
         <w:t>TaskDriver</w:t>
       </w:r>
-      <w:proofErr w:type="spellEnd"/>
       <w:r>
         <w:rPr>
           <w:lang w:val="en-US"/>
@@ -3030,21 +3166,7 @@
         <w:rPr>
           <w:lang w:val="en-US"/>
         </w:rPr>
-        <w:t xml:space="preserve">Create </w:t>
-      </w:r>
-      <w:proofErr w:type="spellStart"/>
-      <w:r>
-        <w:rPr>
-          <w:lang w:val="en-US"/>
-        </w:rPr>
-        <w:t>UnitTests</w:t>
-      </w:r>
-      <w:proofErr w:type="spellEnd"/>
-      <w:r>
-        <w:rPr>
-          <w:lang w:val="en-US"/>
-        </w:rPr>
-        <w:t xml:space="preserve"> </w:t>
+        <w:t xml:space="preserve">Create UnitTests </w:t>
       </w:r>
       <w:r>
         <w:rPr>
@@ -3052,16 +3174,20 @@
         </w:rPr>
         <w:t xml:space="preserve">in the </w:t>
       </w:r>
-      <w:proofErr w:type="spellStart"/>
       <w:r>
         <w:rPr>
           <w:i/>
           <w:iCs/>
           <w:lang w:val="en-US"/>
         </w:rPr>
-        <w:t>coolOrange_CandidateChallengeTest</w:t>
-      </w:r>
-      <w:proofErr w:type="spellEnd"/>
+        <w:t xml:space="preserve">coolOrange_CandidateChallengeTest </w:t>
+      </w:r>
+      <w:r>
+        <w:rPr>
+          <w:lang w:val="en-US"/>
+        </w:rPr>
+        <w:t>project</w:t>
+      </w:r>
       <w:r>
         <w:rPr>
           <w:i/>
@@ -3074,87 +3200,41 @@
         <w:rPr>
           <w:lang w:val="en-US"/>
         </w:rPr>
-        <w:t>project</w:t>
-      </w:r>
-      <w:r>
-        <w:rPr>
-          <w:i/>
-          <w:iCs/>
+        <w:t>so you are sure all methods in the</w:t>
+      </w:r>
+      <w:r>
+        <w:rPr>
+          <w:lang w:val="en-US"/>
+        </w:rPr>
+        <w:t xml:space="preserve"> class</w:t>
+      </w:r>
+      <w:r>
+        <w:rPr>
           <w:lang w:val="en-US"/>
         </w:rPr>
         <w:t xml:space="preserve"> </w:t>
       </w:r>
       <w:r>
         <w:rPr>
-          <w:lang w:val="en-US"/>
-        </w:rPr>
-        <w:t>so you are sure all methods in the</w:t>
-      </w:r>
-      <w:r>
-        <w:rPr>
-          <w:lang w:val="en-US"/>
-        </w:rPr>
-        <w:t xml:space="preserve"> class</w:t>
-      </w:r>
-      <w:r>
-        <w:rPr>
+          <w:rFonts w:ascii="Courier New" w:hAnsi="Courier New" w:cs="Courier New"/>
+          <w:spacing w:val="-10"/>
+          <w:lang w:val="en-US"/>
+        </w:rPr>
+        <w:t>Task</w:t>
+      </w:r>
+      <w:r>
+        <w:rPr>
+          <w:rFonts w:ascii="Courier New" w:hAnsi="Courier New" w:cs="Courier New"/>
+          <w:spacing w:val="-10"/>
           <w:lang w:val="en-US"/>
         </w:rPr>
         <w:t xml:space="preserve"> </w:t>
       </w:r>
       <w:r>
         <w:rPr>
-          <w:rFonts w:ascii="Courier New" w:hAnsi="Courier New" w:cs="Courier New"/>
-          <w:spacing w:val="-10"/>
-          <w:lang w:val="en-US"/>
-        </w:rPr>
-        <w:t>Task</w:t>
-      </w:r>
-      <w:r>
-        <w:rPr>
-          <w:rFonts w:ascii="Courier New" w:hAnsi="Courier New" w:cs="Courier New"/>
-          <w:spacing w:val="-10"/>
-          <w:lang w:val="en-US"/>
-        </w:rPr>
-        <w:t xml:space="preserve"> </w:t>
-      </w:r>
-      <w:r>
-        <w:rPr>
-          <w:lang w:val="en-US"/>
-        </w:rPr>
-        <w:t xml:space="preserve">are working as intended. In case you are an advanced developer, write the </w:t>
-      </w:r>
-      <w:proofErr w:type="spellStart"/>
-      <w:r>
-        <w:rPr>
-          <w:lang w:val="en-US"/>
-        </w:rPr>
-        <w:t>UnitTests</w:t>
-      </w:r>
-      <w:proofErr w:type="spellEnd"/>
-      <w:r>
-        <w:rPr>
-          <w:lang w:val="en-US"/>
-        </w:rPr>
-        <w:t xml:space="preserve"> before implementing the </w:t>
-      </w:r>
-      <w:r>
-        <w:rPr>
-          <w:lang w:val="en-US"/>
-        </w:rPr>
-        <w:t>methods</w:t>
-      </w:r>
-      <w:r>
-        <w:rPr>
-          <w:lang w:val="en-US"/>
-        </w:rPr>
-        <w:t>. (Test Driven Development)</w:t>
-      </w:r>
-      <w:r>
-        <w:rPr>
-          <w:lang w:val="en-US"/>
-        </w:rPr>
-        <w:t>.</w:t>
+          <w:lang w:val="en-US"/>
+        </w:rPr>
+        <w:t>are working as intended.</w:t>
       </w:r>
     </w:p>
     <w:p>
@@ -3175,7 +3255,6 @@
         <w:t xml:space="preserve">Use </w:t>
       </w:r>
       <w:hyperlink r:id="rId9" w:history="1">
-        <w:proofErr w:type="spellStart"/>
         <w:r>
           <w:rPr>
             <w:rStyle w:val="Hyperlink"/>
@@ -3183,7 +3262,6 @@
           </w:rPr>
           <w:t>NUnit</w:t>
         </w:r>
-        <w:proofErr w:type="spellEnd"/>
       </w:hyperlink>
       <w:r>
         <w:rPr>
@@ -3227,7 +3305,6 @@
         </w:rPr>
         <w:t xml:space="preserve"> </w:t>
       </w:r>
-      <w:proofErr w:type="spellStart"/>
       <w:r>
         <w:rPr>
           <w:rFonts w:ascii="Courier New" w:hAnsi="Courier New" w:cs="Courier New"/>
@@ -3236,7 +3313,6 @@
         </w:rPr>
         <w:t>TaskTests</w:t>
       </w:r>
-      <w:proofErr w:type="spellEnd"/>
       <w:r>
         <w:rPr>
           <w:rFonts w:ascii="Courier New" w:hAnsi="Courier New" w:cs="Courier New"/>
@@ -3337,14 +3413,7 @@
         <w:rPr>
           <w:lang w:val="en-US"/>
         </w:rPr>
-        <w:t xml:space="preserve">you can check the </w:t>
-      </w:r>
-      <w:proofErr w:type="spellStart"/>
-      <w:r>
-        <w:rPr>
-          <w:lang w:val="en-US"/>
-        </w:rPr>
-        <w:t>UnitTest</w:t>
+        <w:t>you can check the UnitTest</w:t>
       </w:r>
       <w:r>
         <w:rPr>
@@ -3352,30 +3421,19 @@
         </w:rPr>
         <w:t>s</w:t>
       </w:r>
-      <w:proofErr w:type="spellEnd"/>
       <w:r>
         <w:rPr>
           <w:lang w:val="en-US"/>
         </w:rPr>
         <w:t xml:space="preserve"> from the </w:t>
       </w:r>
-      <w:proofErr w:type="spellStart"/>
-      <w:r>
-        <w:rPr>
-          <w:rFonts w:ascii="Courier New" w:hAnsi="Courier New" w:cs="Courier New"/>
-          <w:spacing w:val="-10"/>
-          <w:lang w:val="en-US"/>
-        </w:rPr>
-        <w:t>PalindromeCheckerTests</w:t>
-      </w:r>
-      <w:proofErr w:type="spellEnd"/>
-      <w:r>
-        <w:rPr>
-          <w:rFonts w:ascii="Courier New" w:hAnsi="Courier New" w:cs="Courier New"/>
-          <w:spacing w:val="-10"/>
-          <w:lang w:val="en-US"/>
-        </w:rPr>
-        <w:t xml:space="preserve"> </w:t>
+      <w:r>
+        <w:rPr>
+          <w:rFonts w:ascii="Courier New" w:hAnsi="Courier New" w:cs="Courier New"/>
+          <w:spacing w:val="-10"/>
+          <w:lang w:val="en-US"/>
+        </w:rPr>
+        <w:t xml:space="preserve">PalindromeCheckerTests </w:t>
       </w:r>
       <w:r>
         <w:rPr>
@@ -3575,37 +3633,12 @@
         <w:sz w:val="18"/>
       </w:rPr>
     </w:pPr>
-    <w:proofErr w:type="spellStart"/>
     <w:r>
       <w:rPr>
         <w:rFonts w:cs="Arial"/>
         <w:sz w:val="18"/>
       </w:rPr>
-      <w:t>coolOrange</w:t>
-    </w:r>
-    <w:proofErr w:type="spellEnd"/>
-    <w:r>
-      <w:rPr>
-        <w:rFonts w:cs="Arial"/>
-        <w:sz w:val="18"/>
-      </w:rPr>
-      <w:t xml:space="preserve"> </w:t>
-    </w:r>
-    <w:proofErr w:type="spellStart"/>
-    <w:r>
-      <w:rPr>
-        <w:rFonts w:cs="Arial"/>
-        <w:sz w:val="18"/>
-      </w:rPr>
-      <w:t>s.r.l</w:t>
-    </w:r>
-    <w:proofErr w:type="spellEnd"/>
-    <w:r>
-      <w:rPr>
-        <w:rFonts w:cs="Arial"/>
-        <w:sz w:val="18"/>
-      </w:rPr>
-      <w:t>.</w:t>
+      <w:t>coolOrange s.r.l.</w:t>
     </w:r>
     <w:r>
       <w:rPr>

</xml_diff>

<commit_message>
- Added function to implement to Array class - Added unitTests for Array class - Updated project to use .Net v4.7 framework - Updated .docs for recommandation to use .Net v4.7 framework
</commit_message>
<xml_diff>
--- a/coolOrange_CandidateChallenge_Exercises.docx
+++ b/coolOrange_CandidateChallenge_Exercises.docx
@@ -1,6 +1,6 @@
 
 <file path=word/document.xml><?xml version="1.0" encoding="utf-8"?>
-<w:document xmlns:wpc="http://schemas.microsoft.com/office/word/2010/wordprocessingCanvas" xmlns:cx="http://schemas.microsoft.com/office/drawing/2014/chartex" xmlns:cx1="http://schemas.microsoft.com/office/drawing/2015/9/8/chartex" xmlns:cx2="http://schemas.microsoft.com/office/drawing/2015/10/21/chartex" xmlns:cx3="http://schemas.microsoft.com/office/drawing/2016/5/9/chartex" xmlns:cx4="http://schemas.microsoft.com/office/drawing/2016/5/10/chartex" xmlns:cx5="http://schemas.microsoft.com/office/drawing/2016/5/11/chartex" xmlns:cx6="http://schemas.microsoft.com/office/drawing/2016/5/12/chartex" xmlns:cx7="http://schemas.microsoft.com/office/drawing/2016/5/13/chartex" xmlns:cx8="http://schemas.microsoft.com/office/drawing/2016/5/14/chartex" xmlns:mc="http://schemas.openxmlformats.org/markup-compatibility/2006" xmlns:aink="http://schemas.microsoft.com/office/drawing/2016/ink" xmlns:am3d="http://schemas.microsoft.com/office/drawing/2017/model3d" xmlns:o="urn:schemas-microsoft-com:office:office" xmlns:r="http://schemas.openxmlformats.org/officeDocument/2006/relationships" xmlns:m="http://schemas.openxmlformats.org/officeDocument/2006/math" xmlns:v="urn:schemas-microsoft-com:vml" xmlns:wp14="http://schemas.microsoft.com/office/word/2010/wordprocessingDrawing" xmlns:wp="http://schemas.openxmlformats.org/drawingml/2006/wordprocessingDrawing" xmlns:w10="urn:schemas-microsoft-com:office:word" xmlns:w="http://schemas.openxmlformats.org/wordprocessingml/2006/main" xmlns:w14="http://schemas.microsoft.com/office/word/2010/wordml" xmlns:w15="http://schemas.microsoft.com/office/word/2012/wordml" xmlns:w16cex="http://schemas.microsoft.com/office/word/2018/wordml/cex" xmlns:w16cid="http://schemas.microsoft.com/office/word/2016/wordml/cid" xmlns:w16="http://schemas.microsoft.com/office/word/2018/wordml" xmlns:w16se="http://schemas.microsoft.com/office/word/2015/wordml/symex" xmlns:wpg="http://schemas.microsoft.com/office/word/2010/wordprocessingGroup" xmlns:wpi="http://schemas.microsoft.com/office/word/2010/wordprocessingInk" xmlns:wne="http://schemas.microsoft.com/office/word/2006/wordml" xmlns:wps="http://schemas.microsoft.com/office/word/2010/wordprocessingShape" mc:Ignorable="w14 w15 w16se w16cid w16 w16cex wp14">
+<w:document xmlns:wpc="http://schemas.microsoft.com/office/word/2010/wordprocessingCanvas" xmlns:cx="http://schemas.microsoft.com/office/drawing/2014/chartex" xmlns:cx1="http://schemas.microsoft.com/office/drawing/2015/9/8/chartex" xmlns:cx2="http://schemas.microsoft.com/office/drawing/2015/10/21/chartex" xmlns:cx3="http://schemas.microsoft.com/office/drawing/2016/5/9/chartex" xmlns:cx4="http://schemas.microsoft.com/office/drawing/2016/5/10/chartex" xmlns:cx5="http://schemas.microsoft.com/office/drawing/2016/5/11/chartex" xmlns:cx6="http://schemas.microsoft.com/office/drawing/2016/5/12/chartex" xmlns:cx7="http://schemas.microsoft.com/office/drawing/2016/5/13/chartex" xmlns:cx8="http://schemas.microsoft.com/office/drawing/2016/5/14/chartex" xmlns:mc="http://schemas.openxmlformats.org/markup-compatibility/2006" xmlns:aink="http://schemas.microsoft.com/office/drawing/2016/ink" xmlns:am3d="http://schemas.microsoft.com/office/drawing/2017/model3d" xmlns:o="urn:schemas-microsoft-com:office:office" xmlns:oel="http://schemas.microsoft.com/office/2019/extlst" xmlns:r="http://schemas.openxmlformats.org/officeDocument/2006/relationships" xmlns:m="http://schemas.openxmlformats.org/officeDocument/2006/math" xmlns:v="urn:schemas-microsoft-com:vml" xmlns:wp14="http://schemas.microsoft.com/office/word/2010/wordprocessingDrawing" xmlns:wp="http://schemas.openxmlformats.org/drawingml/2006/wordprocessingDrawing" xmlns:w10="urn:schemas-microsoft-com:office:word" xmlns:w="http://schemas.openxmlformats.org/wordprocessingml/2006/main" xmlns:w14="http://schemas.microsoft.com/office/word/2010/wordml" xmlns:w15="http://schemas.microsoft.com/office/word/2012/wordml" xmlns:w16cex="http://schemas.microsoft.com/office/word/2018/wordml/cex" xmlns:w16cid="http://schemas.microsoft.com/office/word/2016/wordml/cid" xmlns:w16="http://schemas.microsoft.com/office/word/2018/wordml" xmlns:w16sdtdh="http://schemas.microsoft.com/office/word/2020/wordml/sdtdatahash" xmlns:w16se="http://schemas.microsoft.com/office/word/2015/wordml/symex" xmlns:wpg="http://schemas.microsoft.com/office/word/2010/wordprocessingGroup" xmlns:wpi="http://schemas.microsoft.com/office/word/2010/wordprocessingInk" xmlns:wne="http://schemas.microsoft.com/office/word/2006/wordml" xmlns:wps="http://schemas.microsoft.com/office/word/2010/wordprocessingShape" mc:Ignorable="w14 w15 w16se w16cid w16 w16cex w16sdtdh wp14">
   <w:body>
     <w:p>
       <w:pPr>
@@ -99,7 +99,21 @@
         <w:rPr>
           <w:lang w:val="en-US"/>
         </w:rPr>
-        <w:t xml:space="preserve">For a programming task, your solution must contain (i) an explanation of your solution to the problem, (ii) the </w:t>
+        <w:t>For a programming task, your solution must contain (</w:t>
+      </w:r>
+      <w:proofErr w:type="spellStart"/>
+      <w:r>
+        <w:rPr>
+          <w:lang w:val="en-US"/>
+        </w:rPr>
+        <w:t>i</w:t>
+      </w:r>
+      <w:proofErr w:type="spellEnd"/>
+      <w:r>
+        <w:rPr>
+          <w:lang w:val="en-US"/>
+        </w:rPr>
+        <w:t xml:space="preserve">) an explanation of your solution to the problem, (ii) the </w:t>
       </w:r>
       <w:r>
         <w:rPr>
@@ -195,7 +209,14 @@
           <w:u w:val="single"/>
           <w:lang w:val="en-US"/>
         </w:rPr>
-        <w:t>.NET Framework v4.5</w:t>
+        <w:t>.NET Framework v4.</w:t>
+      </w:r>
+      <w:r>
+        <w:rPr>
+          <w:u w:val="single"/>
+          <w:lang w:val="en-US"/>
+        </w:rPr>
+        <w:t>7 (or higher)</w:t>
       </w:r>
     </w:p>
     <w:p>
@@ -216,6 +237,7 @@
         </w:rPr>
         <w:t xml:space="preserve">At this point, you will find the classes in the project </w:t>
       </w:r>
+      <w:proofErr w:type="spellStart"/>
       <w:r>
         <w:rPr>
           <w:i/>
@@ -224,19 +246,30 @@
         </w:rPr>
         <w:t>coolOrange_CandidateChallenge</w:t>
       </w:r>
+      <w:proofErr w:type="spellEnd"/>
       <w:r>
         <w:rPr>
           <w:lang w:val="en-US"/>
         </w:rPr>
         <w:t xml:space="preserve"> and the Test in the </w:t>
       </w:r>
+      <w:proofErr w:type="spellStart"/>
       <w:r>
         <w:rPr>
           <w:i/>
           <w:iCs/>
           <w:lang w:val="en-US"/>
         </w:rPr>
-        <w:t xml:space="preserve">coolOrange_CandidateChallengeTest </w:t>
+        <w:t>coolOrange_CandidateChallengeTest</w:t>
+      </w:r>
+      <w:proofErr w:type="spellEnd"/>
+      <w:r>
+        <w:rPr>
+          <w:i/>
+          <w:iCs/>
+          <w:lang w:val="en-US"/>
+        </w:rPr>
+        <w:t xml:space="preserve"> </w:t>
       </w:r>
       <w:r>
         <w:rPr>
@@ -325,7 +358,13 @@
         <w:rPr>
           <w:lang w:val="en-US"/>
         </w:rPr>
-        <w:t xml:space="preserve"> you are finish</w:t>
+        <w:t xml:space="preserve"> you are </w:t>
+      </w:r>
+      <w:r>
+        <w:rPr>
+          <w:lang w:val="en-US"/>
+        </w:rPr>
+        <w:t>finished</w:t>
       </w:r>
       <w:r>
         <w:rPr>
@@ -495,6 +534,8 @@
         </w:rPr>
         <w:t xml:space="preserve">public static int </w:t>
       </w:r>
+      <w:bookmarkStart w:id="0" w:name="OLE_LINK2"/>
+      <w:proofErr w:type="spellStart"/>
       <w:r>
         <w:rPr>
           <w:rFonts w:ascii="Courier New" w:hAnsi="Courier New" w:cs="Courier New"/>
@@ -519,13 +560,41 @@
         </w:rPr>
         <w:t>Value</w:t>
       </w:r>
-      <w:r>
-        <w:rPr>
-          <w:rFonts w:ascii="Courier New" w:hAnsi="Courier New" w:cs="Courier New"/>
-          <w:spacing w:val="-10"/>
-          <w:lang w:val="en-US"/>
-        </w:rPr>
-        <w:t xml:space="preserve">(int[] </w:t>
+      <w:bookmarkEnd w:id="0"/>
+      <w:proofErr w:type="spellEnd"/>
+      <w:r>
+        <w:rPr>
+          <w:rFonts w:ascii="Courier New" w:hAnsi="Courier New" w:cs="Courier New"/>
+          <w:spacing w:val="-10"/>
+          <w:lang w:val="en-US"/>
+        </w:rPr>
+        <w:t xml:space="preserve"> </w:t>
+      </w:r>
+      <w:r>
+        <w:rPr>
+          <w:rFonts w:ascii="Courier New" w:hAnsi="Courier New" w:cs="Courier New"/>
+          <w:spacing w:val="-10"/>
+          <w:lang w:val="en-US"/>
+        </w:rPr>
+        <w:t>(</w:t>
+      </w:r>
+      <w:proofErr w:type="gramStart"/>
+      <w:r>
+        <w:rPr>
+          <w:rFonts w:ascii="Courier New" w:hAnsi="Courier New" w:cs="Courier New"/>
+          <w:spacing w:val="-10"/>
+          <w:lang w:val="en-US"/>
+        </w:rPr>
+        <w:t>int[</w:t>
+      </w:r>
+      <w:proofErr w:type="gramEnd"/>
+      <w:r>
+        <w:rPr>
+          <w:rFonts w:ascii="Courier New" w:hAnsi="Courier New" w:cs="Courier New"/>
+          <w:spacing w:val="-10"/>
+          <w:lang w:val="en-US"/>
+        </w:rPr>
+        <w:t xml:space="preserve">] </w:t>
       </w:r>
       <w:r>
         <w:rPr>
@@ -576,6 +645,229 @@
         <w:t>)</w:t>
       </w:r>
     </w:p>
+    <w:p>
+      <w:pPr>
+        <w:pStyle w:val="ListParagraph"/>
+        <w:numPr>
+          <w:ilvl w:val="0"/>
+          <w:numId w:val="0"/>
+        </w:numPr>
+        <w:ind w:left="360" w:firstLine="360"/>
+        <w:rPr>
+          <w:lang w:val="en-US"/>
+        </w:rPr>
+      </w:pPr>
+      <w:r>
+        <w:rPr>
+          <w:lang w:val="en-US"/>
+        </w:rPr>
+        <w:t>r</w:t>
+      </w:r>
+      <w:r>
+        <w:rPr>
+          <w:lang w:val="en-US"/>
+        </w:rPr>
+        <w:t>e</w:t>
+      </w:r>
+      <w:r>
+        <w:rPr>
+          <w:lang w:val="en-US"/>
+        </w:rPr>
+        <w:t xml:space="preserve">turns the </w:t>
+      </w:r>
+      <w:r>
+        <w:rPr>
+          <w:lang w:val="en-US"/>
+        </w:rPr>
+        <w:t>maximum</w:t>
+      </w:r>
+      <w:r>
+        <w:rPr>
+          <w:lang w:val="en-US"/>
+        </w:rPr>
+        <w:t xml:space="preserve"> value </w:t>
+      </w:r>
+      <w:r>
+        <w:rPr>
+          <w:lang w:val="en-US"/>
+        </w:rPr>
+        <w:t xml:space="preserve">found </w:t>
+      </w:r>
+      <w:r>
+        <w:rPr>
+          <w:lang w:val="en-US"/>
+        </w:rPr>
+        <w:t xml:space="preserve">in the array between </w:t>
+      </w:r>
+      <w:r>
+        <w:rPr>
+          <w:lang w:val="en-US"/>
+        </w:rPr>
+        <w:t>two positions</w:t>
+      </w:r>
+      <w:r>
+        <w:rPr>
+          <w:lang w:val="en-US"/>
+        </w:rPr>
+        <w:t>.</w:t>
+      </w:r>
+    </w:p>
+    <w:p>
+      <w:pPr>
+        <w:pStyle w:val="ListParagraph"/>
+        <w:numPr>
+          <w:ilvl w:val="0"/>
+          <w:numId w:val="0"/>
+        </w:numPr>
+        <w:ind w:left="360" w:firstLine="360"/>
+        <w:rPr>
+          <w:lang w:val="en-US"/>
+        </w:rPr>
+      </w:pPr>
+    </w:p>
+    <w:p>
+      <w:pPr>
+        <w:pStyle w:val="ListParagraph"/>
+        <w:numPr>
+          <w:ilvl w:val="0"/>
+          <w:numId w:val="2"/>
+        </w:numPr>
+        <w:spacing w:after="160" w:line="259" w:lineRule="auto"/>
+        <w:rPr>
+          <w:rFonts w:ascii="Courier New" w:hAnsi="Courier New" w:cs="Courier New"/>
+          <w:spacing w:val="-10"/>
+          <w:lang w:val="en-US"/>
+        </w:rPr>
+      </w:pPr>
+      <w:bookmarkStart w:id="1" w:name="OLE_LINK1"/>
+      <w:r>
+        <w:rPr>
+          <w:rFonts w:ascii="Courier New" w:hAnsi="Courier New" w:cs="Courier New"/>
+          <w:spacing w:val="-10"/>
+          <w:lang w:val="en-US"/>
+        </w:rPr>
+        <w:t xml:space="preserve">public static int </w:t>
+      </w:r>
+      <w:bookmarkStart w:id="2" w:name="OLE_LINK3"/>
+      <w:proofErr w:type="spellStart"/>
+      <w:r>
+        <w:rPr>
+          <w:rFonts w:ascii="Courier New" w:hAnsi="Courier New" w:cs="Courier New"/>
+          <w:spacing w:val="-10"/>
+          <w:lang w:val="en-US"/>
+        </w:rPr>
+        <w:t>F</w:t>
+      </w:r>
+      <w:r>
+        <w:rPr>
+          <w:rFonts w:ascii="Courier New" w:hAnsi="Courier New" w:cs="Courier New"/>
+          <w:spacing w:val="-10"/>
+          <w:lang w:val="en-US"/>
+        </w:rPr>
+        <w:t>indMin</w:t>
+      </w:r>
+      <w:r>
+        <w:rPr>
+          <w:rFonts w:ascii="Courier New" w:hAnsi="Courier New" w:cs="Courier New"/>
+          <w:spacing w:val="-10"/>
+          <w:lang w:val="en-US"/>
+        </w:rPr>
+        <w:t>Value</w:t>
+      </w:r>
+      <w:r>
+        <w:rPr>
+          <w:rFonts w:ascii="Courier New" w:hAnsi="Courier New" w:cs="Courier New"/>
+          <w:spacing w:val="-10"/>
+          <w:lang w:val="en-US"/>
+        </w:rPr>
+        <w:t>Position</w:t>
+      </w:r>
+      <w:bookmarkEnd w:id="2"/>
+      <w:proofErr w:type="spellEnd"/>
+      <w:r>
+        <w:rPr>
+          <w:rFonts w:ascii="Courier New" w:hAnsi="Courier New" w:cs="Courier New"/>
+          <w:spacing w:val="-10"/>
+          <w:lang w:val="en-US"/>
+        </w:rPr>
+        <w:t>(</w:t>
+      </w:r>
+      <w:proofErr w:type="gramStart"/>
+      <w:r>
+        <w:rPr>
+          <w:rFonts w:ascii="Courier New" w:hAnsi="Courier New" w:cs="Courier New"/>
+          <w:spacing w:val="-10"/>
+          <w:lang w:val="en-US"/>
+        </w:rPr>
+        <w:t>int[</w:t>
+      </w:r>
+      <w:proofErr w:type="gramEnd"/>
+      <w:r>
+        <w:rPr>
+          <w:rFonts w:ascii="Courier New" w:hAnsi="Courier New" w:cs="Courier New"/>
+          <w:spacing w:val="-10"/>
+          <w:lang w:val="en-US"/>
+        </w:rPr>
+        <w:t>]</w:t>
+      </w:r>
+      <w:r>
+        <w:rPr>
+          <w:rFonts w:ascii="Courier New" w:hAnsi="Courier New" w:cs="Courier New"/>
+          <w:spacing w:val="-10"/>
+          <w:lang w:val="en-US"/>
+        </w:rPr>
+        <w:t xml:space="preserve"> array</w:t>
+      </w:r>
+      <w:r>
+        <w:rPr>
+          <w:rFonts w:ascii="Courier New" w:hAnsi="Courier New" w:cs="Courier New"/>
+          <w:spacing w:val="-10"/>
+          <w:lang w:val="en-US"/>
+        </w:rPr>
+        <w:t xml:space="preserve">, </w:t>
+      </w:r>
+      <w:r>
+        <w:rPr>
+          <w:rFonts w:ascii="Courier New" w:hAnsi="Courier New" w:cs="Courier New"/>
+          <w:spacing w:val="-10"/>
+          <w:lang w:val="en-US"/>
+        </w:rPr>
+        <w:t xml:space="preserve">int </w:t>
+      </w:r>
+      <w:r>
+        <w:rPr>
+          <w:rFonts w:ascii="Courier New" w:hAnsi="Courier New" w:cs="Courier New"/>
+          <w:spacing w:val="-10"/>
+          <w:lang w:val="en-US"/>
+        </w:rPr>
+        <w:t>position1</w:t>
+      </w:r>
+      <w:r>
+        <w:rPr>
+          <w:rFonts w:ascii="Courier New" w:hAnsi="Courier New" w:cs="Courier New"/>
+          <w:spacing w:val="-10"/>
+          <w:lang w:val="en-US"/>
+        </w:rPr>
+        <w:t xml:space="preserve">, int </w:t>
+      </w:r>
+      <w:r>
+        <w:rPr>
+          <w:rFonts w:ascii="Courier New" w:hAnsi="Courier New" w:cs="Courier New"/>
+          <w:spacing w:val="-10"/>
+          <w:lang w:val="en-US"/>
+        </w:rPr>
+        <w:t>position2</w:t>
+      </w:r>
+      <w:r>
+        <w:rPr>
+          <w:rFonts w:ascii="Courier New" w:hAnsi="Courier New" w:cs="Courier New"/>
+          <w:spacing w:val="-10"/>
+          <w:lang w:val="en-US"/>
+        </w:rPr>
+        <w:t>)</w:t>
+      </w:r>
+    </w:p>
+    <w:bookmarkEnd w:id="1"/>
     <w:p>
       <w:pPr>
         <w:pStyle w:val="ListParagraph"/>
@@ -586,15 +878,41 @@
         <w:spacing w:after="160" w:line="259" w:lineRule="auto"/>
         <w:ind w:left="720"/>
         <w:rPr>
-          <w:spacing w:val="-10"/>
-          <w:lang w:val="en-US"/>
-        </w:rPr>
-      </w:pPr>
-      <w:r>
-        <w:rPr>
-          <w:lang w:val="en-US"/>
-        </w:rPr>
-        <w:t xml:space="preserve">returns the maximum value occurring in the array </w:t>
+          <w:rFonts w:ascii="Courier New" w:hAnsi="Courier New" w:cs="Courier New"/>
+          <w:spacing w:val="-10"/>
+          <w:lang w:val="en-US"/>
+        </w:rPr>
+      </w:pPr>
+      <w:r>
+        <w:rPr>
+          <w:lang w:val="en-US"/>
+        </w:rPr>
+        <w:t>r</w:t>
+      </w:r>
+      <w:r>
+        <w:rPr>
+          <w:lang w:val="en-US"/>
+        </w:rPr>
+        <w:t>e</w:t>
+      </w:r>
+      <w:r>
+        <w:rPr>
+          <w:lang w:val="en-US"/>
+        </w:rPr>
+        <w:t xml:space="preserve">turns the </w:t>
+      </w:r>
+      <w:r>
+        <w:rPr>
+          <w:u w:val="single"/>
+          <w:lang w:val="en-US"/>
+        </w:rPr>
+        <w:t>position</w:t>
+      </w:r>
+      <w:r>
+        <w:rPr>
+          <w:lang w:val="en-US"/>
+        </w:rPr>
+        <w:t xml:space="preserve"> of the minimum value in the array between </w:t>
       </w:r>
       <w:r>
         <w:rPr>
@@ -636,78 +954,55 @@
           <w:lang w:val="en-US"/>
         </w:rPr>
       </w:pPr>
-      <w:bookmarkStart w:id="0" w:name="OLE_LINK1"/>
-      <w:r>
-        <w:rPr>
-          <w:rFonts w:ascii="Courier New" w:hAnsi="Courier New" w:cs="Courier New"/>
-          <w:spacing w:val="-10"/>
-          <w:lang w:val="en-US"/>
-        </w:rPr>
-        <w:t xml:space="preserve">public static int </w:t>
-      </w:r>
-      <w:r>
-        <w:rPr>
-          <w:rFonts w:ascii="Courier New" w:hAnsi="Courier New" w:cs="Courier New"/>
-          <w:spacing w:val="-10"/>
-          <w:lang w:val="en-US"/>
-        </w:rPr>
-        <w:t>F</w:t>
-      </w:r>
-      <w:r>
-        <w:rPr>
-          <w:rFonts w:ascii="Courier New" w:hAnsi="Courier New" w:cs="Courier New"/>
-          <w:spacing w:val="-10"/>
-          <w:lang w:val="en-US"/>
-        </w:rPr>
-        <w:t>indMinPos</w:t>
-      </w:r>
-      <w:r>
-        <w:rPr>
-          <w:rFonts w:ascii="Courier New" w:hAnsi="Courier New" w:cs="Courier New"/>
-          <w:spacing w:val="-10"/>
-          <w:lang w:val="en-US"/>
-        </w:rPr>
-        <w:t>ition</w:t>
-      </w:r>
-      <w:r>
-        <w:rPr>
-          <w:rFonts w:ascii="Courier New" w:hAnsi="Courier New" w:cs="Courier New"/>
-          <w:spacing w:val="-10"/>
-          <w:lang w:val="en-US"/>
-        </w:rPr>
-        <w:t>(int[]</w:t>
-      </w:r>
-      <w:r>
-        <w:rPr>
-          <w:rFonts w:ascii="Courier New" w:hAnsi="Courier New" w:cs="Courier New"/>
-          <w:spacing w:val="-10"/>
-          <w:lang w:val="en-US"/>
-        </w:rPr>
-        <w:t xml:space="preserve"> array</w:t>
-      </w:r>
-      <w:r>
-        <w:rPr>
-          <w:rFonts w:ascii="Courier New" w:hAnsi="Courier New" w:cs="Courier New"/>
-          <w:spacing w:val="-10"/>
-          <w:lang w:val="en-US"/>
-        </w:rPr>
-        <w:t xml:space="preserve">, </w:t>
-      </w:r>
-      <w:r>
-        <w:rPr>
-          <w:rFonts w:ascii="Courier New" w:hAnsi="Courier New" w:cs="Courier New"/>
-          <w:spacing w:val="-10"/>
-          <w:lang w:val="en-US"/>
-        </w:rPr>
-        <w:t xml:space="preserve">int </w:t>
-      </w:r>
-      <w:r>
-        <w:rPr>
-          <w:rFonts w:ascii="Courier New" w:hAnsi="Courier New" w:cs="Courier New"/>
-          <w:spacing w:val="-10"/>
-          <w:lang w:val="en-US"/>
-        </w:rPr>
-        <w:t>position1</w:t>
+      <w:r>
+        <w:rPr>
+          <w:rFonts w:ascii="Courier New" w:hAnsi="Courier New" w:cs="Courier New"/>
+          <w:spacing w:val="-10"/>
+          <w:lang w:val="en-US"/>
+        </w:rPr>
+        <w:t xml:space="preserve">public static void </w:t>
+      </w:r>
+      <w:r>
+        <w:rPr>
+          <w:rFonts w:ascii="Courier New" w:hAnsi="Courier New" w:cs="Courier New"/>
+          <w:spacing w:val="-10"/>
+          <w:lang w:val="en-US"/>
+        </w:rPr>
+        <w:t>S</w:t>
+      </w:r>
+      <w:r>
+        <w:rPr>
+          <w:rFonts w:ascii="Courier New" w:hAnsi="Courier New" w:cs="Courier New"/>
+          <w:spacing w:val="-10"/>
+          <w:lang w:val="en-US"/>
+        </w:rPr>
+        <w:t>wap(</w:t>
+      </w:r>
+      <w:proofErr w:type="gramStart"/>
+      <w:r>
+        <w:rPr>
+          <w:rFonts w:ascii="Courier New" w:hAnsi="Courier New" w:cs="Courier New"/>
+          <w:spacing w:val="-10"/>
+          <w:lang w:val="en-US"/>
+        </w:rPr>
+        <w:t>int[</w:t>
+      </w:r>
+      <w:proofErr w:type="gramEnd"/>
+      <w:r>
+        <w:rPr>
+          <w:rFonts w:ascii="Courier New" w:hAnsi="Courier New" w:cs="Courier New"/>
+          <w:spacing w:val="-10"/>
+          <w:lang w:val="en-US"/>
+        </w:rPr>
+        <w:t xml:space="preserve">] </w:t>
+      </w:r>
+      <w:r>
+        <w:rPr>
+          <w:rFonts w:ascii="Courier New" w:hAnsi="Courier New" w:cs="Courier New"/>
+          <w:spacing w:val="-10"/>
+          <w:lang w:val="en-US"/>
+        </w:rPr>
+        <w:t>array</w:t>
       </w:r>
       <w:r>
         <w:rPr>
@@ -723,7 +1018,39 @@
           <w:spacing w:val="-10"/>
           <w:lang w:val="en-US"/>
         </w:rPr>
-        <w:t>position2</w:t>
+        <w:t>position</w:t>
+      </w:r>
+      <w:r>
+        <w:rPr>
+          <w:rFonts w:ascii="Courier New" w:hAnsi="Courier New" w:cs="Courier New"/>
+          <w:spacing w:val="-10"/>
+          <w:lang w:val="en-US"/>
+        </w:rPr>
+        <w:t>1</w:t>
+      </w:r>
+      <w:r>
+        <w:rPr>
+          <w:rFonts w:ascii="Courier New" w:hAnsi="Courier New" w:cs="Courier New"/>
+          <w:spacing w:val="-10"/>
+          <w:lang w:val="en-US"/>
+        </w:rPr>
+        <w:t xml:space="preserve">, int </w:t>
+      </w:r>
+      <w:r>
+        <w:rPr>
+          <w:rFonts w:ascii="Courier New" w:hAnsi="Courier New" w:cs="Courier New"/>
+          <w:spacing w:val="-10"/>
+          <w:lang w:val="en-US"/>
+        </w:rPr>
+        <w:t>position</w:t>
+      </w:r>
+      <w:r>
+        <w:rPr>
+          <w:rFonts w:ascii="Courier New" w:hAnsi="Courier New" w:cs="Courier New"/>
+          <w:spacing w:val="-10"/>
+          <w:lang w:val="en-US"/>
+        </w:rPr>
+        <w:t>2</w:t>
       </w:r>
       <w:r>
         <w:rPr>
@@ -734,7 +1061,6 @@
         <w:t>)</w:t>
       </w:r>
     </w:p>
-    <w:bookmarkEnd w:id="0"/>
     <w:p>
       <w:pPr>
         <w:pStyle w:val="ListParagraph"/>
@@ -754,25 +1080,25 @@
         <w:rPr>
           <w:lang w:val="en-US"/>
         </w:rPr>
-        <w:t>r</w:t>
-      </w:r>
-      <w:r>
-        <w:rPr>
-          <w:lang w:val="en-US"/>
-        </w:rPr>
-        <w:t>e</w:t>
-      </w:r>
-      <w:r>
-        <w:rPr>
-          <w:lang w:val="en-US"/>
-        </w:rPr>
-        <w:t xml:space="preserve">turns the position of the minimum value in the array between </w:t>
-      </w:r>
-      <w:r>
-        <w:rPr>
-          <w:lang w:val="en-US"/>
-        </w:rPr>
-        <w:t>two positions</w:t>
+        <w:t xml:space="preserve">swaps the elements </w:t>
+      </w:r>
+      <w:r>
+        <w:rPr>
+          <w:lang w:val="en-US"/>
+        </w:rPr>
+        <w:t>of the two passed position</w:t>
+      </w:r>
+      <w:r>
+        <w:rPr>
+          <w:lang w:val="en-US"/>
+        </w:rPr>
+        <w:t>s</w:t>
+      </w:r>
+      <w:r>
+        <w:rPr>
+          <w:lang w:val="en-US"/>
+        </w:rPr>
+        <w:t xml:space="preserve"> in the array</w:t>
       </w:r>
       <w:r>
         <w:rPr>
@@ -799,19 +1125,6 @@
         <w:pStyle w:val="ListParagraph"/>
         <w:numPr>
           <w:ilvl w:val="0"/>
-          <w:numId w:val="0"/>
-        </w:numPr>
-        <w:ind w:left="360"/>
-        <w:rPr>
-          <w:lang w:val="en-US"/>
-        </w:rPr>
-      </w:pPr>
-    </w:p>
-    <w:p>
-      <w:pPr>
-        <w:pStyle w:val="ListParagraph"/>
-        <w:numPr>
-          <w:ilvl w:val="0"/>
           <w:numId w:val="2"/>
         </w:numPr>
         <w:spacing w:after="160" w:line="259" w:lineRule="auto"/>
@@ -827,8 +1140,10 @@
           <w:spacing w:val="-10"/>
           <w:lang w:val="en-US"/>
         </w:rPr>
+        <w:lastRenderedPageBreak/>
         <w:t xml:space="preserve">public static void </w:t>
       </w:r>
+      <w:proofErr w:type="spellStart"/>
       <w:r>
         <w:rPr>
           <w:rFonts w:ascii="Courier New" w:hAnsi="Courier New" w:cs="Courier New"/>
@@ -843,7 +1158,42 @@
           <w:spacing w:val="-10"/>
           <w:lang w:val="en-US"/>
         </w:rPr>
-        <w:t xml:space="preserve">wap(int[] </w:t>
+        <w:t>hiftLeft</w:t>
+      </w:r>
+      <w:r>
+        <w:rPr>
+          <w:rFonts w:ascii="Courier New" w:hAnsi="Courier New" w:cs="Courier New"/>
+          <w:spacing w:val="-10"/>
+          <w:lang w:val="en-US"/>
+        </w:rPr>
+        <w:t>ByOne</w:t>
+      </w:r>
+      <w:proofErr w:type="spellEnd"/>
+      <w:r>
+        <w:rPr>
+          <w:rFonts w:ascii="Courier New" w:hAnsi="Courier New" w:cs="Courier New"/>
+          <w:spacing w:val="-10"/>
+          <w:lang w:val="en-US"/>
+        </w:rPr>
+        <w:t>(</w:t>
+      </w:r>
+      <w:proofErr w:type="gramStart"/>
+      <w:r>
+        <w:rPr>
+          <w:rFonts w:ascii="Courier New" w:hAnsi="Courier New" w:cs="Courier New"/>
+          <w:spacing w:val="-10"/>
+          <w:lang w:val="en-US"/>
+        </w:rPr>
+        <w:t>int[</w:t>
+      </w:r>
+      <w:proofErr w:type="gramEnd"/>
+      <w:r>
+        <w:rPr>
+          <w:rFonts w:ascii="Courier New" w:hAnsi="Courier New" w:cs="Courier New"/>
+          <w:spacing w:val="-10"/>
+          <w:lang w:val="en-US"/>
+        </w:rPr>
+        <w:t xml:space="preserve">] </w:t>
       </w:r>
       <w:r>
         <w:rPr>
@@ -867,15 +1217,7 @@
           <w:spacing w:val="-10"/>
           <w:lang w:val="en-US"/>
         </w:rPr>
-        <w:t>position</w:t>
-      </w:r>
-      <w:r>
-        <w:rPr>
-          <w:rFonts w:ascii="Courier New" w:hAnsi="Courier New" w:cs="Courier New"/>
-          <w:spacing w:val="-10"/>
-          <w:lang w:val="en-US"/>
-        </w:rPr>
-        <w:t>1</w:t>
+        <w:t>position1</w:t>
       </w:r>
       <w:r>
         <w:rPr>
@@ -891,15 +1233,7 @@
           <w:spacing w:val="-10"/>
           <w:lang w:val="en-US"/>
         </w:rPr>
-        <w:t>position</w:t>
-      </w:r>
-      <w:r>
-        <w:rPr>
-          <w:rFonts w:ascii="Courier New" w:hAnsi="Courier New" w:cs="Courier New"/>
-          <w:spacing w:val="-10"/>
-          <w:lang w:val="en-US"/>
-        </w:rPr>
-        <w:t>2</w:t>
+        <w:t>position2</w:t>
       </w:r>
       <w:r>
         <w:rPr>
@@ -920,157 +1254,58 @@
         <w:spacing w:after="160" w:line="259" w:lineRule="auto"/>
         <w:ind w:left="720"/>
         <w:rPr>
-          <w:rFonts w:ascii="Courier New" w:hAnsi="Courier New" w:cs="Courier New"/>
-          <w:spacing w:val="-10"/>
-          <w:lang w:val="en-US"/>
-        </w:rPr>
-      </w:pPr>
-      <w:r>
-        <w:rPr>
-          <w:lang w:val="en-US"/>
-        </w:rPr>
-        <w:t xml:space="preserve">swaps the elements </w:t>
-      </w:r>
-      <w:r>
-        <w:rPr>
-          <w:lang w:val="en-US"/>
-        </w:rPr>
-        <w:t>of the two passed position</w:t>
-      </w:r>
-      <w:r>
-        <w:rPr>
-          <w:lang w:val="en-US"/>
-        </w:rPr>
-        <w:t>s</w:t>
-      </w:r>
-      <w:r>
-        <w:rPr>
-          <w:lang w:val="en-US"/>
-        </w:rPr>
-        <w:t xml:space="preserve"> in the array</w:t>
-      </w:r>
-      <w:r>
-        <w:rPr>
-          <w:lang w:val="en-US"/>
-        </w:rPr>
-        <w:t>.</w:t>
-      </w:r>
-    </w:p>
-    <w:p>
-      <w:pPr>
-        <w:pStyle w:val="ListParagraph"/>
-        <w:numPr>
-          <w:ilvl w:val="0"/>
-          <w:numId w:val="0"/>
-        </w:numPr>
-        <w:ind w:left="360"/>
-        <w:rPr>
-          <w:lang w:val="en-US"/>
-        </w:rPr>
-      </w:pPr>
-    </w:p>
-    <w:p>
-      <w:pPr>
-        <w:pStyle w:val="ListParagraph"/>
-        <w:numPr>
-          <w:ilvl w:val="0"/>
-          <w:numId w:val="2"/>
-        </w:numPr>
-        <w:spacing w:after="160" w:line="259" w:lineRule="auto"/>
-        <w:rPr>
-          <w:rFonts w:ascii="Courier New" w:hAnsi="Courier New" w:cs="Courier New"/>
-          <w:spacing w:val="-10"/>
-          <w:lang w:val="en-US"/>
-        </w:rPr>
-      </w:pPr>
-      <w:r>
-        <w:rPr>
-          <w:rFonts w:ascii="Courier New" w:hAnsi="Courier New" w:cs="Courier New"/>
-          <w:spacing w:val="-10"/>
-          <w:lang w:val="en-US"/>
-        </w:rPr>
-        <w:lastRenderedPageBreak/>
-        <w:t xml:space="preserve">public static void </w:t>
-      </w:r>
-      <w:r>
-        <w:rPr>
-          <w:rFonts w:ascii="Courier New" w:hAnsi="Courier New" w:cs="Courier New"/>
-          <w:spacing w:val="-10"/>
-          <w:lang w:val="en-US"/>
-        </w:rPr>
-        <w:t>S</w:t>
-      </w:r>
-      <w:r>
-        <w:rPr>
-          <w:rFonts w:ascii="Courier New" w:hAnsi="Courier New" w:cs="Courier New"/>
-          <w:spacing w:val="-10"/>
-          <w:lang w:val="en-US"/>
-        </w:rPr>
-        <w:t>hiftLeft</w:t>
-      </w:r>
-      <w:r>
-        <w:rPr>
-          <w:rFonts w:ascii="Courier New" w:hAnsi="Courier New" w:cs="Courier New"/>
-          <w:spacing w:val="-10"/>
-          <w:lang w:val="en-US"/>
-        </w:rPr>
-        <w:t>ByOne</w:t>
-      </w:r>
-      <w:r>
-        <w:rPr>
-          <w:rFonts w:ascii="Courier New" w:hAnsi="Courier New" w:cs="Courier New"/>
-          <w:spacing w:val="-10"/>
-          <w:lang w:val="en-US"/>
-        </w:rPr>
-        <w:t xml:space="preserve">(int[] </w:t>
-      </w:r>
-      <w:r>
-        <w:rPr>
-          <w:rFonts w:ascii="Courier New" w:hAnsi="Courier New" w:cs="Courier New"/>
-          <w:spacing w:val="-10"/>
-          <w:lang w:val="en-US"/>
-        </w:rPr>
-        <w:t>array</w:t>
-      </w:r>
-      <w:r>
-        <w:rPr>
-          <w:rFonts w:ascii="Courier New" w:hAnsi="Courier New" w:cs="Courier New"/>
-          <w:spacing w:val="-10"/>
-          <w:lang w:val="en-US"/>
-        </w:rPr>
-        <w:t xml:space="preserve">, int </w:t>
-      </w:r>
-      <w:r>
-        <w:rPr>
-          <w:rFonts w:ascii="Courier New" w:hAnsi="Courier New" w:cs="Courier New"/>
-          <w:spacing w:val="-10"/>
-          <w:lang w:val="en-US"/>
-        </w:rPr>
-        <w:t>position1</w:t>
-      </w:r>
-      <w:r>
-        <w:rPr>
-          <w:rFonts w:ascii="Courier New" w:hAnsi="Courier New" w:cs="Courier New"/>
-          <w:spacing w:val="-10"/>
-          <w:lang w:val="en-US"/>
-        </w:rPr>
-        <w:t xml:space="preserve">, int </w:t>
-      </w:r>
-      <w:r>
-        <w:rPr>
-          <w:rFonts w:ascii="Courier New" w:hAnsi="Courier New" w:cs="Courier New"/>
-          <w:spacing w:val="-10"/>
-          <w:lang w:val="en-US"/>
-        </w:rPr>
-        <w:t>position2</w:t>
-      </w:r>
-      <w:r>
-        <w:rPr>
-          <w:rFonts w:ascii="Courier New" w:hAnsi="Courier New" w:cs="Courier New"/>
-          <w:spacing w:val="-10"/>
-          <w:lang w:val="en-US"/>
-        </w:rPr>
-        <w:t>)</w:t>
+          <w:lang w:val="en-US"/>
+        </w:rPr>
+      </w:pPr>
+      <w:r>
+        <w:rPr>
+          <w:lang w:val="en-US"/>
+        </w:rPr>
+        <w:t xml:space="preserve">shifts all the elements </w:t>
+      </w:r>
+      <w:r>
+        <w:rPr>
+          <w:lang w:val="en-US"/>
+        </w:rPr>
+        <w:t xml:space="preserve">between the </w:t>
+      </w:r>
+      <w:proofErr w:type="spellStart"/>
+      <w:r>
+        <w:rPr>
+          <w:lang w:val="en-US"/>
+        </w:rPr>
+        <w:t>passed</w:t>
+      </w:r>
+      <w:proofErr w:type="spellEnd"/>
+      <w:r>
+        <w:rPr>
+          <w:lang w:val="en-US"/>
+        </w:rPr>
+        <w:t xml:space="preserve"> positions</w:t>
+      </w:r>
+      <w:r>
+        <w:rPr>
+          <w:lang w:val="en-US"/>
+        </w:rPr>
+        <w:t xml:space="preserve"> to the left by one position and </w:t>
+      </w:r>
+      <w:r>
+        <w:rPr>
+          <w:lang w:val="en-US"/>
+        </w:rPr>
+        <w:t xml:space="preserve">leaves </w:t>
+      </w:r>
+      <w:r>
+        <w:rPr>
+          <w:lang w:val="en-US"/>
+        </w:rPr>
+        <w:t xml:space="preserve">position2 </w:t>
+      </w:r>
+      <w:r>
+        <w:rPr>
+          <w:lang w:val="en-US"/>
+        </w:rPr>
+        <w:t>unchanged.</w:t>
       </w:r>
     </w:p>
     <w:p>
@@ -1083,50 +1318,127 @@
         <w:spacing w:after="160" w:line="259" w:lineRule="auto"/>
         <w:ind w:left="720"/>
         <w:rPr>
-          <w:lang w:val="en-US"/>
-        </w:rPr>
-      </w:pPr>
-      <w:r>
-        <w:rPr>
-          <w:lang w:val="en-US"/>
-        </w:rPr>
-        <w:t xml:space="preserve">shifts all the elements </w:t>
-      </w:r>
-      <w:r>
-        <w:rPr>
-          <w:lang w:val="en-US"/>
-        </w:rPr>
-        <w:t xml:space="preserve">between the </w:t>
-      </w:r>
-      <w:r>
-        <w:rPr>
-          <w:lang w:val="en-US"/>
-        </w:rPr>
-        <w:t>passed positions</w:t>
-      </w:r>
-      <w:r>
-        <w:rPr>
-          <w:lang w:val="en-US"/>
-        </w:rPr>
-        <w:t xml:space="preserve"> to the left by one position and </w:t>
-      </w:r>
-      <w:r>
-        <w:rPr>
-          <w:lang w:val="en-US"/>
-        </w:rPr>
-        <w:t xml:space="preserve">leaves </w:t>
-      </w:r>
-      <w:r>
-        <w:rPr>
-          <w:lang w:val="en-US"/>
-        </w:rPr>
-        <w:t xml:space="preserve">position2 </w:t>
-      </w:r>
-      <w:r>
-        <w:rPr>
-          <w:lang w:val="en-US"/>
-        </w:rPr>
-        <w:t>unchanged.</w:t>
+          <w:rFonts w:ascii="Courier New" w:hAnsi="Courier New" w:cs="Courier New"/>
+          <w:spacing w:val="-10"/>
+          <w:lang w:val="en-US"/>
+        </w:rPr>
+      </w:pPr>
+    </w:p>
+    <w:p>
+      <w:pPr>
+        <w:pStyle w:val="ListParagraph"/>
+        <w:numPr>
+          <w:ilvl w:val="0"/>
+          <w:numId w:val="2"/>
+        </w:numPr>
+        <w:spacing w:after="160" w:line="259" w:lineRule="auto"/>
+        <w:rPr>
+          <w:lang w:val="en-US"/>
+        </w:rPr>
+      </w:pPr>
+      <w:r>
+        <w:rPr>
+          <w:rFonts w:ascii="Courier New" w:hAnsi="Courier New" w:cs="Courier New"/>
+          <w:spacing w:val="-10"/>
+          <w:lang w:val="en-US"/>
+        </w:rPr>
+        <w:t xml:space="preserve">public static </w:t>
+      </w:r>
+      <w:proofErr w:type="gramStart"/>
+      <w:r>
+        <w:rPr>
+          <w:rFonts w:ascii="Courier New" w:hAnsi="Courier New" w:cs="Courier New"/>
+          <w:spacing w:val="-10"/>
+          <w:lang w:val="en-US"/>
+        </w:rPr>
+        <w:t>int[</w:t>
+      </w:r>
+      <w:proofErr w:type="gramEnd"/>
+      <w:r>
+        <w:rPr>
+          <w:rFonts w:ascii="Courier New" w:hAnsi="Courier New" w:cs="Courier New"/>
+          <w:spacing w:val="-10"/>
+          <w:lang w:val="en-US"/>
+        </w:rPr>
+        <w:t xml:space="preserve">] </w:t>
+      </w:r>
+      <w:proofErr w:type="spellStart"/>
+      <w:r>
+        <w:rPr>
+          <w:rFonts w:ascii="Courier New" w:hAnsi="Courier New" w:cs="Courier New"/>
+          <w:spacing w:val="-10"/>
+          <w:lang w:val="en-US"/>
+        </w:rPr>
+        <w:t>C</w:t>
+      </w:r>
+      <w:r>
+        <w:rPr>
+          <w:rFonts w:ascii="Courier New" w:hAnsi="Courier New" w:cs="Courier New"/>
+          <w:spacing w:val="-10"/>
+          <w:lang w:val="en-US"/>
+        </w:rPr>
+        <w:t>reateRandomArray</w:t>
+      </w:r>
+      <w:proofErr w:type="spellEnd"/>
+      <w:r>
+        <w:rPr>
+          <w:rFonts w:ascii="Courier New" w:hAnsi="Courier New" w:cs="Courier New"/>
+          <w:spacing w:val="-10"/>
+          <w:lang w:val="en-US"/>
+        </w:rPr>
+        <w:t xml:space="preserve">(int size, int </w:t>
+      </w:r>
+      <w:proofErr w:type="spellStart"/>
+      <w:r>
+        <w:rPr>
+          <w:rFonts w:ascii="Courier New" w:hAnsi="Courier New" w:cs="Courier New"/>
+          <w:spacing w:val="-10"/>
+          <w:lang w:val="en-US"/>
+        </w:rPr>
+        <w:t>min</w:t>
+      </w:r>
+      <w:r>
+        <w:rPr>
+          <w:rFonts w:ascii="Courier New" w:hAnsi="Courier New" w:cs="Courier New"/>
+          <w:spacing w:val="-10"/>
+          <w:lang w:val="en-US"/>
+        </w:rPr>
+        <w:t>Value</w:t>
+      </w:r>
+      <w:proofErr w:type="spellEnd"/>
+      <w:r>
+        <w:rPr>
+          <w:rFonts w:ascii="Courier New" w:hAnsi="Courier New" w:cs="Courier New"/>
+          <w:spacing w:val="-10"/>
+          <w:lang w:val="en-US"/>
+        </w:rPr>
+        <w:t xml:space="preserve">, int </w:t>
+      </w:r>
+      <w:proofErr w:type="spellStart"/>
+      <w:r>
+        <w:rPr>
+          <w:rFonts w:ascii="Courier New" w:hAnsi="Courier New" w:cs="Courier New"/>
+          <w:spacing w:val="-10"/>
+          <w:lang w:val="en-US"/>
+        </w:rPr>
+        <w:t>max</w:t>
+      </w:r>
+      <w:r>
+        <w:rPr>
+          <w:rFonts w:ascii="Courier New" w:hAnsi="Courier New" w:cs="Courier New"/>
+          <w:spacing w:val="-10"/>
+          <w:lang w:val="en-US"/>
+        </w:rPr>
+        <w:t>Value</w:t>
+      </w:r>
+      <w:proofErr w:type="spellEnd"/>
+      <w:r>
+        <w:rPr>
+          <w:rFonts w:ascii="Courier New" w:hAnsi="Courier New" w:cs="Courier New"/>
+          <w:spacing w:val="-10"/>
+          <w:lang w:val="en-US"/>
+        </w:rPr>
+        <w:t>)</w:t>
       </w:r>
     </w:p>
     <w:p>
@@ -1139,79 +1451,52 @@
         <w:spacing w:after="160" w:line="259" w:lineRule="auto"/>
         <w:ind w:left="720"/>
         <w:rPr>
-          <w:rFonts w:ascii="Courier New" w:hAnsi="Courier New" w:cs="Courier New"/>
-          <w:spacing w:val="-10"/>
-          <w:lang w:val="en-US"/>
-        </w:rPr>
-      </w:pPr>
-    </w:p>
-    <w:p>
-      <w:pPr>
-        <w:pStyle w:val="ListParagraph"/>
-        <w:numPr>
-          <w:ilvl w:val="0"/>
-          <w:numId w:val="2"/>
-        </w:numPr>
-        <w:spacing w:after="160" w:line="259" w:lineRule="auto"/>
-        <w:rPr>
-          <w:lang w:val="en-US"/>
-        </w:rPr>
-      </w:pPr>
-      <w:r>
-        <w:rPr>
-          <w:rFonts w:ascii="Courier New" w:hAnsi="Courier New" w:cs="Courier New"/>
-          <w:spacing w:val="-10"/>
-          <w:lang w:val="en-US"/>
-        </w:rPr>
-        <w:t xml:space="preserve">public static int[] </w:t>
-      </w:r>
-      <w:r>
-        <w:rPr>
-          <w:rFonts w:ascii="Courier New" w:hAnsi="Courier New" w:cs="Courier New"/>
-          <w:spacing w:val="-10"/>
-          <w:lang w:val="en-US"/>
-        </w:rPr>
-        <w:t>C</w:t>
-      </w:r>
-      <w:r>
-        <w:rPr>
-          <w:rFonts w:ascii="Courier New" w:hAnsi="Courier New" w:cs="Courier New"/>
-          <w:spacing w:val="-10"/>
-          <w:lang w:val="en-US"/>
-        </w:rPr>
-        <w:t>reateRandomArray(int size, int min</w:t>
-      </w:r>
-      <w:r>
-        <w:rPr>
-          <w:rFonts w:ascii="Courier New" w:hAnsi="Courier New" w:cs="Courier New"/>
-          <w:spacing w:val="-10"/>
-          <w:lang w:val="en-US"/>
-        </w:rPr>
-        <w:t>Value</w:t>
-      </w:r>
-      <w:r>
-        <w:rPr>
-          <w:rFonts w:ascii="Courier New" w:hAnsi="Courier New" w:cs="Courier New"/>
-          <w:spacing w:val="-10"/>
-          <w:lang w:val="en-US"/>
-        </w:rPr>
-        <w:t>, int max</w:t>
-      </w:r>
-      <w:r>
-        <w:rPr>
-          <w:rFonts w:ascii="Courier New" w:hAnsi="Courier New" w:cs="Courier New"/>
-          <w:spacing w:val="-10"/>
-          <w:lang w:val="en-US"/>
-        </w:rPr>
-        <w:t>Value</w:t>
-      </w:r>
-      <w:r>
-        <w:rPr>
-          <w:rFonts w:ascii="Courier New" w:hAnsi="Courier New" w:cs="Courier New"/>
-          <w:spacing w:val="-10"/>
-          <w:lang w:val="en-US"/>
-        </w:rPr>
-        <w:t>)</w:t>
+          <w:lang w:val="en-US"/>
+        </w:rPr>
+      </w:pPr>
+      <w:r>
+        <w:rPr>
+          <w:lang w:val="en-US"/>
+        </w:rPr>
+        <w:t xml:space="preserve">creates and returns an array </w:t>
+      </w:r>
+      <w:r>
+        <w:rPr>
+          <w:lang w:val="en-US"/>
+        </w:rPr>
+        <w:t>with the passed</w:t>
+      </w:r>
+      <w:r>
+        <w:rPr>
+          <w:lang w:val="en-US"/>
+        </w:rPr>
+        <w:t xml:space="preserve"> size </w:t>
+      </w:r>
+      <w:r>
+        <w:rPr>
+          <w:lang w:val="en-US"/>
+        </w:rPr>
+        <w:t>and</w:t>
+      </w:r>
+      <w:r>
+        <w:rPr>
+          <w:lang w:val="en-US"/>
+        </w:rPr>
+        <w:t xml:space="preserve"> random values between min and max (use the </w:t>
+      </w:r>
+      <w:r>
+        <w:rPr>
+          <w:rFonts w:ascii="Courier New" w:hAnsi="Courier New" w:cs="Courier New"/>
+          <w:spacing w:val="-10"/>
+          <w:lang w:val="en-US"/>
+        </w:rPr>
+        <w:t>Random</w:t>
+      </w:r>
+      <w:r>
+        <w:rPr>
+          <w:lang w:val="en-US"/>
+        </w:rPr>
+        <w:t xml:space="preserve"> Class of C#).</w:t>
       </w:r>
     </w:p>
     <w:p>
@@ -1227,49 +1512,146 @@
           <w:lang w:val="en-US"/>
         </w:rPr>
       </w:pPr>
-      <w:r>
-        <w:rPr>
-          <w:lang w:val="en-US"/>
-        </w:rPr>
-        <w:t xml:space="preserve">creates and returns an array </w:t>
-      </w:r>
-      <w:r>
-        <w:rPr>
-          <w:lang w:val="en-US"/>
-        </w:rPr>
-        <w:t>with the passed</w:t>
-      </w:r>
-      <w:r>
-        <w:rPr>
-          <w:lang w:val="en-US"/>
-        </w:rPr>
-        <w:t xml:space="preserve"> size </w:t>
-      </w:r>
-      <w:r>
-        <w:rPr>
-          <w:lang w:val="en-US"/>
-        </w:rPr>
-        <w:t>and</w:t>
-      </w:r>
-      <w:r>
-        <w:rPr>
-          <w:lang w:val="en-US"/>
-        </w:rPr>
-        <w:t xml:space="preserve"> random values between min and max (use the </w:t>
-      </w:r>
-      <w:r>
-        <w:rPr>
-          <w:rFonts w:ascii="Courier New" w:hAnsi="Courier New" w:cs="Courier New"/>
-          <w:spacing w:val="-10"/>
-          <w:lang w:val="en-US"/>
-        </w:rPr>
-        <w:t>Random</w:t>
-      </w:r>
-      <w:r>
-        <w:rPr>
-          <w:lang w:val="en-US"/>
-        </w:rPr>
-        <w:t xml:space="preserve"> Class of C#).</w:t>
+    </w:p>
+    <w:p>
+      <w:pPr>
+        <w:pStyle w:val="ListParagraph"/>
+        <w:numPr>
+          <w:ilvl w:val="0"/>
+          <w:numId w:val="2"/>
+        </w:numPr>
+        <w:spacing w:after="160" w:line="259" w:lineRule="auto"/>
+        <w:rPr>
+          <w:lang w:val="en-US"/>
+        </w:rPr>
+      </w:pPr>
+      <w:r>
+        <w:rPr>
+          <w:rFonts w:ascii="Courier New" w:hAnsi="Courier New" w:cs="Courier New"/>
+          <w:spacing w:val="-10"/>
+          <w:lang w:val="en-US"/>
+        </w:rPr>
+        <w:t xml:space="preserve">public static </w:t>
+      </w:r>
+      <w:proofErr w:type="gramStart"/>
+      <w:r>
+        <w:rPr>
+          <w:rFonts w:ascii="Courier New" w:hAnsi="Courier New" w:cs="Courier New"/>
+          <w:spacing w:val="-10"/>
+          <w:lang w:val="en-US"/>
+        </w:rPr>
+        <w:t>int[</w:t>
+      </w:r>
+      <w:proofErr w:type="gramEnd"/>
+      <w:r>
+        <w:rPr>
+          <w:rFonts w:ascii="Courier New" w:hAnsi="Courier New" w:cs="Courier New"/>
+          <w:spacing w:val="-10"/>
+          <w:lang w:val="en-US"/>
+        </w:rPr>
+        <w:t>,]</w:t>
+      </w:r>
+      <w:r>
+        <w:rPr>
+          <w:rFonts w:ascii="Courier New" w:hAnsi="Courier New" w:cs="Courier New"/>
+          <w:spacing w:val="-10"/>
+          <w:lang w:val="en-US"/>
+        </w:rPr>
+        <w:t xml:space="preserve"> </w:t>
+      </w:r>
+      <w:proofErr w:type="spellStart"/>
+      <w:r>
+        <w:rPr>
+          <w:rFonts w:ascii="Courier New" w:hAnsi="Courier New" w:cs="Courier New"/>
+          <w:spacing w:val="-10"/>
+          <w:lang w:val="en-US"/>
+        </w:rPr>
+        <w:t>C</w:t>
+      </w:r>
+      <w:r>
+        <w:rPr>
+          <w:rFonts w:ascii="Courier New" w:hAnsi="Courier New" w:cs="Courier New"/>
+          <w:spacing w:val="-10"/>
+          <w:lang w:val="en-US"/>
+        </w:rPr>
+        <w:t>reateRandomMatrix</w:t>
+      </w:r>
+      <w:proofErr w:type="spellEnd"/>
+      <w:r>
+        <w:rPr>
+          <w:rFonts w:ascii="Courier New" w:hAnsi="Courier New" w:cs="Courier New"/>
+          <w:spacing w:val="-10"/>
+          <w:lang w:val="en-US"/>
+        </w:rPr>
+        <w:t xml:space="preserve">(int rows, int </w:t>
+      </w:r>
+      <w:r>
+        <w:rPr>
+          <w:rFonts w:ascii="Courier New" w:hAnsi="Courier New" w:cs="Courier New"/>
+          <w:spacing w:val="-10"/>
+          <w:lang w:val="en-US"/>
+        </w:rPr>
+        <w:t>columns</w:t>
+      </w:r>
+      <w:r>
+        <w:rPr>
+          <w:rFonts w:ascii="Courier New" w:hAnsi="Courier New" w:cs="Courier New"/>
+          <w:spacing w:val="-10"/>
+          <w:lang w:val="en-US"/>
+        </w:rPr>
+        <w:t xml:space="preserve">, int </w:t>
+      </w:r>
+      <w:proofErr w:type="spellStart"/>
+      <w:r>
+        <w:rPr>
+          <w:rFonts w:ascii="Courier New" w:hAnsi="Courier New" w:cs="Courier New"/>
+          <w:spacing w:val="-10"/>
+          <w:lang w:val="en-US"/>
+        </w:rPr>
+        <w:t>min</w:t>
+      </w:r>
+      <w:r>
+        <w:rPr>
+          <w:rFonts w:ascii="Courier New" w:hAnsi="Courier New" w:cs="Courier New"/>
+          <w:spacing w:val="-10"/>
+          <w:lang w:val="en-US"/>
+        </w:rPr>
+        <w:t>Value</w:t>
+      </w:r>
+      <w:proofErr w:type="spellEnd"/>
+      <w:r>
+        <w:rPr>
+          <w:rFonts w:ascii="Courier New" w:hAnsi="Courier New" w:cs="Courier New"/>
+          <w:spacing w:val="-10"/>
+          <w:lang w:val="en-US"/>
+        </w:rPr>
+        <w:t xml:space="preserve">, int </w:t>
+      </w:r>
+      <w:proofErr w:type="spellStart"/>
+      <w:r>
+        <w:rPr>
+          <w:rFonts w:ascii="Courier New" w:hAnsi="Courier New" w:cs="Courier New"/>
+          <w:spacing w:val="-10"/>
+          <w:lang w:val="en-US"/>
+        </w:rPr>
+        <w:t>max</w:t>
+      </w:r>
+      <w:r>
+        <w:rPr>
+          <w:rFonts w:ascii="Courier New" w:hAnsi="Courier New" w:cs="Courier New"/>
+          <w:spacing w:val="-10"/>
+          <w:lang w:val="en-US"/>
+        </w:rPr>
+        <w:t>Value</w:t>
+      </w:r>
+      <w:proofErr w:type="spellEnd"/>
+      <w:r>
+        <w:rPr>
+          <w:rFonts w:ascii="Courier New" w:hAnsi="Courier New" w:cs="Courier New"/>
+          <w:spacing w:val="-10"/>
+          <w:lang w:val="en-US"/>
+        </w:rPr>
+        <w:t>)</w:t>
       </w:r>
     </w:p>
     <w:p>
@@ -1285,106 +1667,39 @@
           <w:lang w:val="en-US"/>
         </w:rPr>
       </w:pPr>
-    </w:p>
-    <w:p>
-      <w:pPr>
-        <w:pStyle w:val="ListParagraph"/>
-        <w:numPr>
-          <w:ilvl w:val="0"/>
-          <w:numId w:val="2"/>
-        </w:numPr>
-        <w:spacing w:after="160" w:line="259" w:lineRule="auto"/>
-        <w:rPr>
-          <w:lang w:val="en-US"/>
-        </w:rPr>
-      </w:pPr>
-      <w:r>
-        <w:rPr>
-          <w:rFonts w:ascii="Courier New" w:hAnsi="Courier New" w:cs="Courier New"/>
-          <w:spacing w:val="-10"/>
-          <w:lang w:val="en-US"/>
-        </w:rPr>
-        <w:t xml:space="preserve">public static </w:t>
-      </w:r>
-      <w:r>
-        <w:rPr>
-          <w:rFonts w:ascii="Courier New" w:hAnsi="Courier New" w:cs="Courier New"/>
-          <w:spacing w:val="-10"/>
-          <w:lang w:val="en-US"/>
-        </w:rPr>
-        <w:t>int[,]</w:t>
-      </w:r>
-      <w:r>
-        <w:rPr>
-          <w:rFonts w:ascii="Courier New" w:hAnsi="Courier New" w:cs="Courier New"/>
-          <w:spacing w:val="-10"/>
-          <w:lang w:val="en-US"/>
-        </w:rPr>
-        <w:t xml:space="preserve"> </w:t>
-      </w:r>
-      <w:r>
-        <w:rPr>
-          <w:rFonts w:ascii="Courier New" w:hAnsi="Courier New" w:cs="Courier New"/>
-          <w:spacing w:val="-10"/>
-          <w:lang w:val="en-US"/>
-        </w:rPr>
-        <w:t>C</w:t>
-      </w:r>
-      <w:r>
-        <w:rPr>
-          <w:rFonts w:ascii="Courier New" w:hAnsi="Courier New" w:cs="Courier New"/>
-          <w:spacing w:val="-10"/>
-          <w:lang w:val="en-US"/>
-        </w:rPr>
-        <w:t xml:space="preserve">reateRandomMatrix(int rows, int </w:t>
-      </w:r>
-      <w:r>
-        <w:rPr>
-          <w:rFonts w:ascii="Courier New" w:hAnsi="Courier New" w:cs="Courier New"/>
-          <w:spacing w:val="-10"/>
-          <w:lang w:val="en-US"/>
-        </w:rPr>
-        <w:t>columns</w:t>
-      </w:r>
-      <w:r>
-        <w:rPr>
-          <w:rFonts w:ascii="Courier New" w:hAnsi="Courier New" w:cs="Courier New"/>
-          <w:spacing w:val="-10"/>
-          <w:lang w:val="en-US"/>
-        </w:rPr>
-        <w:t>, int min</w:t>
-      </w:r>
-      <w:r>
-        <w:rPr>
-          <w:rFonts w:ascii="Courier New" w:hAnsi="Courier New" w:cs="Courier New"/>
-          <w:spacing w:val="-10"/>
-          <w:lang w:val="en-US"/>
-        </w:rPr>
-        <w:t>Value</w:t>
-      </w:r>
-      <w:r>
-        <w:rPr>
-          <w:rFonts w:ascii="Courier New" w:hAnsi="Courier New" w:cs="Courier New"/>
-          <w:spacing w:val="-10"/>
-          <w:lang w:val="en-US"/>
-        </w:rPr>
-        <w:t>, int max</w:t>
-      </w:r>
-      <w:r>
-        <w:rPr>
-          <w:rFonts w:ascii="Courier New" w:hAnsi="Courier New" w:cs="Courier New"/>
-          <w:spacing w:val="-10"/>
-          <w:lang w:val="en-US"/>
-        </w:rPr>
-        <w:t>Value</w:t>
-      </w:r>
-      <w:r>
-        <w:rPr>
-          <w:rFonts w:ascii="Courier New" w:hAnsi="Courier New" w:cs="Courier New"/>
-          <w:spacing w:val="-10"/>
-          <w:lang w:val="en-US"/>
-        </w:rPr>
-        <w:t>)</w:t>
+      <w:r>
+        <w:rPr>
+          <w:lang w:val="en-US"/>
+        </w:rPr>
+        <w:t xml:space="preserve">creates and returns </w:t>
+      </w:r>
+      <w:bookmarkStart w:id="3" w:name="OLE_LINK4"/>
+      <w:r>
+        <w:rPr>
+          <w:lang w:val="en-US"/>
+        </w:rPr>
+        <w:t xml:space="preserve">a two-dimensional array with rows and columns of random elements with values between min and max </w:t>
+      </w:r>
+      <w:bookmarkEnd w:id="3"/>
+      <w:r>
+        <w:rPr>
+          <w:lang w:val="en-US"/>
+        </w:rPr>
+        <w:t xml:space="preserve">(use the </w:t>
+      </w:r>
+      <w:r>
+        <w:rPr>
+          <w:rFonts w:ascii="Courier New" w:hAnsi="Courier New" w:cs="Courier New"/>
+          <w:spacing w:val="-10"/>
+          <w:lang w:val="en-US"/>
+        </w:rPr>
+        <w:t>Random</w:t>
+      </w:r>
+      <w:r>
+        <w:rPr>
+          <w:lang w:val="en-US"/>
+        </w:rPr>
+        <w:t xml:space="preserve"> Class of C#).</w:t>
       </w:r>
     </w:p>
     <w:p>
@@ -1400,25 +1715,96 @@
           <w:lang w:val="en-US"/>
         </w:rPr>
       </w:pPr>
-      <w:r>
-        <w:rPr>
-          <w:lang w:val="en-US"/>
-        </w:rPr>
-        <w:t xml:space="preserve">creates and returns a two-dimensional array with rows and columns of random elements with values between min and max (use the </w:t>
-      </w:r>
-      <w:r>
-        <w:rPr>
-          <w:rFonts w:ascii="Courier New" w:hAnsi="Courier New" w:cs="Courier New"/>
-          <w:spacing w:val="-10"/>
-          <w:lang w:val="en-US"/>
-        </w:rPr>
-        <w:t>Random</w:t>
-      </w:r>
-      <w:r>
-        <w:rPr>
-          <w:lang w:val="en-US"/>
-        </w:rPr>
-        <w:t xml:space="preserve"> Class of C#).</w:t>
+    </w:p>
+    <w:p>
+      <w:pPr>
+        <w:pStyle w:val="ListParagraph"/>
+        <w:numPr>
+          <w:ilvl w:val="0"/>
+          <w:numId w:val="2"/>
+        </w:numPr>
+        <w:spacing w:after="160" w:line="259" w:lineRule="auto"/>
+        <w:rPr>
+          <w:rFonts w:ascii="Courier New" w:hAnsi="Courier New" w:cs="Courier New"/>
+          <w:spacing w:val="-10"/>
+          <w:lang w:val="en-US"/>
+        </w:rPr>
+      </w:pPr>
+      <w:r>
+        <w:rPr>
+          <w:rFonts w:ascii="Courier New" w:hAnsi="Courier New" w:cs="Courier New"/>
+          <w:spacing w:val="-10"/>
+          <w:lang w:val="en-US"/>
+        </w:rPr>
+        <w:t xml:space="preserve">public static </w:t>
+      </w:r>
+      <w:proofErr w:type="gramStart"/>
+      <w:r>
+        <w:rPr>
+          <w:rFonts w:ascii="Courier New" w:hAnsi="Courier New" w:cs="Courier New"/>
+          <w:spacing w:val="-10"/>
+          <w:lang w:val="en-US"/>
+        </w:rPr>
+        <w:t>int[</w:t>
+      </w:r>
+      <w:proofErr w:type="gramEnd"/>
+      <w:r>
+        <w:rPr>
+          <w:rFonts w:ascii="Courier New" w:hAnsi="Courier New" w:cs="Courier New"/>
+          <w:spacing w:val="-10"/>
+          <w:lang w:val="en-US"/>
+        </w:rPr>
+        <w:t>,]</w:t>
+      </w:r>
+      <w:r>
+        <w:rPr>
+          <w:rFonts w:ascii="Courier New" w:hAnsi="Courier New" w:cs="Courier New"/>
+          <w:spacing w:val="-10"/>
+          <w:lang w:val="en-US"/>
+        </w:rPr>
+        <w:t xml:space="preserve"> </w:t>
+      </w:r>
+      <w:proofErr w:type="spellStart"/>
+      <w:r>
+        <w:rPr>
+          <w:rFonts w:ascii="Courier New" w:hAnsi="Courier New" w:cs="Courier New"/>
+          <w:spacing w:val="-10"/>
+          <w:lang w:val="en-US"/>
+        </w:rPr>
+        <w:t>C</w:t>
+      </w:r>
+      <w:r>
+        <w:rPr>
+          <w:rFonts w:ascii="Courier New" w:hAnsi="Courier New" w:cs="Courier New"/>
+          <w:spacing w:val="-10"/>
+          <w:lang w:val="en-US"/>
+        </w:rPr>
+        <w:t>opyArray</w:t>
+      </w:r>
+      <w:proofErr w:type="spellEnd"/>
+      <w:r>
+        <w:rPr>
+          <w:rFonts w:ascii="Courier New" w:hAnsi="Courier New" w:cs="Courier New"/>
+          <w:spacing w:val="-10"/>
+          <w:lang w:val="en-US"/>
+        </w:rPr>
+        <w:t xml:space="preserve">(int[] </w:t>
+      </w:r>
+      <w:r>
+        <w:rPr>
+          <w:rFonts w:ascii="Courier New" w:hAnsi="Courier New" w:cs="Courier New"/>
+          <w:spacing w:val="-10"/>
+          <w:lang w:val="en-US"/>
+        </w:rPr>
+        <w:t>array</w:t>
+      </w:r>
+      <w:r>
+        <w:rPr>
+          <w:rFonts w:ascii="Courier New" w:hAnsi="Courier New" w:cs="Courier New"/>
+          <w:spacing w:val="-10"/>
+          <w:lang w:val="en-US"/>
+        </w:rPr>
+        <w:t>)</w:t>
       </w:r>
     </w:p>
     <w:p>
@@ -1431,6 +1817,53 @@
         <w:spacing w:after="160" w:line="259" w:lineRule="auto"/>
         <w:ind w:left="720"/>
         <w:rPr>
+          <w:rFonts w:ascii="Courier New" w:hAnsi="Courier New" w:cs="Courier New"/>
+          <w:spacing w:val="-10"/>
+          <w:lang w:val="en-US"/>
+        </w:rPr>
+      </w:pPr>
+      <w:bookmarkStart w:id="4" w:name="OLE_LINK5"/>
+      <w:r>
+        <w:rPr>
+          <w:lang w:val="en-US"/>
+        </w:rPr>
+        <w:t xml:space="preserve">returns a two-dimensional array </w:t>
+      </w:r>
+      <w:r>
+        <w:rPr>
+          <w:lang w:val="en-US"/>
+        </w:rPr>
+        <w:t>with the original and the</w:t>
+      </w:r>
+      <w:r>
+        <w:rPr>
+          <w:lang w:val="en-US"/>
+        </w:rPr>
+        <w:t xml:space="preserve"> copy of </w:t>
+      </w:r>
+      <w:r>
+        <w:rPr>
+          <w:lang w:val="en-US"/>
+        </w:rPr>
+        <w:t>the array</w:t>
+      </w:r>
+      <w:r>
+        <w:rPr>
+          <w:lang w:val="en-US"/>
+        </w:rPr>
+        <w:t>.</w:t>
+      </w:r>
+      <w:bookmarkEnd w:id="4"/>
+    </w:p>
+    <w:p>
+      <w:pPr>
+        <w:pStyle w:val="ListParagraph"/>
+        <w:numPr>
+          <w:ilvl w:val="0"/>
+          <w:numId w:val="0"/>
+        </w:numPr>
+        <w:ind w:left="360"/>
+        <w:rPr>
           <w:lang w:val="en-US"/>
         </w:rPr>
       </w:pPr>
@@ -1455,39 +1888,51 @@
           <w:spacing w:val="-10"/>
           <w:lang w:val="en-US"/>
         </w:rPr>
-        <w:t xml:space="preserve">public static </w:t>
-      </w:r>
-      <w:r>
-        <w:rPr>
-          <w:rFonts w:ascii="Courier New" w:hAnsi="Courier New" w:cs="Courier New"/>
-          <w:spacing w:val="-10"/>
-          <w:lang w:val="en-US"/>
-        </w:rPr>
-        <w:t>int[,]</w:t>
-      </w:r>
-      <w:r>
-        <w:rPr>
-          <w:rFonts w:ascii="Courier New" w:hAnsi="Courier New" w:cs="Courier New"/>
-          <w:spacing w:val="-10"/>
-          <w:lang w:val="en-US"/>
-        </w:rPr>
-        <w:t xml:space="preserve"> </w:t>
-      </w:r>
-      <w:r>
-        <w:rPr>
-          <w:rFonts w:ascii="Courier New" w:hAnsi="Courier New" w:cs="Courier New"/>
-          <w:spacing w:val="-10"/>
-          <w:lang w:val="en-US"/>
-        </w:rPr>
-        <w:t>C</w:t>
-      </w:r>
-      <w:r>
-        <w:rPr>
-          <w:rFonts w:ascii="Courier New" w:hAnsi="Courier New" w:cs="Courier New"/>
-          <w:spacing w:val="-10"/>
-          <w:lang w:val="en-US"/>
-        </w:rPr>
-        <w:t xml:space="preserve">opyArray(int[] </w:t>
+        <w:t xml:space="preserve">public static int </w:t>
+      </w:r>
+      <w:proofErr w:type="spellStart"/>
+      <w:r>
+        <w:rPr>
+          <w:rFonts w:ascii="Courier New" w:hAnsi="Courier New" w:cs="Courier New"/>
+          <w:spacing w:val="-10"/>
+          <w:lang w:val="en-US"/>
+        </w:rPr>
+        <w:t>F</w:t>
+      </w:r>
+      <w:r>
+        <w:rPr>
+          <w:rFonts w:ascii="Courier New" w:hAnsi="Courier New" w:cs="Courier New"/>
+          <w:spacing w:val="-10"/>
+          <w:lang w:val="en-US"/>
+        </w:rPr>
+        <w:t>indInSortedArray</w:t>
+      </w:r>
+      <w:proofErr w:type="spellEnd"/>
+      <w:r>
+        <w:rPr>
+          <w:rFonts w:ascii="Courier New" w:hAnsi="Courier New" w:cs="Courier New"/>
+          <w:spacing w:val="-10"/>
+          <w:lang w:val="en-US"/>
+        </w:rPr>
+        <w:t>(</w:t>
+      </w:r>
+      <w:proofErr w:type="gramStart"/>
+      <w:r>
+        <w:rPr>
+          <w:rFonts w:ascii="Courier New" w:hAnsi="Courier New" w:cs="Courier New"/>
+          <w:spacing w:val="-10"/>
+          <w:lang w:val="en-US"/>
+        </w:rPr>
+        <w:t>int[</w:t>
+      </w:r>
+      <w:proofErr w:type="gramEnd"/>
+      <w:r>
+        <w:rPr>
+          <w:rFonts w:ascii="Courier New" w:hAnsi="Courier New" w:cs="Courier New"/>
+          <w:spacing w:val="-10"/>
+          <w:lang w:val="en-US"/>
+        </w:rPr>
+        <w:t xml:space="preserve">] </w:t>
       </w:r>
       <w:r>
         <w:rPr>
@@ -1496,6 +1941,22 @@
           <w:lang w:val="en-US"/>
         </w:rPr>
         <w:t>array</w:t>
+      </w:r>
+      <w:r>
+        <w:rPr>
+          <w:rFonts w:ascii="Courier New" w:hAnsi="Courier New" w:cs="Courier New"/>
+          <w:spacing w:val="-10"/>
+          <w:lang w:val="en-US"/>
+        </w:rPr>
+        <w:t xml:space="preserve">, int </w:t>
+      </w:r>
+      <w:r>
+        <w:rPr>
+          <w:rFonts w:ascii="Courier New" w:hAnsi="Courier New" w:cs="Courier New"/>
+          <w:spacing w:val="-10"/>
+          <w:lang w:val="en-US"/>
+        </w:rPr>
+        <w:t>number</w:t>
       </w:r>
       <w:r>
         <w:rPr>
@@ -1516,28 +1977,68 @@
         <w:spacing w:after="160" w:line="259" w:lineRule="auto"/>
         <w:ind w:left="720"/>
         <w:rPr>
-          <w:rFonts w:ascii="Courier New" w:hAnsi="Courier New" w:cs="Courier New"/>
-          <w:spacing w:val="-10"/>
-          <w:lang w:val="en-US"/>
-        </w:rPr>
-      </w:pPr>
-      <w:r>
-        <w:rPr>
-          <w:lang w:val="en-US"/>
-        </w:rPr>
-        <w:t xml:space="preserve">returns a two-dimensional array </w:t>
-      </w:r>
-      <w:r>
-        <w:rPr>
-          <w:lang w:val="en-US"/>
-        </w:rPr>
-        <w:t>with the original and the</w:t>
-      </w:r>
-      <w:r>
-        <w:rPr>
-          <w:lang w:val="en-US"/>
-        </w:rPr>
-        <w:t xml:space="preserve"> copy of </w:t>
+          <w:lang w:val="en-US"/>
+        </w:rPr>
+      </w:pPr>
+      <w:r>
+        <w:rPr>
+          <w:lang w:val="en-US"/>
+        </w:rPr>
+        <w:t xml:space="preserve">returns a </w:t>
+      </w:r>
+      <w:r>
+        <w:rPr>
+          <w:lang w:val="en-US"/>
+        </w:rPr>
+        <w:t xml:space="preserve">random </w:t>
+      </w:r>
+      <w:r>
+        <w:rPr>
+          <w:lang w:val="en-US"/>
+        </w:rPr>
+        <w:t xml:space="preserve">position of the </w:t>
+      </w:r>
+      <w:r>
+        <w:rPr>
+          <w:lang w:val="en-US"/>
+        </w:rPr>
+        <w:t xml:space="preserve">passed </w:t>
+      </w:r>
+      <w:r>
+        <w:rPr>
+          <w:lang w:val="en-US"/>
+        </w:rPr>
+        <w:t>number in the sorted array</w:t>
+      </w:r>
+      <w:r>
+        <w:rPr>
+          <w:lang w:val="en-US"/>
+        </w:rPr>
+        <w:t xml:space="preserve">. The function </w:t>
+      </w:r>
+      <w:r>
+        <w:rPr>
+          <w:lang w:val="en-US"/>
+        </w:rPr>
+        <w:t xml:space="preserve">returns −1 if </w:t>
+      </w:r>
+      <w:r>
+        <w:rPr>
+          <w:lang w:val="en-US"/>
+        </w:rPr>
+        <w:t xml:space="preserve">the </w:t>
+      </w:r>
+      <w:r>
+        <w:rPr>
+          <w:lang w:val="en-US"/>
+        </w:rPr>
+        <w:t>number</w:t>
+      </w:r>
+      <w:r>
+        <w:rPr>
+          <w:lang w:val="en-US"/>
+        </w:rPr>
+        <w:t xml:space="preserve"> is not present in </w:t>
       </w:r>
       <w:r>
         <w:rPr>
@@ -1549,91 +2050,43 @@
         <w:rPr>
           <w:lang w:val="en-US"/>
         </w:rPr>
+        <w:t xml:space="preserve">. </w:t>
+      </w:r>
+      <w:r>
+        <w:rPr>
+          <w:lang w:val="en-US"/>
+        </w:rPr>
+        <w:br/>
+      </w:r>
+      <w:r>
+        <w:rPr>
+          <w:lang w:val="en-US"/>
+        </w:rPr>
+        <w:t xml:space="preserve">The method assumes that the array is </w:t>
+      </w:r>
+      <w:r>
+        <w:rPr>
+          <w:lang w:val="en-US"/>
+        </w:rPr>
+        <w:t xml:space="preserve">already </w:t>
+      </w:r>
+      <w:r>
+        <w:rPr>
+          <w:lang w:val="en-US"/>
+        </w:rPr>
+        <w:t>sorted</w:t>
+      </w:r>
+      <w:r>
+        <w:rPr>
+          <w:lang w:val="en-US"/>
+        </w:rPr>
         <w:t>.</w:t>
       </w:r>
-    </w:p>
-    <w:p>
-      <w:pPr>
-        <w:pStyle w:val="ListParagraph"/>
-        <w:numPr>
-          <w:ilvl w:val="0"/>
-          <w:numId w:val="0"/>
-        </w:numPr>
-        <w:ind w:left="360"/>
-        <w:rPr>
-          <w:lang w:val="en-US"/>
-        </w:rPr>
-      </w:pPr>
-    </w:p>
-    <w:p>
-      <w:pPr>
-        <w:pStyle w:val="ListParagraph"/>
-        <w:numPr>
-          <w:ilvl w:val="0"/>
-          <w:numId w:val="2"/>
-        </w:numPr>
-        <w:spacing w:after="160" w:line="259" w:lineRule="auto"/>
-        <w:rPr>
-          <w:rFonts w:ascii="Courier New" w:hAnsi="Courier New" w:cs="Courier New"/>
-          <w:spacing w:val="-10"/>
-          <w:lang w:val="en-US"/>
-        </w:rPr>
-      </w:pPr>
-      <w:r>
-        <w:rPr>
-          <w:rFonts w:ascii="Courier New" w:hAnsi="Courier New" w:cs="Courier New"/>
-          <w:spacing w:val="-10"/>
-          <w:lang w:val="en-US"/>
-        </w:rPr>
-        <w:t xml:space="preserve">public static int </w:t>
-      </w:r>
-      <w:r>
-        <w:rPr>
-          <w:rFonts w:ascii="Courier New" w:hAnsi="Courier New" w:cs="Courier New"/>
-          <w:spacing w:val="-10"/>
-          <w:lang w:val="en-US"/>
-        </w:rPr>
-        <w:t>F</w:t>
-      </w:r>
-      <w:r>
-        <w:rPr>
-          <w:rFonts w:ascii="Courier New" w:hAnsi="Courier New" w:cs="Courier New"/>
-          <w:spacing w:val="-10"/>
-          <w:lang w:val="en-US"/>
-        </w:rPr>
-        <w:t xml:space="preserve">indInSortedArrary(int[] </w:t>
-      </w:r>
-      <w:r>
-        <w:rPr>
-          <w:rFonts w:ascii="Courier New" w:hAnsi="Courier New" w:cs="Courier New"/>
-          <w:spacing w:val="-10"/>
-          <w:lang w:val="en-US"/>
-        </w:rPr>
-        <w:t>array</w:t>
-      </w:r>
-      <w:r>
-        <w:rPr>
-          <w:rFonts w:ascii="Courier New" w:hAnsi="Courier New" w:cs="Courier New"/>
-          <w:spacing w:val="-10"/>
-          <w:lang w:val="en-US"/>
-        </w:rPr>
-        <w:t xml:space="preserve">, int </w:t>
-      </w:r>
-      <w:r>
-        <w:rPr>
-          <w:rFonts w:ascii="Courier New" w:hAnsi="Courier New" w:cs="Courier New"/>
-          <w:spacing w:val="-10"/>
-          <w:lang w:val="en-US"/>
-        </w:rPr>
-        <w:t>number</w:t>
-      </w:r>
-      <w:r>
-        <w:rPr>
-          <w:rFonts w:ascii="Courier New" w:hAnsi="Courier New" w:cs="Courier New"/>
-          <w:spacing w:val="-10"/>
-          <w:lang w:val="en-US"/>
-        </w:rPr>
-        <w:t>)</w:t>
+      <w:r>
+        <w:rPr>
+          <w:lang w:val="en-US"/>
+        </w:rPr>
+        <w:t xml:space="preserve"> </w:t>
       </w:r>
     </w:p>
     <w:p>
@@ -1651,111 +2104,52 @@
       </w:pPr>
       <w:r>
         <w:rPr>
-          <w:lang w:val="en-US"/>
-        </w:rPr>
-        <w:t xml:space="preserve">returns a </w:t>
-      </w:r>
-      <w:r>
-        <w:rPr>
-          <w:lang w:val="en-US"/>
-        </w:rPr>
-        <w:t xml:space="preserve">random </w:t>
-      </w:r>
-      <w:r>
-        <w:rPr>
-          <w:lang w:val="en-US"/>
-        </w:rPr>
-        <w:t xml:space="preserve">position of the </w:t>
-      </w:r>
-      <w:r>
-        <w:rPr>
-          <w:lang w:val="en-US"/>
-        </w:rPr>
-        <w:t xml:space="preserve">passed </w:t>
-      </w:r>
-      <w:r>
-        <w:rPr>
-          <w:lang w:val="en-US"/>
-        </w:rPr>
-        <w:t>number in the sorted array</w:t>
-      </w:r>
-      <w:r>
-        <w:rPr>
-          <w:lang w:val="en-US"/>
-        </w:rPr>
-        <w:t xml:space="preserve">. The function </w:t>
-      </w:r>
-      <w:r>
-        <w:rPr>
-          <w:lang w:val="en-US"/>
-        </w:rPr>
-        <w:t xml:space="preserve">returns −1 if </w:t>
-      </w:r>
-      <w:r>
-        <w:rPr>
-          <w:lang w:val="en-US"/>
-        </w:rPr>
-        <w:t xml:space="preserve">the </w:t>
-      </w:r>
-      <w:r>
-        <w:rPr>
-          <w:lang w:val="en-US"/>
-        </w:rPr>
-        <w:t>number</w:t>
-      </w:r>
-      <w:r>
-        <w:rPr>
-          <w:lang w:val="en-US"/>
-        </w:rPr>
-        <w:t xml:space="preserve"> is not present in </w:t>
-      </w:r>
-      <w:r>
-        <w:rPr>
-          <w:lang w:val="en-US"/>
-        </w:rPr>
-        <w:t>the array</w:t>
-      </w:r>
-      <w:r>
-        <w:rPr>
-          <w:lang w:val="en-US"/>
-        </w:rPr>
-        <w:t xml:space="preserve">. </w:t>
+          <w:i/>
+          <w:iCs/>
+          <w:lang w:val="en-US"/>
+        </w:rPr>
+        <w:t>Bonus</w:t>
+      </w:r>
+      <w:r>
+        <w:rPr>
+          <w:lang w:val="en-US"/>
+        </w:rPr>
+        <w:t xml:space="preserve">: Exploit the fact that the array is sorted to find an </w:t>
+      </w:r>
+      <w:r>
+        <w:rPr>
+          <w:i/>
+          <w:iCs/>
+          <w:lang w:val="en-US"/>
+        </w:rPr>
+        <w:t>efficient</w:t>
+      </w:r>
+      <w:r>
+        <w:rPr>
+          <w:lang w:val="en-US"/>
+        </w:rPr>
+        <w:t xml:space="preserve"> algorithm.</w:t>
       </w:r>
       <w:r>
         <w:rPr>
           <w:lang w:val="en-US"/>
         </w:rPr>
         <w:br/>
-      </w:r>
-      <w:r>
-        <w:rPr>
-          <w:lang w:val="en-US"/>
-        </w:rPr>
-        <w:t xml:space="preserve">The method assumes that the array is </w:t>
-      </w:r>
-      <w:r>
-        <w:rPr>
-          <w:lang w:val="en-US"/>
-        </w:rPr>
-        <w:t xml:space="preserve">already </w:t>
-      </w:r>
-      <w:r>
-        <w:rPr>
-          <w:lang w:val="en-US"/>
-        </w:rPr>
-        <w:t>sorted</w:t>
-      </w:r>
-      <w:r>
-        <w:rPr>
-          <w:lang w:val="en-US"/>
-        </w:rPr>
-        <w:t>.</w:t>
-      </w:r>
-      <w:r>
-        <w:rPr>
-          <w:lang w:val="en-US"/>
-        </w:rPr>
-        <w:t xml:space="preserve"> </w:t>
+        <w:t xml:space="preserve">(Hint: </w:t>
+      </w:r>
+      <w:r>
+        <w:rPr>
+          <w:rFonts w:ascii="Courier New" w:hAnsi="Courier New" w:cs="Courier New"/>
+          <w:spacing w:val="-10"/>
+          <w:lang w:val="en-US"/>
+        </w:rPr>
+        <w:t>Binary search algorithm</w:t>
+      </w:r>
+      <w:r>
+        <w:rPr>
+          <w:lang w:val="en-US"/>
+        </w:rPr>
+        <w:t>)</w:t>
       </w:r>
     </w:p>
     <w:p>
@@ -1773,54 +2167,217 @@
           <w:lang w:val="en-US"/>
         </w:rPr>
       </w:pPr>
-      <w:r>
-        <w:rPr>
+    </w:p>
+    <w:p>
+      <w:pPr>
+        <w:spacing w:after="160" w:line="259" w:lineRule="auto"/>
+        <w:ind w:left="360" w:hanging="360"/>
+        <w:rPr>
+          <w:rFonts w:cs="Segoe UI"/>
+          <w:lang w:val="en-US"/>
+        </w:rPr>
+      </w:pPr>
+      <w:r>
+        <w:rPr>
+          <w:lang w:val="en-US"/>
+        </w:rPr>
+        <w:t xml:space="preserve">For this assignment, we have designed </w:t>
+      </w:r>
+      <w:proofErr w:type="spellStart"/>
+      <w:r>
+        <w:rPr>
+          <w:lang w:val="en-US"/>
+        </w:rPr>
+        <w:t>UnitTests</w:t>
+      </w:r>
+      <w:proofErr w:type="spellEnd"/>
+      <w:r>
+        <w:rPr>
+          <w:lang w:val="en-US"/>
+        </w:rPr>
+        <w:t xml:space="preserve"> that your code should satisfy.</w:t>
+      </w:r>
+    </w:p>
+    <w:p>
+      <w:pPr>
+        <w:pStyle w:val="Heading2"/>
+        <w:rPr>
+          <w:rFonts w:ascii="Segoe UI" w:hAnsi="Segoe UI" w:cs="Segoe UI"/>
+          <w:lang w:val="en-US"/>
+        </w:rPr>
+      </w:pPr>
+      <w:r>
+        <w:rPr>
+          <w:rFonts w:ascii="Segoe UI" w:hAnsi="Segoe UI" w:cs="Segoe UI"/>
+          <w:lang w:val="en-US"/>
+        </w:rPr>
+        <w:t>Recursion</w:t>
+      </w:r>
+    </w:p>
+    <w:p>
+      <w:pPr>
+        <w:pStyle w:val="sourcecode"/>
+        <w:rPr>
+          <w:rFonts w:ascii="Arial" w:hAnsi="Arial"/>
+          <w:color w:val="787878"/>
+          <w:sz w:val="22"/>
+          <w:lang w:val="en-US"/>
+        </w:rPr>
+      </w:pPr>
+      <w:r>
+        <w:rPr>
+          <w:rFonts w:ascii="Arial" w:hAnsi="Arial"/>
+          <w:color w:val="787878"/>
+          <w:sz w:val="22"/>
+          <w:lang w:val="en-US"/>
+        </w:rPr>
+        <w:t>A palindrome is a phrase that reads the same forward and backward (examples: ‘racecar’,</w:t>
+      </w:r>
+      <w:r>
+        <w:rPr>
+          <w:rFonts w:ascii="Arial" w:hAnsi="Arial"/>
+          <w:color w:val="787878"/>
+          <w:sz w:val="22"/>
+          <w:lang w:val="en-US"/>
+        </w:rPr>
+        <w:t xml:space="preserve"> </w:t>
+      </w:r>
+      <w:r>
+        <w:rPr>
+          <w:rFonts w:ascii="Arial" w:hAnsi="Arial"/>
+          <w:color w:val="787878"/>
+          <w:sz w:val="22"/>
+          <w:lang w:val="en-US"/>
+        </w:rPr>
+        <w:t xml:space="preserve">radar’, ‘noon’, or ‘rats live on no evil star’). By extension we call every string a palindrome that reads the same from left to right and from right to left. </w:t>
+      </w:r>
+    </w:p>
+    <w:p>
+      <w:pPr>
+        <w:pStyle w:val="sourcecode"/>
+        <w:numPr>
+          <w:ilvl w:val="0"/>
+          <w:numId w:val="11"/>
+        </w:numPr>
+        <w:rPr>
+          <w:rFonts w:ascii="Arial" w:hAnsi="Arial"/>
+          <w:color w:val="787878"/>
+          <w:sz w:val="22"/>
+          <w:lang w:val="en-US"/>
+        </w:rPr>
+      </w:pPr>
+      <w:r>
+        <w:rPr>
+          <w:rFonts w:ascii="Arial" w:hAnsi="Arial"/>
+          <w:color w:val="787878"/>
+          <w:sz w:val="22"/>
+          <w:lang w:val="en-US"/>
+        </w:rPr>
+        <w:t xml:space="preserve">Develop a </w:t>
+      </w:r>
+      <w:r>
+        <w:rPr>
+          <w:rFonts w:ascii="Arial" w:hAnsi="Arial"/>
           <w:i/>
           <w:iCs/>
-          <w:lang w:val="en-US"/>
-        </w:rPr>
-        <w:t>Bonus</w:t>
-      </w:r>
-      <w:r>
-        <w:rPr>
-          <w:lang w:val="en-US"/>
-        </w:rPr>
-        <w:t xml:space="preserve">: Exploit the fact that the array is sorted to find an </w:t>
-      </w:r>
-      <w:r>
-        <w:rPr>
-          <w:i/>
-          <w:iCs/>
-          <w:lang w:val="en-US"/>
-        </w:rPr>
-        <w:t>efficient</w:t>
-      </w:r>
-      <w:r>
-        <w:rPr>
-          <w:lang w:val="en-US"/>
-        </w:rPr>
-        <w:t xml:space="preserve"> algorithm.</w:t>
-      </w:r>
-      <w:r>
-        <w:rPr>
-          <w:lang w:val="en-US"/>
-        </w:rPr>
-        <w:br/>
-        <w:t xml:space="preserve">(Hint: </w:t>
-      </w:r>
-      <w:r>
-        <w:rPr>
-          <w:rFonts w:ascii="Courier New" w:hAnsi="Courier New" w:cs="Courier New"/>
-          <w:spacing w:val="-10"/>
-          <w:lang w:val="en-US"/>
-        </w:rPr>
-        <w:t>Binary search algorithm</w:t>
-      </w:r>
-      <w:r>
-        <w:rPr>
-          <w:lang w:val="en-US"/>
-        </w:rPr>
-        <w:t>)</w:t>
+          <w:color w:val="787878"/>
+          <w:sz w:val="22"/>
+          <w:lang w:val="en-US"/>
+        </w:rPr>
+        <w:t>recursive</w:t>
+      </w:r>
+      <w:r>
+        <w:rPr>
+          <w:rFonts w:ascii="Arial" w:hAnsi="Arial"/>
+          <w:color w:val="787878"/>
+          <w:sz w:val="22"/>
+          <w:lang w:val="en-US"/>
+        </w:rPr>
+        <w:t xml:space="preserve"> algorithm that takes a string</w:t>
+      </w:r>
+      <w:r>
+        <w:rPr>
+          <w:rFonts w:ascii="Arial" w:hAnsi="Arial"/>
+          <w:color w:val="787878"/>
+          <w:sz w:val="22"/>
+          <w:lang w:val="en-US"/>
+        </w:rPr>
+        <w:t xml:space="preserve"> </w:t>
+      </w:r>
+      <w:r>
+        <w:rPr>
+          <w:rFonts w:ascii="Arial" w:hAnsi="Arial"/>
+          <w:color w:val="787878"/>
+          <w:sz w:val="22"/>
+          <w:lang w:val="en-US"/>
+        </w:rPr>
+        <w:t>as input</w:t>
+      </w:r>
+      <w:r>
+        <w:rPr>
+          <w:rFonts w:ascii="Arial" w:hAnsi="Arial"/>
+          <w:color w:val="787878"/>
+          <w:sz w:val="22"/>
+          <w:lang w:val="en-US"/>
+        </w:rPr>
+        <w:t xml:space="preserve"> and decides whether the string is a palindrome. Implement your algorithm in the </w:t>
+      </w:r>
+      <w:proofErr w:type="spellStart"/>
+      <w:r>
+        <w:rPr>
+          <w:rFonts w:cs="Courier New"/>
+          <w:color w:val="787878"/>
+          <w:spacing w:val="-10"/>
+          <w:sz w:val="22"/>
+          <w:lang w:val="en-US"/>
+        </w:rPr>
+        <w:t>PalindromeChecker</w:t>
+      </w:r>
+      <w:proofErr w:type="spellEnd"/>
+      <w:r>
+        <w:rPr>
+          <w:rFonts w:ascii="Arial" w:hAnsi="Arial"/>
+          <w:color w:val="787878"/>
+          <w:sz w:val="22"/>
+          <w:lang w:val="en-US"/>
+        </w:rPr>
+        <w:t xml:space="preserve"> class.</w:t>
+      </w:r>
+    </w:p>
+    <w:p>
+      <w:pPr>
+        <w:spacing w:after="160" w:line="259" w:lineRule="auto"/>
+        <w:ind w:left="360" w:hanging="360"/>
+        <w:rPr>
+          <w:rFonts w:cs="Segoe UI"/>
+          <w:lang w:val="en-US"/>
+        </w:rPr>
+      </w:pPr>
+      <w:r>
+        <w:rPr>
+          <w:lang w:val="en-US"/>
+        </w:rPr>
+        <w:t xml:space="preserve">For this assignment, we have designed </w:t>
+      </w:r>
+      <w:proofErr w:type="spellStart"/>
+      <w:r>
+        <w:rPr>
+          <w:lang w:val="en-US"/>
+        </w:rPr>
+        <w:t>UnitTests</w:t>
+      </w:r>
+      <w:proofErr w:type="spellEnd"/>
+      <w:r>
+        <w:rPr>
+          <w:lang w:val="en-US"/>
+        </w:rPr>
+        <w:t xml:space="preserve"> that your code should satisfy</w:t>
+      </w:r>
+      <w:r>
+        <w:rPr>
+          <w:lang w:val="en-US"/>
+        </w:rPr>
+        <w:t>.</w:t>
       </w:r>
     </w:p>
     <w:p>
@@ -1836,128 +2393,13 @@
           <w:rFonts w:ascii="Segoe UI" w:hAnsi="Segoe UI" w:cs="Segoe UI"/>
           <w:lang w:val="en-US"/>
         </w:rPr>
-        <w:t>Recursion</w:t>
-      </w:r>
-    </w:p>
-    <w:p>
-      <w:pPr>
-        <w:pStyle w:val="ListParagraph"/>
-        <w:numPr>
-          <w:ilvl w:val="0"/>
-          <w:numId w:val="3"/>
-        </w:numPr>
-        <w:spacing w:after="160" w:line="259" w:lineRule="auto"/>
-        <w:rPr>
-          <w:rFonts w:cs="Segoe UI"/>
-          <w:lang w:val="en-US"/>
-        </w:rPr>
-      </w:pPr>
-      <w:r>
-        <w:rPr>
-          <w:rFonts w:cs="Segoe UI"/>
-          <w:lang w:val="en-US"/>
-        </w:rPr>
-        <w:t>A palindrome is a phrase that reads the same forward and backward (examples: ‘racecar’, ‘radar’, ‘noon’, or ‘rats live on no evil star’). By extension we call every string a palindrome that reads the same from left to right and from right to left.</w:t>
-      </w:r>
-      <w:r>
-        <w:rPr>
-          <w:rFonts w:cs="Segoe UI"/>
-          <w:lang w:val="en-US"/>
-        </w:rPr>
-        <w:t xml:space="preserve"> </w:t>
-      </w:r>
-      <w:r>
-        <w:rPr>
-          <w:rFonts w:cs="Segoe UI"/>
-          <w:lang w:val="en-US"/>
-        </w:rPr>
-        <w:br/>
-      </w:r>
-      <w:r>
-        <w:rPr>
-          <w:rFonts w:cs="Segoe UI"/>
-          <w:lang w:val="en-US"/>
-        </w:rPr>
-        <w:t xml:space="preserve">Develop a </w:t>
-      </w:r>
-      <w:r>
-        <w:rPr>
-          <w:rFonts w:cs="Segoe UI"/>
-          <w:i/>
-          <w:iCs/>
-          <w:lang w:val="en-US"/>
-        </w:rPr>
-        <w:t>recursive</w:t>
-      </w:r>
-      <w:r>
-        <w:rPr>
-          <w:rFonts w:cs="Segoe UI"/>
-          <w:lang w:val="en-US"/>
-        </w:rPr>
-        <w:t xml:space="preserve"> algorithm that takes as input a string and decides whether the string is a palindrome. Implement your algorithm in the </w:t>
-      </w:r>
-      <w:r>
-        <w:rPr>
-          <w:rFonts w:ascii="Courier New" w:hAnsi="Courier New" w:cs="Courier New"/>
-          <w:spacing w:val="-10"/>
-          <w:lang w:val="en-US"/>
-        </w:rPr>
-        <w:t>PalindromeChecker</w:t>
-      </w:r>
-      <w:r>
-        <w:rPr>
-          <w:rFonts w:cs="Segoe UI"/>
-          <w:lang w:val="en-US"/>
-        </w:rPr>
-        <w:t xml:space="preserve"> class.</w:t>
-      </w:r>
-    </w:p>
-    <w:p>
-      <w:pPr>
-        <w:pStyle w:val="ListParagraph"/>
-        <w:numPr>
-          <w:ilvl w:val="1"/>
-          <w:numId w:val="3"/>
-        </w:numPr>
-        <w:spacing w:after="160" w:line="259" w:lineRule="auto"/>
-        <w:rPr>
-          <w:rFonts w:cs="Segoe UI"/>
-          <w:lang w:val="en-US"/>
-        </w:rPr>
-      </w:pPr>
-      <w:r>
-        <w:rPr>
-          <w:lang w:val="en-US"/>
-        </w:rPr>
-        <w:t>For this assignment, we have designed UnitTests that your code should satisfy</w:t>
-      </w:r>
-      <w:r>
-        <w:rPr>
-          <w:lang w:val="en-US"/>
-        </w:rPr>
-        <w:t>.</w:t>
-      </w:r>
-    </w:p>
-    <w:p>
-      <w:pPr>
-        <w:pStyle w:val="Heading2"/>
+        <w:t>Object Orientated Programming</w:t>
+      </w:r>
+      <w:r>
         <w:rPr>
           <w:rFonts w:ascii="Segoe UI" w:hAnsi="Segoe UI" w:cs="Segoe UI"/>
           <w:lang w:val="en-US"/>
         </w:rPr>
-      </w:pPr>
-      <w:r>
-        <w:rPr>
-          <w:rFonts w:ascii="Segoe UI" w:hAnsi="Segoe UI" w:cs="Segoe UI"/>
-          <w:lang w:val="en-US"/>
-        </w:rPr>
-        <w:t>Object Orientated Programming</w:t>
-      </w:r>
-      <w:r>
-        <w:rPr>
-          <w:rFonts w:ascii="Segoe UI" w:hAnsi="Segoe UI" w:cs="Segoe UI"/>
-          <w:lang w:val="en-US"/>
-        </w:rPr>
         <w:t xml:space="preserve"> (OOP)</w:t>
       </w:r>
     </w:p>
@@ -2007,7 +2449,35 @@
         <w:rPr>
           <w:lang w:val="en-US"/>
         </w:rPr>
-        <w:t>… the other part (2.) is defining and implementing the according UnitTests. If you like challenges or have already experience with UnitTests, start with defining and implementing them first. (Test-driven development)</w:t>
+        <w:t xml:space="preserve">… the other part (2.) is defining and implementing the according </w:t>
+      </w:r>
+      <w:proofErr w:type="spellStart"/>
+      <w:r>
+        <w:rPr>
+          <w:lang w:val="en-US"/>
+        </w:rPr>
+        <w:t>UnitTests</w:t>
+      </w:r>
+      <w:proofErr w:type="spellEnd"/>
+      <w:r>
+        <w:rPr>
+          <w:lang w:val="en-US"/>
+        </w:rPr>
+        <w:t xml:space="preserve">. If you like challenges or have already experience with </w:t>
+      </w:r>
+      <w:proofErr w:type="spellStart"/>
+      <w:r>
+        <w:rPr>
+          <w:lang w:val="en-US"/>
+        </w:rPr>
+        <w:t>UnitTests</w:t>
+      </w:r>
+      <w:proofErr w:type="spellEnd"/>
+      <w:r>
+        <w:rPr>
+          <w:lang w:val="en-US"/>
+        </w:rPr>
+        <w:t>, start with defining and implementing them first. (Test-driven development)</w:t>
       </w:r>
       <w:r>
         <w:rPr>
@@ -2045,7 +2515,21 @@
         <w:rPr>
           <w:lang w:val="en-US"/>
         </w:rPr>
-        <w:t xml:space="preserve"> modeling simple everyday’s tasks, such as “</w:t>
+        <w:t xml:space="preserve"> modeling simple </w:t>
+      </w:r>
+      <w:proofErr w:type="spellStart"/>
+      <w:r>
+        <w:rPr>
+          <w:lang w:val="en-US"/>
+        </w:rPr>
+        <w:t>everyday’s</w:t>
+      </w:r>
+      <w:proofErr w:type="spellEnd"/>
+      <w:r>
+        <w:rPr>
+          <w:lang w:val="en-US"/>
+        </w:rPr>
+        <w:t xml:space="preserve"> tasks, such as “</w:t>
       </w:r>
       <w:r>
         <w:rPr>
@@ -2114,6 +2598,7 @@
         </w:rPr>
         <w:t xml:space="preserve"> interfaces </w:t>
       </w:r>
+      <w:proofErr w:type="spellStart"/>
       <w:r>
         <w:rPr>
           <w:rFonts w:ascii="Courier New" w:hAnsi="Courier New" w:cs="Courier New"/>
@@ -2130,12 +2615,14 @@
         </w:rPr>
         <w:t>riority</w:t>
       </w:r>
+      <w:proofErr w:type="spellEnd"/>
       <w:r>
         <w:rPr>
           <w:lang w:val="en-US"/>
         </w:rPr>
         <w:t xml:space="preserve">, </w:t>
       </w:r>
+      <w:proofErr w:type="spellStart"/>
       <w:r>
         <w:rPr>
           <w:rFonts w:ascii="Courier New" w:hAnsi="Courier New" w:cs="Courier New"/>
@@ -2152,6 +2639,7 @@
         </w:rPr>
         <w:t>omplexity</w:t>
       </w:r>
+      <w:proofErr w:type="spellEnd"/>
       <w:r>
         <w:rPr>
           <w:lang w:val="en-US"/>
@@ -2170,6 +2658,7 @@
         </w:rPr>
         <w:t xml:space="preserve"> </w:t>
       </w:r>
+      <w:proofErr w:type="spellStart"/>
       <w:r>
         <w:rPr>
           <w:rFonts w:ascii="Courier New" w:hAnsi="Courier New" w:cs="Courier New"/>
@@ -2186,6 +2675,7 @@
         </w:rPr>
         <w:t>omparable</w:t>
       </w:r>
+      <w:proofErr w:type="spellEnd"/>
       <w:r>
         <w:rPr>
           <w:rFonts w:ascii="Courier New" w:hAnsi="Courier New" w:cs="Courier New"/>
@@ -2296,6 +2786,7 @@
         <w:rPr>
           <w:lang w:val="en-US"/>
         </w:rPr>
+        <w:lastRenderedPageBreak/>
         <w:t xml:space="preserve">The constructor sets up a </w:t>
       </w:r>
       <w:r>
@@ -2403,9 +2894,9 @@
         <w:rPr>
           <w:lang w:val="en-US"/>
         </w:rPr>
-        <w:lastRenderedPageBreak/>
         <w:t xml:space="preserve">The class should implement all the abstract methods defined in interfaces </w:t>
       </w:r>
+      <w:proofErr w:type="spellStart"/>
       <w:r>
         <w:rPr>
           <w:rFonts w:ascii="Courier New" w:hAnsi="Courier New" w:cs="Courier New"/>
@@ -2422,12 +2913,14 @@
         </w:rPr>
         <w:t>riority</w:t>
       </w:r>
+      <w:proofErr w:type="spellEnd"/>
       <w:r>
         <w:rPr>
           <w:lang w:val="en-US"/>
         </w:rPr>
         <w:t xml:space="preserve"> and </w:t>
       </w:r>
+      <w:proofErr w:type="spellStart"/>
       <w:r>
         <w:rPr>
           <w:rFonts w:ascii="Courier New" w:hAnsi="Courier New" w:cs="Courier New"/>
@@ -2444,6 +2937,7 @@
         </w:rPr>
         <w:t>omplexity</w:t>
       </w:r>
+      <w:proofErr w:type="spellEnd"/>
     </w:p>
     <w:p>
       <w:pPr>
@@ -2463,6 +2957,8 @@
         </w:rPr>
         <w:t xml:space="preserve">Implement the </w:t>
       </w:r>
+      <w:proofErr w:type="spellStart"/>
+      <w:proofErr w:type="gramStart"/>
       <w:r>
         <w:rPr>
           <w:rFonts w:ascii="Courier New" w:hAnsi="Courier New" w:cs="Courier New"/>
@@ -2477,7 +2973,25 @@
           <w:spacing w:val="-10"/>
           <w:lang w:val="en-US"/>
         </w:rPr>
-        <w:t>ompareTo()</w:t>
+        <w:t>ompareTo</w:t>
+      </w:r>
+      <w:proofErr w:type="spellEnd"/>
+      <w:r>
+        <w:rPr>
+          <w:rFonts w:ascii="Courier New" w:hAnsi="Courier New" w:cs="Courier New"/>
+          <w:spacing w:val="-10"/>
+          <w:lang w:val="en-US"/>
+        </w:rPr>
+        <w:t>(</w:t>
+      </w:r>
+      <w:proofErr w:type="gramEnd"/>
+      <w:r>
+        <w:rPr>
+          <w:rFonts w:ascii="Courier New" w:hAnsi="Courier New" w:cs="Courier New"/>
+          <w:spacing w:val="-10"/>
+          <w:lang w:val="en-US"/>
+        </w:rPr>
+        <w:t>)</w:t>
       </w:r>
       <w:r>
         <w:rPr>
@@ -2531,6 +3045,7 @@
         </w:rPr>
         <w:t xml:space="preserve">Define the interface </w:t>
       </w:r>
+      <w:proofErr w:type="spellStart"/>
       <w:r>
         <w:rPr>
           <w:rFonts w:ascii="Courier New" w:hAnsi="Courier New" w:cs="Courier New"/>
@@ -2547,11 +3062,26 @@
         </w:rPr>
         <w:t>riority</w:t>
       </w:r>
-      <w:r>
-        <w:rPr>
-          <w:lang w:val="en-US"/>
-        </w:rPr>
-        <w:t xml:space="preserve">, that defines </w:t>
+      <w:proofErr w:type="spellEnd"/>
+      <w:r>
+        <w:rPr>
+          <w:lang w:val="en-US"/>
+        </w:rPr>
+        <w:t xml:space="preserve">, that </w:t>
+      </w:r>
+      <w:proofErr w:type="gramStart"/>
+      <w:r>
+        <w:rPr>
+          <w:lang w:val="en-US"/>
+        </w:rPr>
+        <w:t>defines</w:t>
+      </w:r>
+      <w:proofErr w:type="gramEnd"/>
+      <w:r>
+        <w:rPr>
+          <w:lang w:val="en-US"/>
+        </w:rPr>
+        <w:t xml:space="preserve"> </w:t>
       </w:r>
     </w:p>
     <w:p>
@@ -2633,6 +3163,8 @@
         </w:rPr>
         <w:t xml:space="preserve">abstract methods </w:t>
       </w:r>
+      <w:proofErr w:type="spellStart"/>
+      <w:proofErr w:type="gramStart"/>
       <w:r>
         <w:rPr>
           <w:rFonts w:ascii="Courier New" w:hAnsi="Courier New" w:cs="Courier New"/>
@@ -2647,7 +3179,25 @@
           <w:spacing w:val="-10"/>
           <w:lang w:val="en-US"/>
         </w:rPr>
-        <w:t>etPriority()</w:t>
+        <w:t>etPriority</w:t>
+      </w:r>
+      <w:proofErr w:type="spellEnd"/>
+      <w:r>
+        <w:rPr>
+          <w:rFonts w:ascii="Courier New" w:hAnsi="Courier New" w:cs="Courier New"/>
+          <w:spacing w:val="-10"/>
+          <w:lang w:val="en-US"/>
+        </w:rPr>
+        <w:t>(</w:t>
+      </w:r>
+      <w:proofErr w:type="gramEnd"/>
+      <w:r>
+        <w:rPr>
+          <w:rFonts w:ascii="Courier New" w:hAnsi="Courier New" w:cs="Courier New"/>
+          <w:spacing w:val="-10"/>
+          <w:lang w:val="en-US"/>
+        </w:rPr>
+        <w:t>)</w:t>
       </w:r>
       <w:r>
         <w:rPr>
@@ -2655,6 +3205,7 @@
         </w:rPr>
         <w:t xml:space="preserve"> that sets the object's priority level, and </w:t>
       </w:r>
+      <w:proofErr w:type="spellStart"/>
       <w:r>
         <w:rPr>
           <w:rFonts w:ascii="Courier New" w:hAnsi="Courier New" w:cs="Courier New"/>
@@ -2669,7 +3220,16 @@
           <w:spacing w:val="-10"/>
           <w:lang w:val="en-US"/>
         </w:rPr>
-        <w:t>etPriority()</w:t>
+        <w:t>etPriority</w:t>
+      </w:r>
+      <w:proofErr w:type="spellEnd"/>
+      <w:r>
+        <w:rPr>
+          <w:rFonts w:ascii="Courier New" w:hAnsi="Courier New" w:cs="Courier New"/>
+          <w:spacing w:val="-10"/>
+          <w:lang w:val="en-US"/>
+        </w:rPr>
+        <w:t>()</w:t>
       </w:r>
       <w:r>
         <w:rPr>
@@ -2696,6 +3256,7 @@
         </w:rPr>
         <w:t xml:space="preserve">Define the interface </w:t>
       </w:r>
+      <w:proofErr w:type="spellStart"/>
       <w:r>
         <w:rPr>
           <w:rFonts w:ascii="Courier New" w:hAnsi="Courier New" w:cs="Courier New"/>
@@ -2712,12 +3273,15 @@
         </w:rPr>
         <w:t>omplexity</w:t>
       </w:r>
+      <w:proofErr w:type="spellEnd"/>
       <w:r>
         <w:rPr>
           <w:lang w:val="en-US"/>
         </w:rPr>
         <w:t xml:space="preserve"> that defines the abstract methods </w:t>
       </w:r>
+      <w:proofErr w:type="spellStart"/>
+      <w:proofErr w:type="gramStart"/>
       <w:r>
         <w:rPr>
           <w:rFonts w:ascii="Courier New" w:hAnsi="Courier New" w:cs="Courier New"/>
@@ -2740,7 +3304,25 @@
           <w:spacing w:val="-10"/>
           <w:lang w:val="en-US"/>
         </w:rPr>
-        <w:t>y()</w:t>
+        <w:t>y</w:t>
+      </w:r>
+      <w:proofErr w:type="spellEnd"/>
+      <w:r>
+        <w:rPr>
+          <w:rFonts w:ascii="Courier New" w:hAnsi="Courier New" w:cs="Courier New"/>
+          <w:spacing w:val="-10"/>
+          <w:lang w:val="en-US"/>
+        </w:rPr>
+        <w:t>(</w:t>
+      </w:r>
+      <w:proofErr w:type="gramEnd"/>
+      <w:r>
+        <w:rPr>
+          <w:rFonts w:ascii="Courier New" w:hAnsi="Courier New" w:cs="Courier New"/>
+          <w:spacing w:val="-10"/>
+          <w:lang w:val="en-US"/>
+        </w:rPr>
+        <w:t>)</w:t>
       </w:r>
       <w:r>
         <w:rPr>
@@ -2748,6 +3330,7 @@
         </w:rPr>
         <w:t xml:space="preserve"> that sets the object's complexity level and </w:t>
       </w:r>
+      <w:proofErr w:type="spellStart"/>
       <w:r>
         <w:rPr>
           <w:rFonts w:ascii="Courier New" w:hAnsi="Courier New" w:cs="Courier New"/>
@@ -2764,6 +3347,7 @@
         </w:rPr>
         <w:t>etComplexity</w:t>
       </w:r>
+      <w:proofErr w:type="spellEnd"/>
       <w:r>
         <w:rPr>
           <w:rFonts w:ascii="Courier New" w:hAnsi="Courier New" w:cs="Courier New"/>
@@ -2797,6 +3381,7 @@
         </w:rPr>
         <w:t xml:space="preserve">Finally, define a class </w:t>
       </w:r>
+      <w:proofErr w:type="spellStart"/>
       <w:r>
         <w:rPr>
           <w:rFonts w:ascii="Courier New" w:hAnsi="Courier New" w:cs="Courier New"/>
@@ -2805,12 +3390,14 @@
         </w:rPr>
         <w:t>TaskDriver</w:t>
       </w:r>
+      <w:proofErr w:type="spellEnd"/>
       <w:r>
         <w:rPr>
           <w:lang w:val="en-US"/>
         </w:rPr>
         <w:t xml:space="preserve"> with a main method that creates three instances of </w:t>
       </w:r>
+      <w:proofErr w:type="gramStart"/>
       <w:r>
         <w:rPr>
           <w:rFonts w:ascii="Courier New" w:hAnsi="Courier New" w:cs="Courier New"/>
@@ -2819,6 +3406,7 @@
         </w:rPr>
         <w:t>Task</w:t>
       </w:r>
+      <w:proofErr w:type="gramEnd"/>
     </w:p>
     <w:p>
       <w:pPr>
@@ -2836,7 +3424,13 @@
         <w:rPr>
           <w:lang w:val="en-US"/>
         </w:rPr>
-        <w:t>prints out as shown in the output window below</w:t>
+        <w:t xml:space="preserve">prints out as shown in the output window </w:t>
+      </w:r>
+      <w:r>
+        <w:rPr>
+          <w:lang w:val="en-US"/>
+        </w:rPr>
+        <w:t>below.</w:t>
       </w:r>
       <w:r>
         <w:rPr>
@@ -3005,7 +3599,25 @@
           <w:spacing w:val="-10"/>
           <w:lang w:val="en-US"/>
         </w:rPr>
-        <w:t>Homework priority: 10 complexity: 8</w:t>
+        <w:t xml:space="preserve">Homework priority: 10 </w:t>
+      </w:r>
+      <w:proofErr w:type="gramStart"/>
+      <w:r>
+        <w:rPr>
+          <w:rFonts w:ascii="Courier New" w:hAnsi="Courier New" w:cs="Courier New"/>
+          <w:spacing w:val="-10"/>
+          <w:lang w:val="en-US"/>
+        </w:rPr>
+        <w:t>complexity</w:t>
+      </w:r>
+      <w:proofErr w:type="gramEnd"/>
+      <w:r>
+        <w:rPr>
+          <w:rFonts w:ascii="Courier New" w:hAnsi="Courier New" w:cs="Courier New"/>
+          <w:spacing w:val="-10"/>
+          <w:lang w:val="en-US"/>
+        </w:rPr>
+        <w:t>: 8</w:t>
       </w:r>
     </w:p>
     <w:p>
@@ -3093,7 +3705,25 @@
           <w:spacing w:val="-10"/>
           <w:lang w:val="en-US"/>
         </w:rPr>
-        <w:t>priority: 5 complexity: 5</w:t>
+        <w:t xml:space="preserve">priority: 5 </w:t>
+      </w:r>
+      <w:proofErr w:type="gramStart"/>
+      <w:r>
+        <w:rPr>
+          <w:rFonts w:ascii="Courier New" w:hAnsi="Courier New" w:cs="Courier New"/>
+          <w:spacing w:val="-10"/>
+          <w:lang w:val="en-US"/>
+        </w:rPr>
+        <w:t>complexity</w:t>
+      </w:r>
+      <w:proofErr w:type="gramEnd"/>
+      <w:r>
+        <w:rPr>
+          <w:rFonts w:ascii="Courier New" w:hAnsi="Courier New" w:cs="Courier New"/>
+          <w:spacing w:val="-10"/>
+          <w:lang w:val="en-US"/>
+        </w:rPr>
+        <w:t>: 5</w:t>
       </w:r>
     </w:p>
     <w:p>
@@ -3141,8 +3771,18 @@
           <w:spacing w:val="-10"/>
           <w:lang w:val="en-US"/>
         </w:rPr>
-        <w:t>Homework is one of the most important tasks</w:t>
-      </w:r>
+        <w:t xml:space="preserve">Homework is one of the most important </w:t>
+      </w:r>
+      <w:proofErr w:type="gramStart"/>
+      <w:r>
+        <w:rPr>
+          <w:rFonts w:ascii="Courier New" w:hAnsi="Courier New" w:cs="Courier New"/>
+          <w:spacing w:val="-10"/>
+          <w:lang w:val="en-US"/>
+        </w:rPr>
+        <w:t>tasks</w:t>
+      </w:r>
+      <w:proofErr w:type="gramEnd"/>
     </w:p>
     <w:p>
       <w:pPr>
@@ -3166,7 +3806,21 @@
         <w:rPr>
           <w:lang w:val="en-US"/>
         </w:rPr>
-        <w:t xml:space="preserve">Create UnitTests </w:t>
+        <w:t xml:space="preserve">Create </w:t>
+      </w:r>
+      <w:proofErr w:type="spellStart"/>
+      <w:r>
+        <w:rPr>
+          <w:lang w:val="en-US"/>
+        </w:rPr>
+        <w:t>UnitTests</w:t>
+      </w:r>
+      <w:proofErr w:type="spellEnd"/>
+      <w:r>
+        <w:rPr>
+          <w:lang w:val="en-US"/>
+        </w:rPr>
+        <w:t xml:space="preserve"> </w:t>
       </w:r>
       <w:r>
         <w:rPr>
@@ -3174,13 +3828,23 @@
         </w:rPr>
         <w:t xml:space="preserve">in the </w:t>
       </w:r>
+      <w:proofErr w:type="spellStart"/>
       <w:r>
         <w:rPr>
           <w:i/>
           <w:iCs/>
           <w:lang w:val="en-US"/>
         </w:rPr>
-        <w:t xml:space="preserve">coolOrange_CandidateChallengeTest </w:t>
+        <w:t>coolOrange_CandidateChallengeTest</w:t>
+      </w:r>
+      <w:proofErr w:type="spellEnd"/>
+      <w:r>
+        <w:rPr>
+          <w:i/>
+          <w:iCs/>
+          <w:lang w:val="en-US"/>
+        </w:rPr>
+        <w:t xml:space="preserve"> </w:t>
       </w:r>
       <w:r>
         <w:rPr>
@@ -3255,6 +3919,7 @@
         <w:t xml:space="preserve">Use </w:t>
       </w:r>
       <w:hyperlink r:id="rId9" w:history="1">
+        <w:proofErr w:type="spellStart"/>
         <w:r>
           <w:rPr>
             <w:rStyle w:val="Hyperlink"/>
@@ -3262,6 +3927,7 @@
           </w:rPr>
           <w:t>NUnit</w:t>
         </w:r>
+        <w:proofErr w:type="spellEnd"/>
       </w:hyperlink>
       <w:r>
         <w:rPr>
@@ -3305,6 +3971,7 @@
         </w:rPr>
         <w:t xml:space="preserve"> </w:t>
       </w:r>
+      <w:proofErr w:type="spellStart"/>
       <w:r>
         <w:rPr>
           <w:rFonts w:ascii="Courier New" w:hAnsi="Courier New" w:cs="Courier New"/>
@@ -3313,6 +3980,7 @@
         </w:rPr>
         <w:t>TaskTests</w:t>
       </w:r>
+      <w:proofErr w:type="spellEnd"/>
       <w:r>
         <w:rPr>
           <w:rFonts w:ascii="Courier New" w:hAnsi="Courier New" w:cs="Courier New"/>
@@ -3337,7 +4005,21 @@
         <w:rPr>
           <w:lang w:val="en-US"/>
         </w:rPr>
-        <w:t>Define and implement according tests for the</w:t>
+        <w:t xml:space="preserve">Define and implement </w:t>
+      </w:r>
+      <w:proofErr w:type="gramStart"/>
+      <w:r>
+        <w:rPr>
+          <w:lang w:val="en-US"/>
+        </w:rPr>
+        <w:t>according</w:t>
+      </w:r>
+      <w:proofErr w:type="gramEnd"/>
+      <w:r>
+        <w:rPr>
+          <w:lang w:val="en-US"/>
+        </w:rPr>
+        <w:t xml:space="preserve"> tests for the</w:t>
       </w:r>
       <w:r>
         <w:rPr>
@@ -3413,7 +4095,14 @@
         <w:rPr>
           <w:lang w:val="en-US"/>
         </w:rPr>
-        <w:t>you can check the UnitTest</w:t>
+        <w:t xml:space="preserve">you can check the </w:t>
+      </w:r>
+      <w:proofErr w:type="spellStart"/>
+      <w:r>
+        <w:rPr>
+          <w:lang w:val="en-US"/>
+        </w:rPr>
+        <w:t>UnitTest</w:t>
       </w:r>
       <w:r>
         <w:rPr>
@@ -3421,19 +4110,30 @@
         </w:rPr>
         <w:t>s</w:t>
       </w:r>
+      <w:proofErr w:type="spellEnd"/>
       <w:r>
         <w:rPr>
           <w:lang w:val="en-US"/>
         </w:rPr>
         <w:t xml:space="preserve"> from the </w:t>
       </w:r>
-      <w:r>
-        <w:rPr>
-          <w:rFonts w:ascii="Courier New" w:hAnsi="Courier New" w:cs="Courier New"/>
-          <w:spacing w:val="-10"/>
-          <w:lang w:val="en-US"/>
-        </w:rPr>
-        <w:t xml:space="preserve">PalindromeCheckerTests </w:t>
+      <w:proofErr w:type="spellStart"/>
+      <w:r>
+        <w:rPr>
+          <w:rFonts w:ascii="Courier New" w:hAnsi="Courier New" w:cs="Courier New"/>
+          <w:spacing w:val="-10"/>
+          <w:lang w:val="en-US"/>
+        </w:rPr>
+        <w:t>PalindromeCheckerTests</w:t>
+      </w:r>
+      <w:proofErr w:type="spellEnd"/>
+      <w:r>
+        <w:rPr>
+          <w:rFonts w:ascii="Courier New" w:hAnsi="Courier New" w:cs="Courier New"/>
+          <w:spacing w:val="-10"/>
+          <w:lang w:val="en-US"/>
+        </w:rPr>
+        <w:t xml:space="preserve"> </w:t>
       </w:r>
       <w:r>
         <w:rPr>
@@ -3456,7 +4156,7 @@
 </file>
 
 <file path=word/endnotes.xml><?xml version="1.0" encoding="utf-8"?>
-<w:endnotes xmlns:wpc="http://schemas.microsoft.com/office/word/2010/wordprocessingCanvas" xmlns:cx="http://schemas.microsoft.com/office/drawing/2014/chartex" xmlns:cx1="http://schemas.microsoft.com/office/drawing/2015/9/8/chartex" xmlns:cx2="http://schemas.microsoft.com/office/drawing/2015/10/21/chartex" xmlns:cx3="http://schemas.microsoft.com/office/drawing/2016/5/9/chartex" xmlns:cx4="http://schemas.microsoft.com/office/drawing/2016/5/10/chartex" xmlns:cx5="http://schemas.microsoft.com/office/drawing/2016/5/11/chartex" xmlns:cx6="http://schemas.microsoft.com/office/drawing/2016/5/12/chartex" xmlns:cx7="http://schemas.microsoft.com/office/drawing/2016/5/13/chartex" xmlns:cx8="http://schemas.microsoft.com/office/drawing/2016/5/14/chartex" xmlns:mc="http://schemas.openxmlformats.org/markup-compatibility/2006" xmlns:aink="http://schemas.microsoft.com/office/drawing/2016/ink" xmlns:am3d="http://schemas.microsoft.com/office/drawing/2017/model3d" xmlns:o="urn:schemas-microsoft-com:office:office" xmlns:r="http://schemas.openxmlformats.org/officeDocument/2006/relationships" xmlns:m="http://schemas.openxmlformats.org/officeDocument/2006/math" xmlns:v="urn:schemas-microsoft-com:vml" xmlns:wp14="http://schemas.microsoft.com/office/word/2010/wordprocessingDrawing" xmlns:wp="http://schemas.openxmlformats.org/drawingml/2006/wordprocessingDrawing" xmlns:w10="urn:schemas-microsoft-com:office:word" xmlns:w="http://schemas.openxmlformats.org/wordprocessingml/2006/main" xmlns:w14="http://schemas.microsoft.com/office/word/2010/wordml" xmlns:w15="http://schemas.microsoft.com/office/word/2012/wordml" xmlns:w16cex="http://schemas.microsoft.com/office/word/2018/wordml/cex" xmlns:w16cid="http://schemas.microsoft.com/office/word/2016/wordml/cid" xmlns:w16="http://schemas.microsoft.com/office/word/2018/wordml" xmlns:w16se="http://schemas.microsoft.com/office/word/2015/wordml/symex" xmlns:wpg="http://schemas.microsoft.com/office/word/2010/wordprocessingGroup" xmlns:wpi="http://schemas.microsoft.com/office/word/2010/wordprocessingInk" xmlns:wne="http://schemas.microsoft.com/office/word/2006/wordml" xmlns:wps="http://schemas.microsoft.com/office/word/2010/wordprocessingShape" mc:Ignorable="w14 w15 w16se w16cid w16 w16cex wp14">
+<w:endnotes xmlns:wpc="http://schemas.microsoft.com/office/word/2010/wordprocessingCanvas" xmlns:cx="http://schemas.microsoft.com/office/drawing/2014/chartex" xmlns:cx1="http://schemas.microsoft.com/office/drawing/2015/9/8/chartex" xmlns:cx2="http://schemas.microsoft.com/office/drawing/2015/10/21/chartex" xmlns:cx3="http://schemas.microsoft.com/office/drawing/2016/5/9/chartex" xmlns:cx4="http://schemas.microsoft.com/office/drawing/2016/5/10/chartex" xmlns:cx5="http://schemas.microsoft.com/office/drawing/2016/5/11/chartex" xmlns:cx6="http://schemas.microsoft.com/office/drawing/2016/5/12/chartex" xmlns:cx7="http://schemas.microsoft.com/office/drawing/2016/5/13/chartex" xmlns:cx8="http://schemas.microsoft.com/office/drawing/2016/5/14/chartex" xmlns:mc="http://schemas.openxmlformats.org/markup-compatibility/2006" xmlns:aink="http://schemas.microsoft.com/office/drawing/2016/ink" xmlns:am3d="http://schemas.microsoft.com/office/drawing/2017/model3d" xmlns:o="urn:schemas-microsoft-com:office:office" xmlns:oel="http://schemas.microsoft.com/office/2019/extlst" xmlns:r="http://schemas.openxmlformats.org/officeDocument/2006/relationships" xmlns:m="http://schemas.openxmlformats.org/officeDocument/2006/math" xmlns:v="urn:schemas-microsoft-com:vml" xmlns:wp14="http://schemas.microsoft.com/office/word/2010/wordprocessingDrawing" xmlns:wp="http://schemas.openxmlformats.org/drawingml/2006/wordprocessingDrawing" xmlns:w10="urn:schemas-microsoft-com:office:word" xmlns:w="http://schemas.openxmlformats.org/wordprocessingml/2006/main" xmlns:w14="http://schemas.microsoft.com/office/word/2010/wordml" xmlns:w15="http://schemas.microsoft.com/office/word/2012/wordml" xmlns:w16cex="http://schemas.microsoft.com/office/word/2018/wordml/cex" xmlns:w16cid="http://schemas.microsoft.com/office/word/2016/wordml/cid" xmlns:w16="http://schemas.microsoft.com/office/word/2018/wordml" xmlns:w16sdtdh="http://schemas.microsoft.com/office/word/2020/wordml/sdtdatahash" xmlns:w16se="http://schemas.microsoft.com/office/word/2015/wordml/symex" xmlns:wpg="http://schemas.microsoft.com/office/word/2010/wordprocessingGroup" xmlns:wpi="http://schemas.microsoft.com/office/word/2010/wordprocessingInk" xmlns:wne="http://schemas.microsoft.com/office/word/2006/wordml" xmlns:wps="http://schemas.microsoft.com/office/word/2010/wordprocessingShape" mc:Ignorable="w14 w15 w16se w16cid w16 w16cex w16sdtdh wp14">
   <w:endnote w:type="separator" w:id="-1">
     <w:p>
       <w:r>
@@ -3475,7 +4175,7 @@
 </file>
 
 <file path=word/footer1.xml><?xml version="1.0" encoding="utf-8"?>
-<w:ftr xmlns:wpc="http://schemas.microsoft.com/office/word/2010/wordprocessingCanvas" xmlns:cx="http://schemas.microsoft.com/office/drawing/2014/chartex" xmlns:cx1="http://schemas.microsoft.com/office/drawing/2015/9/8/chartex" xmlns:cx2="http://schemas.microsoft.com/office/drawing/2015/10/21/chartex" xmlns:cx3="http://schemas.microsoft.com/office/drawing/2016/5/9/chartex" xmlns:cx4="http://schemas.microsoft.com/office/drawing/2016/5/10/chartex" xmlns:cx5="http://schemas.microsoft.com/office/drawing/2016/5/11/chartex" xmlns:cx6="http://schemas.microsoft.com/office/drawing/2016/5/12/chartex" xmlns:cx7="http://schemas.microsoft.com/office/drawing/2016/5/13/chartex" xmlns:cx8="http://schemas.microsoft.com/office/drawing/2016/5/14/chartex" xmlns:mc="http://schemas.openxmlformats.org/markup-compatibility/2006" xmlns:aink="http://schemas.microsoft.com/office/drawing/2016/ink" xmlns:am3d="http://schemas.microsoft.com/office/drawing/2017/model3d" xmlns:o="urn:schemas-microsoft-com:office:office" xmlns:r="http://schemas.openxmlformats.org/officeDocument/2006/relationships" xmlns:m="http://schemas.openxmlformats.org/officeDocument/2006/math" xmlns:v="urn:schemas-microsoft-com:vml" xmlns:wp14="http://schemas.microsoft.com/office/word/2010/wordprocessingDrawing" xmlns:wp="http://schemas.openxmlformats.org/drawingml/2006/wordprocessingDrawing" xmlns:w10="urn:schemas-microsoft-com:office:word" xmlns:w="http://schemas.openxmlformats.org/wordprocessingml/2006/main" xmlns:w14="http://schemas.microsoft.com/office/word/2010/wordml" xmlns:w15="http://schemas.microsoft.com/office/word/2012/wordml" xmlns:w16cex="http://schemas.microsoft.com/office/word/2018/wordml/cex" xmlns:w16cid="http://schemas.microsoft.com/office/word/2016/wordml/cid" xmlns:w16="http://schemas.microsoft.com/office/word/2018/wordml" xmlns:w16se="http://schemas.microsoft.com/office/word/2015/wordml/symex" xmlns:wpg="http://schemas.microsoft.com/office/word/2010/wordprocessingGroup" xmlns:wpi="http://schemas.microsoft.com/office/word/2010/wordprocessingInk" xmlns:wne="http://schemas.microsoft.com/office/word/2006/wordml" xmlns:wps="http://schemas.microsoft.com/office/word/2010/wordprocessingShape" mc:Ignorable="w14 w15 w16se w16cid w16 w16cex wp14">
+<w:ftr xmlns:wpc="http://schemas.microsoft.com/office/word/2010/wordprocessingCanvas" xmlns:cx="http://schemas.microsoft.com/office/drawing/2014/chartex" xmlns:cx1="http://schemas.microsoft.com/office/drawing/2015/9/8/chartex" xmlns:cx2="http://schemas.microsoft.com/office/drawing/2015/10/21/chartex" xmlns:cx3="http://schemas.microsoft.com/office/drawing/2016/5/9/chartex" xmlns:cx4="http://schemas.microsoft.com/office/drawing/2016/5/10/chartex" xmlns:cx5="http://schemas.microsoft.com/office/drawing/2016/5/11/chartex" xmlns:cx6="http://schemas.microsoft.com/office/drawing/2016/5/12/chartex" xmlns:cx7="http://schemas.microsoft.com/office/drawing/2016/5/13/chartex" xmlns:cx8="http://schemas.microsoft.com/office/drawing/2016/5/14/chartex" xmlns:mc="http://schemas.openxmlformats.org/markup-compatibility/2006" xmlns:aink="http://schemas.microsoft.com/office/drawing/2016/ink" xmlns:am3d="http://schemas.microsoft.com/office/drawing/2017/model3d" xmlns:o="urn:schemas-microsoft-com:office:office" xmlns:oel="http://schemas.microsoft.com/office/2019/extlst" xmlns:r="http://schemas.openxmlformats.org/officeDocument/2006/relationships" xmlns:m="http://schemas.openxmlformats.org/officeDocument/2006/math" xmlns:v="urn:schemas-microsoft-com:vml" xmlns:wp14="http://schemas.microsoft.com/office/word/2010/wordprocessingDrawing" xmlns:wp="http://schemas.openxmlformats.org/drawingml/2006/wordprocessingDrawing" xmlns:w10="urn:schemas-microsoft-com:office:word" xmlns:w="http://schemas.openxmlformats.org/wordprocessingml/2006/main" xmlns:w14="http://schemas.microsoft.com/office/word/2010/wordml" xmlns:w15="http://schemas.microsoft.com/office/word/2012/wordml" xmlns:w16cex="http://schemas.microsoft.com/office/word/2018/wordml/cex" xmlns:w16cid="http://schemas.microsoft.com/office/word/2016/wordml/cid" xmlns:w16="http://schemas.microsoft.com/office/word/2018/wordml" xmlns:w16sdtdh="http://schemas.microsoft.com/office/word/2020/wordml/sdtdatahash" xmlns:w16se="http://schemas.microsoft.com/office/word/2015/wordml/symex" xmlns:wpg="http://schemas.microsoft.com/office/word/2010/wordprocessingGroup" xmlns:wpi="http://schemas.microsoft.com/office/word/2010/wordprocessingInk" xmlns:wne="http://schemas.microsoft.com/office/word/2006/wordml" xmlns:wps="http://schemas.microsoft.com/office/word/2010/wordprocessingShape" mc:Ignorable="w14 w15 w16se w16cid w16 w16cex w16sdtdh wp14">
   <w:p>
     <w:pPr>
       <w:pStyle w:val="Footer"/>
@@ -3513,7 +4213,7 @@
 </file>
 
 <file path=word/footer2.xml><?xml version="1.0" encoding="utf-8"?>
-<w:ftr xmlns:wpc="http://schemas.microsoft.com/office/word/2010/wordprocessingCanvas" xmlns:cx="http://schemas.microsoft.com/office/drawing/2014/chartex" xmlns:cx1="http://schemas.microsoft.com/office/drawing/2015/9/8/chartex" xmlns:cx2="http://schemas.microsoft.com/office/drawing/2015/10/21/chartex" xmlns:cx3="http://schemas.microsoft.com/office/drawing/2016/5/9/chartex" xmlns:cx4="http://schemas.microsoft.com/office/drawing/2016/5/10/chartex" xmlns:cx5="http://schemas.microsoft.com/office/drawing/2016/5/11/chartex" xmlns:cx6="http://schemas.microsoft.com/office/drawing/2016/5/12/chartex" xmlns:cx7="http://schemas.microsoft.com/office/drawing/2016/5/13/chartex" xmlns:cx8="http://schemas.microsoft.com/office/drawing/2016/5/14/chartex" xmlns:mc="http://schemas.openxmlformats.org/markup-compatibility/2006" xmlns:aink="http://schemas.microsoft.com/office/drawing/2016/ink" xmlns:am3d="http://schemas.microsoft.com/office/drawing/2017/model3d" xmlns:o="urn:schemas-microsoft-com:office:office" xmlns:r="http://schemas.openxmlformats.org/officeDocument/2006/relationships" xmlns:m="http://schemas.openxmlformats.org/officeDocument/2006/math" xmlns:v="urn:schemas-microsoft-com:vml" xmlns:wp14="http://schemas.microsoft.com/office/word/2010/wordprocessingDrawing" xmlns:wp="http://schemas.openxmlformats.org/drawingml/2006/wordprocessingDrawing" xmlns:w10="urn:schemas-microsoft-com:office:word" xmlns:w="http://schemas.openxmlformats.org/wordprocessingml/2006/main" xmlns:w14="http://schemas.microsoft.com/office/word/2010/wordml" xmlns:w15="http://schemas.microsoft.com/office/word/2012/wordml" xmlns:w16cex="http://schemas.microsoft.com/office/word/2018/wordml/cex" xmlns:w16cid="http://schemas.microsoft.com/office/word/2016/wordml/cid" xmlns:w16="http://schemas.microsoft.com/office/word/2018/wordml" xmlns:w16se="http://schemas.microsoft.com/office/word/2015/wordml/symex" xmlns:wpg="http://schemas.microsoft.com/office/word/2010/wordprocessingGroup" xmlns:wpi="http://schemas.microsoft.com/office/word/2010/wordprocessingInk" xmlns:wne="http://schemas.microsoft.com/office/word/2006/wordml" xmlns:wps="http://schemas.microsoft.com/office/word/2010/wordprocessingShape" mc:Ignorable="w14 w15 w16se w16cid w16 w16cex wp14">
+<w:ftr xmlns:wpc="http://schemas.microsoft.com/office/word/2010/wordprocessingCanvas" xmlns:cx="http://schemas.microsoft.com/office/drawing/2014/chartex" xmlns:cx1="http://schemas.microsoft.com/office/drawing/2015/9/8/chartex" xmlns:cx2="http://schemas.microsoft.com/office/drawing/2015/10/21/chartex" xmlns:cx3="http://schemas.microsoft.com/office/drawing/2016/5/9/chartex" xmlns:cx4="http://schemas.microsoft.com/office/drawing/2016/5/10/chartex" xmlns:cx5="http://schemas.microsoft.com/office/drawing/2016/5/11/chartex" xmlns:cx6="http://schemas.microsoft.com/office/drawing/2016/5/12/chartex" xmlns:cx7="http://schemas.microsoft.com/office/drawing/2016/5/13/chartex" xmlns:cx8="http://schemas.microsoft.com/office/drawing/2016/5/14/chartex" xmlns:mc="http://schemas.openxmlformats.org/markup-compatibility/2006" xmlns:aink="http://schemas.microsoft.com/office/drawing/2016/ink" xmlns:am3d="http://schemas.microsoft.com/office/drawing/2017/model3d" xmlns:o="urn:schemas-microsoft-com:office:office" xmlns:oel="http://schemas.microsoft.com/office/2019/extlst" xmlns:r="http://schemas.openxmlformats.org/officeDocument/2006/relationships" xmlns:m="http://schemas.openxmlformats.org/officeDocument/2006/math" xmlns:v="urn:schemas-microsoft-com:vml" xmlns:wp14="http://schemas.microsoft.com/office/word/2010/wordprocessingDrawing" xmlns:wp="http://schemas.openxmlformats.org/drawingml/2006/wordprocessingDrawing" xmlns:w10="urn:schemas-microsoft-com:office:word" xmlns:w="http://schemas.openxmlformats.org/wordprocessingml/2006/main" xmlns:w14="http://schemas.microsoft.com/office/word/2010/wordml" xmlns:w15="http://schemas.microsoft.com/office/word/2012/wordml" xmlns:w16cex="http://schemas.microsoft.com/office/word/2018/wordml/cex" xmlns:w16cid="http://schemas.microsoft.com/office/word/2016/wordml/cid" xmlns:w16="http://schemas.microsoft.com/office/word/2018/wordml" xmlns:w16sdtdh="http://schemas.microsoft.com/office/word/2020/wordml/sdtdatahash" xmlns:w16se="http://schemas.microsoft.com/office/word/2015/wordml/symex" xmlns:wpg="http://schemas.microsoft.com/office/word/2010/wordprocessingGroup" xmlns:wpi="http://schemas.microsoft.com/office/word/2010/wordprocessingInk" xmlns:wne="http://schemas.microsoft.com/office/word/2006/wordml" xmlns:wps="http://schemas.microsoft.com/office/word/2010/wordprocessingShape" mc:Ignorable="w14 w15 w16se w16cid w16 w16cex w16sdtdh wp14">
   <w:p>
     <w:pPr>
       <w:pStyle w:val="Footer"/>
@@ -3633,12 +4333,37 @@
         <w:sz w:val="18"/>
       </w:rPr>
     </w:pPr>
+    <w:proofErr w:type="spellStart"/>
     <w:r>
       <w:rPr>
         <w:rFonts w:cs="Arial"/>
         <w:sz w:val="18"/>
       </w:rPr>
-      <w:t>coolOrange s.r.l.</w:t>
+      <w:t>coolOrange</w:t>
+    </w:r>
+    <w:proofErr w:type="spellEnd"/>
+    <w:r>
+      <w:rPr>
+        <w:rFonts w:cs="Arial"/>
+        <w:sz w:val="18"/>
+      </w:rPr>
+      <w:t xml:space="preserve"> </w:t>
+    </w:r>
+    <w:proofErr w:type="spellStart"/>
+    <w:r>
+      <w:rPr>
+        <w:rFonts w:cs="Arial"/>
+        <w:sz w:val="18"/>
+      </w:rPr>
+      <w:t>s.r.l</w:t>
+    </w:r>
+    <w:proofErr w:type="spellEnd"/>
+    <w:r>
+      <w:rPr>
+        <w:rFonts w:cs="Arial"/>
+        <w:sz w:val="18"/>
+      </w:rPr>
+      <w:t>.</w:t>
     </w:r>
     <w:r>
       <w:rPr>
@@ -3773,7 +4498,7 @@
 </file>
 
 <file path=word/footnotes.xml><?xml version="1.0" encoding="utf-8"?>
-<w:footnotes xmlns:wpc="http://schemas.microsoft.com/office/word/2010/wordprocessingCanvas" xmlns:cx="http://schemas.microsoft.com/office/drawing/2014/chartex" xmlns:cx1="http://schemas.microsoft.com/office/drawing/2015/9/8/chartex" xmlns:cx2="http://schemas.microsoft.com/office/drawing/2015/10/21/chartex" xmlns:cx3="http://schemas.microsoft.com/office/drawing/2016/5/9/chartex" xmlns:cx4="http://schemas.microsoft.com/office/drawing/2016/5/10/chartex" xmlns:cx5="http://schemas.microsoft.com/office/drawing/2016/5/11/chartex" xmlns:cx6="http://schemas.microsoft.com/office/drawing/2016/5/12/chartex" xmlns:cx7="http://schemas.microsoft.com/office/drawing/2016/5/13/chartex" xmlns:cx8="http://schemas.microsoft.com/office/drawing/2016/5/14/chartex" xmlns:mc="http://schemas.openxmlformats.org/markup-compatibility/2006" xmlns:aink="http://schemas.microsoft.com/office/drawing/2016/ink" xmlns:am3d="http://schemas.microsoft.com/office/drawing/2017/model3d" xmlns:o="urn:schemas-microsoft-com:office:office" xmlns:r="http://schemas.openxmlformats.org/officeDocument/2006/relationships" xmlns:m="http://schemas.openxmlformats.org/officeDocument/2006/math" xmlns:v="urn:schemas-microsoft-com:vml" xmlns:wp14="http://schemas.microsoft.com/office/word/2010/wordprocessingDrawing" xmlns:wp="http://schemas.openxmlformats.org/drawingml/2006/wordprocessingDrawing" xmlns:w10="urn:schemas-microsoft-com:office:word" xmlns:w="http://schemas.openxmlformats.org/wordprocessingml/2006/main" xmlns:w14="http://schemas.microsoft.com/office/word/2010/wordml" xmlns:w15="http://schemas.microsoft.com/office/word/2012/wordml" xmlns:w16cex="http://schemas.microsoft.com/office/word/2018/wordml/cex" xmlns:w16cid="http://schemas.microsoft.com/office/word/2016/wordml/cid" xmlns:w16="http://schemas.microsoft.com/office/word/2018/wordml" xmlns:w16se="http://schemas.microsoft.com/office/word/2015/wordml/symex" xmlns:wpg="http://schemas.microsoft.com/office/word/2010/wordprocessingGroup" xmlns:wpi="http://schemas.microsoft.com/office/word/2010/wordprocessingInk" xmlns:wne="http://schemas.microsoft.com/office/word/2006/wordml" xmlns:wps="http://schemas.microsoft.com/office/word/2010/wordprocessingShape" mc:Ignorable="w14 w15 w16se w16cid w16 w16cex wp14">
+<w:footnotes xmlns:wpc="http://schemas.microsoft.com/office/word/2010/wordprocessingCanvas" xmlns:cx="http://schemas.microsoft.com/office/drawing/2014/chartex" xmlns:cx1="http://schemas.microsoft.com/office/drawing/2015/9/8/chartex" xmlns:cx2="http://schemas.microsoft.com/office/drawing/2015/10/21/chartex" xmlns:cx3="http://schemas.microsoft.com/office/drawing/2016/5/9/chartex" xmlns:cx4="http://schemas.microsoft.com/office/drawing/2016/5/10/chartex" xmlns:cx5="http://schemas.microsoft.com/office/drawing/2016/5/11/chartex" xmlns:cx6="http://schemas.microsoft.com/office/drawing/2016/5/12/chartex" xmlns:cx7="http://schemas.microsoft.com/office/drawing/2016/5/13/chartex" xmlns:cx8="http://schemas.microsoft.com/office/drawing/2016/5/14/chartex" xmlns:mc="http://schemas.openxmlformats.org/markup-compatibility/2006" xmlns:aink="http://schemas.microsoft.com/office/drawing/2016/ink" xmlns:am3d="http://schemas.microsoft.com/office/drawing/2017/model3d" xmlns:o="urn:schemas-microsoft-com:office:office" xmlns:oel="http://schemas.microsoft.com/office/2019/extlst" xmlns:r="http://schemas.openxmlformats.org/officeDocument/2006/relationships" xmlns:m="http://schemas.openxmlformats.org/officeDocument/2006/math" xmlns:v="urn:schemas-microsoft-com:vml" xmlns:wp14="http://schemas.microsoft.com/office/word/2010/wordprocessingDrawing" xmlns:wp="http://schemas.openxmlformats.org/drawingml/2006/wordprocessingDrawing" xmlns:w10="urn:schemas-microsoft-com:office:word" xmlns:w="http://schemas.openxmlformats.org/wordprocessingml/2006/main" xmlns:w14="http://schemas.microsoft.com/office/word/2010/wordml" xmlns:w15="http://schemas.microsoft.com/office/word/2012/wordml" xmlns:w16cex="http://schemas.microsoft.com/office/word/2018/wordml/cex" xmlns:w16cid="http://schemas.microsoft.com/office/word/2016/wordml/cid" xmlns:w16="http://schemas.microsoft.com/office/word/2018/wordml" xmlns:w16sdtdh="http://schemas.microsoft.com/office/word/2020/wordml/sdtdatahash" xmlns:w16se="http://schemas.microsoft.com/office/word/2015/wordml/symex" xmlns:wpg="http://schemas.microsoft.com/office/word/2010/wordprocessingGroup" xmlns:wpi="http://schemas.microsoft.com/office/word/2010/wordprocessingInk" xmlns:wne="http://schemas.microsoft.com/office/word/2006/wordml" xmlns:wps="http://schemas.microsoft.com/office/word/2010/wordprocessingShape" mc:Ignorable="w14 w15 w16se w16cid w16 w16cex w16sdtdh wp14">
   <w:footnote w:type="separator" w:id="-1">
     <w:p>
       <w:r>
@@ -3792,7 +4517,7 @@
 </file>
 
 <file path=word/header1.xml><?xml version="1.0" encoding="utf-8"?>
-<w:hdr xmlns:wpc="http://schemas.microsoft.com/office/word/2010/wordprocessingCanvas" xmlns:cx="http://schemas.microsoft.com/office/drawing/2014/chartex" xmlns:cx1="http://schemas.microsoft.com/office/drawing/2015/9/8/chartex" xmlns:cx2="http://schemas.microsoft.com/office/drawing/2015/10/21/chartex" xmlns:cx3="http://schemas.microsoft.com/office/drawing/2016/5/9/chartex" xmlns:cx4="http://schemas.microsoft.com/office/drawing/2016/5/10/chartex" xmlns:cx5="http://schemas.microsoft.com/office/drawing/2016/5/11/chartex" xmlns:cx6="http://schemas.microsoft.com/office/drawing/2016/5/12/chartex" xmlns:cx7="http://schemas.microsoft.com/office/drawing/2016/5/13/chartex" xmlns:cx8="http://schemas.microsoft.com/office/drawing/2016/5/14/chartex" xmlns:mc="http://schemas.openxmlformats.org/markup-compatibility/2006" xmlns:aink="http://schemas.microsoft.com/office/drawing/2016/ink" xmlns:am3d="http://schemas.microsoft.com/office/drawing/2017/model3d" xmlns:o="urn:schemas-microsoft-com:office:office" xmlns:r="http://schemas.openxmlformats.org/officeDocument/2006/relationships" xmlns:m="http://schemas.openxmlformats.org/officeDocument/2006/math" xmlns:v="urn:schemas-microsoft-com:vml" xmlns:wp14="http://schemas.microsoft.com/office/word/2010/wordprocessingDrawing" xmlns:wp="http://schemas.openxmlformats.org/drawingml/2006/wordprocessingDrawing" xmlns:w10="urn:schemas-microsoft-com:office:word" xmlns:w="http://schemas.openxmlformats.org/wordprocessingml/2006/main" xmlns:w14="http://schemas.microsoft.com/office/word/2010/wordml" xmlns:w15="http://schemas.microsoft.com/office/word/2012/wordml" xmlns:w16cex="http://schemas.microsoft.com/office/word/2018/wordml/cex" xmlns:w16cid="http://schemas.microsoft.com/office/word/2016/wordml/cid" xmlns:w16="http://schemas.microsoft.com/office/word/2018/wordml" xmlns:w16se="http://schemas.microsoft.com/office/word/2015/wordml/symex" xmlns:wpg="http://schemas.microsoft.com/office/word/2010/wordprocessingGroup" xmlns:wpi="http://schemas.microsoft.com/office/word/2010/wordprocessingInk" xmlns:wne="http://schemas.microsoft.com/office/word/2006/wordml" xmlns:wps="http://schemas.microsoft.com/office/word/2010/wordprocessingShape" mc:Ignorable="w14 w15 w16se w16cid w16 w16cex wp14">
+<w:hdr xmlns:wpc="http://schemas.microsoft.com/office/word/2010/wordprocessingCanvas" xmlns:cx="http://schemas.microsoft.com/office/drawing/2014/chartex" xmlns:cx1="http://schemas.microsoft.com/office/drawing/2015/9/8/chartex" xmlns:cx2="http://schemas.microsoft.com/office/drawing/2015/10/21/chartex" xmlns:cx3="http://schemas.microsoft.com/office/drawing/2016/5/9/chartex" xmlns:cx4="http://schemas.microsoft.com/office/drawing/2016/5/10/chartex" xmlns:cx5="http://schemas.microsoft.com/office/drawing/2016/5/11/chartex" xmlns:cx6="http://schemas.microsoft.com/office/drawing/2016/5/12/chartex" xmlns:cx7="http://schemas.microsoft.com/office/drawing/2016/5/13/chartex" xmlns:cx8="http://schemas.microsoft.com/office/drawing/2016/5/14/chartex" xmlns:mc="http://schemas.openxmlformats.org/markup-compatibility/2006" xmlns:aink="http://schemas.microsoft.com/office/drawing/2016/ink" xmlns:am3d="http://schemas.microsoft.com/office/drawing/2017/model3d" xmlns:o="urn:schemas-microsoft-com:office:office" xmlns:oel="http://schemas.microsoft.com/office/2019/extlst" xmlns:r="http://schemas.openxmlformats.org/officeDocument/2006/relationships" xmlns:m="http://schemas.openxmlformats.org/officeDocument/2006/math" xmlns:v="urn:schemas-microsoft-com:vml" xmlns:wp14="http://schemas.microsoft.com/office/word/2010/wordprocessingDrawing" xmlns:wp="http://schemas.openxmlformats.org/drawingml/2006/wordprocessingDrawing" xmlns:w10="urn:schemas-microsoft-com:office:word" xmlns:w="http://schemas.openxmlformats.org/wordprocessingml/2006/main" xmlns:w14="http://schemas.microsoft.com/office/word/2010/wordml" xmlns:w15="http://schemas.microsoft.com/office/word/2012/wordml" xmlns:w16cex="http://schemas.microsoft.com/office/word/2018/wordml/cex" xmlns:w16cid="http://schemas.microsoft.com/office/word/2016/wordml/cid" xmlns:w16="http://schemas.microsoft.com/office/word/2018/wordml" xmlns:w16sdtdh="http://schemas.microsoft.com/office/word/2020/wordml/sdtdatahash" xmlns:w16se="http://schemas.microsoft.com/office/word/2015/wordml/symex" xmlns:wpg="http://schemas.microsoft.com/office/word/2010/wordprocessingGroup" xmlns:wpi="http://schemas.microsoft.com/office/word/2010/wordprocessingInk" xmlns:wne="http://schemas.microsoft.com/office/word/2006/wordml" xmlns:wps="http://schemas.microsoft.com/office/word/2010/wordprocessingShape" mc:Ignorable="w14 w15 w16se w16cid w16 w16cex w16sdtdh wp14">
   <w:p>
     <w:pPr>
       <w:pStyle w:val="Header"/>
@@ -3878,7 +4603,7 @@
 </file>
 
 <file path=word/numbering.xml><?xml version="1.0" encoding="utf-8"?>
-<w:numbering xmlns:wpc="http://schemas.microsoft.com/office/word/2010/wordprocessingCanvas" xmlns:cx="http://schemas.microsoft.com/office/drawing/2014/chartex" xmlns:cx1="http://schemas.microsoft.com/office/drawing/2015/9/8/chartex" xmlns:cx2="http://schemas.microsoft.com/office/drawing/2015/10/21/chartex" xmlns:cx3="http://schemas.microsoft.com/office/drawing/2016/5/9/chartex" xmlns:cx4="http://schemas.microsoft.com/office/drawing/2016/5/10/chartex" xmlns:cx5="http://schemas.microsoft.com/office/drawing/2016/5/11/chartex" xmlns:cx6="http://schemas.microsoft.com/office/drawing/2016/5/12/chartex" xmlns:cx7="http://schemas.microsoft.com/office/drawing/2016/5/13/chartex" xmlns:cx8="http://schemas.microsoft.com/office/drawing/2016/5/14/chartex" xmlns:mc="http://schemas.openxmlformats.org/markup-compatibility/2006" xmlns:aink="http://schemas.microsoft.com/office/drawing/2016/ink" xmlns:am3d="http://schemas.microsoft.com/office/drawing/2017/model3d" xmlns:o="urn:schemas-microsoft-com:office:office" xmlns:r="http://schemas.openxmlformats.org/officeDocument/2006/relationships" xmlns:m="http://schemas.openxmlformats.org/officeDocument/2006/math" xmlns:v="urn:schemas-microsoft-com:vml" xmlns:wp14="http://schemas.microsoft.com/office/word/2010/wordprocessingDrawing" xmlns:wp="http://schemas.openxmlformats.org/drawingml/2006/wordprocessingDrawing" xmlns:w10="urn:schemas-microsoft-com:office:word" xmlns:w="http://schemas.openxmlformats.org/wordprocessingml/2006/main" xmlns:w14="http://schemas.microsoft.com/office/word/2010/wordml" xmlns:w15="http://schemas.microsoft.com/office/word/2012/wordml" xmlns:w16cex="http://schemas.microsoft.com/office/word/2018/wordml/cex" xmlns:w16cid="http://schemas.microsoft.com/office/word/2016/wordml/cid" xmlns:w16="http://schemas.microsoft.com/office/word/2018/wordml" xmlns:w16se="http://schemas.microsoft.com/office/word/2015/wordml/symex" xmlns:wpg="http://schemas.microsoft.com/office/word/2010/wordprocessingGroup" xmlns:wpi="http://schemas.microsoft.com/office/word/2010/wordprocessingInk" xmlns:wne="http://schemas.microsoft.com/office/word/2006/wordml" xmlns:wps="http://schemas.microsoft.com/office/word/2010/wordprocessingShape" mc:Ignorable="w14 w15 w16se w16cid w16 w16cex wp14">
+<w:numbering xmlns:wpc="http://schemas.microsoft.com/office/word/2010/wordprocessingCanvas" xmlns:cx="http://schemas.microsoft.com/office/drawing/2014/chartex" xmlns:cx1="http://schemas.microsoft.com/office/drawing/2015/9/8/chartex" xmlns:cx2="http://schemas.microsoft.com/office/drawing/2015/10/21/chartex" xmlns:cx3="http://schemas.microsoft.com/office/drawing/2016/5/9/chartex" xmlns:cx4="http://schemas.microsoft.com/office/drawing/2016/5/10/chartex" xmlns:cx5="http://schemas.microsoft.com/office/drawing/2016/5/11/chartex" xmlns:cx6="http://schemas.microsoft.com/office/drawing/2016/5/12/chartex" xmlns:cx7="http://schemas.microsoft.com/office/drawing/2016/5/13/chartex" xmlns:cx8="http://schemas.microsoft.com/office/drawing/2016/5/14/chartex" xmlns:mc="http://schemas.openxmlformats.org/markup-compatibility/2006" xmlns:aink="http://schemas.microsoft.com/office/drawing/2016/ink" xmlns:am3d="http://schemas.microsoft.com/office/drawing/2017/model3d" xmlns:o="urn:schemas-microsoft-com:office:office" xmlns:oel="http://schemas.microsoft.com/office/2019/extlst" xmlns:r="http://schemas.openxmlformats.org/officeDocument/2006/relationships" xmlns:m="http://schemas.openxmlformats.org/officeDocument/2006/math" xmlns:v="urn:schemas-microsoft-com:vml" xmlns:wp14="http://schemas.microsoft.com/office/word/2010/wordprocessingDrawing" xmlns:wp="http://schemas.openxmlformats.org/drawingml/2006/wordprocessingDrawing" xmlns:w10="urn:schemas-microsoft-com:office:word" xmlns:w="http://schemas.openxmlformats.org/wordprocessingml/2006/main" xmlns:w14="http://schemas.microsoft.com/office/word/2010/wordml" xmlns:w15="http://schemas.microsoft.com/office/word/2012/wordml" xmlns:w16cex="http://schemas.microsoft.com/office/word/2018/wordml/cex" xmlns:w16cid="http://schemas.microsoft.com/office/word/2016/wordml/cid" xmlns:w16="http://schemas.microsoft.com/office/word/2018/wordml" xmlns:w16sdtdh="http://schemas.microsoft.com/office/word/2020/wordml/sdtdatahash" xmlns:w16se="http://schemas.microsoft.com/office/word/2015/wordml/symex" xmlns:wpg="http://schemas.microsoft.com/office/word/2010/wordprocessingGroup" xmlns:wpi="http://schemas.microsoft.com/office/word/2010/wordprocessingInk" xmlns:wne="http://schemas.microsoft.com/office/word/2006/wordml" xmlns:wps="http://schemas.microsoft.com/office/word/2010/wordprocessingShape" mc:Ignorable="w14 w15 w16se w16cid w16 w16cex w16sdtdh wp14">
   <w:abstractNum w:abstractNumId="0" w15:restartNumberingAfterBreak="0">
     <w:nsid w:val="0A157C5F"/>
     <w:multiLevelType w:val="hybridMultilevel"/>
@@ -4488,6 +5213,92 @@
     </w:lvl>
   </w:abstractNum>
   <w:abstractNum w:abstractNumId="6" w15:restartNumberingAfterBreak="0">
+    <w:nsid w:val="551D79EE"/>
+    <w:multiLevelType w:val="hybridMultilevel"/>
+    <w:tmpl w:val="D248D07A"/>
+    <w:lvl w:ilvl="0" w:tplc="2000000F">
+      <w:start w:val="1"/>
+      <w:numFmt w:val="decimal"/>
+      <w:lvlText w:val="%1."/>
+      <w:lvlJc w:val="left"/>
+      <w:pPr>
+        <w:ind w:left="720" w:hanging="360"/>
+      </w:pPr>
+    </w:lvl>
+    <w:lvl w:ilvl="1" w:tplc="20000019" w:tentative="1">
+      <w:start w:val="1"/>
+      <w:numFmt w:val="lowerLetter"/>
+      <w:lvlText w:val="%2."/>
+      <w:lvlJc w:val="left"/>
+      <w:pPr>
+        <w:ind w:left="1440" w:hanging="360"/>
+      </w:pPr>
+    </w:lvl>
+    <w:lvl w:ilvl="2" w:tplc="2000001B" w:tentative="1">
+      <w:start w:val="1"/>
+      <w:numFmt w:val="lowerRoman"/>
+      <w:lvlText w:val="%3."/>
+      <w:lvlJc w:val="right"/>
+      <w:pPr>
+        <w:ind w:left="2160" w:hanging="180"/>
+      </w:pPr>
+    </w:lvl>
+    <w:lvl w:ilvl="3" w:tplc="2000000F" w:tentative="1">
+      <w:start w:val="1"/>
+      <w:numFmt w:val="decimal"/>
+      <w:lvlText w:val="%4."/>
+      <w:lvlJc w:val="left"/>
+      <w:pPr>
+        <w:ind w:left="2880" w:hanging="360"/>
+      </w:pPr>
+    </w:lvl>
+    <w:lvl w:ilvl="4" w:tplc="20000019" w:tentative="1">
+      <w:start w:val="1"/>
+      <w:numFmt w:val="lowerLetter"/>
+      <w:lvlText w:val="%5."/>
+      <w:lvlJc w:val="left"/>
+      <w:pPr>
+        <w:ind w:left="3600" w:hanging="360"/>
+      </w:pPr>
+    </w:lvl>
+    <w:lvl w:ilvl="5" w:tplc="2000001B" w:tentative="1">
+      <w:start w:val="1"/>
+      <w:numFmt w:val="lowerRoman"/>
+      <w:lvlText w:val="%6."/>
+      <w:lvlJc w:val="right"/>
+      <w:pPr>
+        <w:ind w:left="4320" w:hanging="180"/>
+      </w:pPr>
+    </w:lvl>
+    <w:lvl w:ilvl="6" w:tplc="2000000F" w:tentative="1">
+      <w:start w:val="1"/>
+      <w:numFmt w:val="decimal"/>
+      <w:lvlText w:val="%7."/>
+      <w:lvlJc w:val="left"/>
+      <w:pPr>
+        <w:ind w:left="5040" w:hanging="360"/>
+      </w:pPr>
+    </w:lvl>
+    <w:lvl w:ilvl="7" w:tplc="20000019" w:tentative="1">
+      <w:start w:val="1"/>
+      <w:numFmt w:val="lowerLetter"/>
+      <w:lvlText w:val="%8."/>
+      <w:lvlJc w:val="left"/>
+      <w:pPr>
+        <w:ind w:left="5760" w:hanging="360"/>
+      </w:pPr>
+    </w:lvl>
+    <w:lvl w:ilvl="8" w:tplc="2000001B" w:tentative="1">
+      <w:start w:val="1"/>
+      <w:numFmt w:val="lowerRoman"/>
+      <w:lvlText w:val="%9."/>
+      <w:lvlJc w:val="right"/>
+      <w:pPr>
+        <w:ind w:left="6480" w:hanging="180"/>
+      </w:pPr>
+    </w:lvl>
+  </w:abstractNum>
+  <w:abstractNum w:abstractNumId="7" w15:restartNumberingAfterBreak="0">
     <w:nsid w:val="5B255749"/>
     <w:multiLevelType w:val="hybridMultilevel"/>
     <w:tmpl w:val="4532EBE6"/>
@@ -4576,7 +5387,7 @@
       </w:pPr>
     </w:lvl>
   </w:abstractNum>
-  <w:abstractNum w:abstractNumId="7" w15:restartNumberingAfterBreak="0">
+  <w:abstractNum w:abstractNumId="8" w15:restartNumberingAfterBreak="0">
     <w:nsid w:val="5FBE5702"/>
     <w:multiLevelType w:val="hybridMultilevel"/>
     <w:tmpl w:val="71DEC78C"/>
@@ -4687,7 +5498,7 @@
       </w:rPr>
     </w:lvl>
   </w:abstractNum>
-  <w:abstractNum w:abstractNumId="8" w15:restartNumberingAfterBreak="0">
+  <w:abstractNum w:abstractNumId="9" w15:restartNumberingAfterBreak="0">
     <w:nsid w:val="60E800D7"/>
     <w:multiLevelType w:val="hybridMultilevel"/>
     <w:tmpl w:val="8EE69D5A"/>
@@ -4776,7 +5587,7 @@
       </w:pPr>
     </w:lvl>
   </w:abstractNum>
-  <w:abstractNum w:abstractNumId="9" w15:restartNumberingAfterBreak="0">
+  <w:abstractNum w:abstractNumId="10" w15:restartNumberingAfterBreak="0">
     <w:nsid w:val="78B579D4"/>
     <w:multiLevelType w:val="hybridMultilevel"/>
     <w:tmpl w:val="1BA00A20"/>
@@ -4888,41 +5699,44 @@
       </w:rPr>
     </w:lvl>
   </w:abstractNum>
-  <w:num w:numId="1">
+  <w:num w:numId="1" w16cid:durableId="265625272">
     <w:abstractNumId w:val="5"/>
   </w:num>
-  <w:num w:numId="2">
-    <w:abstractNumId w:val="6"/>
+  <w:num w:numId="2" w16cid:durableId="1929658250">
+    <w:abstractNumId w:val="7"/>
   </w:num>
-  <w:num w:numId="3">
+  <w:num w:numId="3" w16cid:durableId="1345664922">
     <w:abstractNumId w:val="1"/>
   </w:num>
-  <w:num w:numId="4">
+  <w:num w:numId="4" w16cid:durableId="2102598965">
     <w:abstractNumId w:val="2"/>
   </w:num>
-  <w:num w:numId="5">
+  <w:num w:numId="5" w16cid:durableId="1240750190">
+    <w:abstractNumId w:val="9"/>
+  </w:num>
+  <w:num w:numId="6" w16cid:durableId="483932002">
+    <w:abstractNumId w:val="10"/>
+  </w:num>
+  <w:num w:numId="7" w16cid:durableId="1720129728">
+    <w:abstractNumId w:val="0"/>
+  </w:num>
+  <w:num w:numId="8" w16cid:durableId="675494802">
+    <w:abstractNumId w:val="3"/>
+  </w:num>
+  <w:num w:numId="9" w16cid:durableId="428430104">
+    <w:abstractNumId w:val="4"/>
+  </w:num>
+  <w:num w:numId="10" w16cid:durableId="1036465727">
     <w:abstractNumId w:val="8"/>
   </w:num>
-  <w:num w:numId="6">
-    <w:abstractNumId w:val="9"/>
-  </w:num>
-  <w:num w:numId="7">
-    <w:abstractNumId w:val="0"/>
-  </w:num>
-  <w:num w:numId="8">
-    <w:abstractNumId w:val="3"/>
-  </w:num>
-  <w:num w:numId="9">
-    <w:abstractNumId w:val="4"/>
-  </w:num>
-  <w:num w:numId="10">
-    <w:abstractNumId w:val="7"/>
+  <w:num w:numId="11" w16cid:durableId="1677615425">
+    <w:abstractNumId w:val="6"/>
   </w:num>
 </w:numbering>
 </file>
 
 <file path=word/styles.xml><?xml version="1.0" encoding="utf-8"?>
-<w:styles xmlns:mc="http://schemas.openxmlformats.org/markup-compatibility/2006" xmlns:r="http://schemas.openxmlformats.org/officeDocument/2006/relationships" xmlns:w="http://schemas.openxmlformats.org/wordprocessingml/2006/main" xmlns:w14="http://schemas.microsoft.com/office/word/2010/wordml" xmlns:w15="http://schemas.microsoft.com/office/word/2012/wordml" xmlns:w16cex="http://schemas.microsoft.com/office/word/2018/wordml/cex" xmlns:w16cid="http://schemas.microsoft.com/office/word/2016/wordml/cid" xmlns:w16="http://schemas.microsoft.com/office/word/2018/wordml" xmlns:w16se="http://schemas.microsoft.com/office/word/2015/wordml/symex" mc:Ignorable="w14 w15 w16se w16cid w16 w16cex">
+<w:styles xmlns:mc="http://schemas.openxmlformats.org/markup-compatibility/2006" xmlns:r="http://schemas.openxmlformats.org/officeDocument/2006/relationships" xmlns:w="http://schemas.openxmlformats.org/wordprocessingml/2006/main" xmlns:w14="http://schemas.microsoft.com/office/word/2010/wordml" xmlns:w15="http://schemas.microsoft.com/office/word/2012/wordml" xmlns:w16cex="http://schemas.microsoft.com/office/word/2018/wordml/cex" xmlns:w16cid="http://schemas.microsoft.com/office/word/2016/wordml/cid" xmlns:w16="http://schemas.microsoft.com/office/word/2018/wordml" xmlns:w16sdtdh="http://schemas.microsoft.com/office/word/2020/wordml/sdtdatahash" xmlns:w16se="http://schemas.microsoft.com/office/word/2015/wordml/symex" mc:Ignorable="w14 w15 w16se w16cid w16 w16cex w16sdtdh">
   <w:docDefaults>
     <w:rPrDefault>
       <w:rPr>

</xml_diff>